<commit_message>
cambio en el archivo work
</commit_message>
<xml_diff>
--- a/Documentos/Todo sobre GIT.docx
+++ b/Documentos/Todo sobre GIT.docx
@@ -1,6 +1,6 @@
 
 <file path=word/document.xml><?xml version="1.0" encoding="utf-8"?>
-<w:document xmlns:wpc="http://schemas.microsoft.com/office/word/2010/wordprocessingCanvas" xmlns:mc="http://schemas.openxmlformats.org/markup-compatibility/2006" xmlns:o="urn:schemas-microsoft-com:office:office" xmlns:r="http://schemas.openxmlformats.org/officeDocument/2006/relationships" xmlns:m="http://schemas.openxmlformats.org/officeDocument/2006/math" xmlns:v="urn:schemas-microsoft-com:vml" xmlns:wp14="http://schemas.microsoft.com/office/word/2010/wordprocessingDrawing" xmlns:wp="http://schemas.openxmlformats.org/drawingml/2006/wordprocessingDrawing" xmlns:w10="urn:schemas-microsoft-com:office:word" xmlns:w="http://schemas.openxmlformats.org/wordprocessingml/2006/main" xmlns:w14="http://schemas.microsoft.com/office/word/2010/wordml" xmlns:w15="http://schemas.microsoft.com/office/word/2012/wordml" xmlns:wpg="http://schemas.microsoft.com/office/word/2010/wordprocessingGroup" xmlns:wpi="http://schemas.microsoft.com/office/word/2010/wordprocessingInk" xmlns:wne="http://schemas.microsoft.com/office/word/2006/wordml" xmlns:wps="http://schemas.microsoft.com/office/word/2010/wordprocessingShape" mc:Ignorable="w14 w15 wp14">
+<w:document xmlns:wpc="http://schemas.microsoft.com/office/word/2010/wordprocessingCanvas" xmlns:cx="http://schemas.microsoft.com/office/drawing/2014/chartex" xmlns:cx1="http://schemas.microsoft.com/office/drawing/2015/9/8/chartex" xmlns:cx2="http://schemas.microsoft.com/office/drawing/2015/10/21/chartex" xmlns:cx3="http://schemas.microsoft.com/office/drawing/2016/5/9/chartex" xmlns:cx4="http://schemas.microsoft.com/office/drawing/2016/5/10/chartex" xmlns:cx5="http://schemas.microsoft.com/office/drawing/2016/5/11/chartex" xmlns:cx6="http://schemas.microsoft.com/office/drawing/2016/5/12/chartex" xmlns:cx7="http://schemas.microsoft.com/office/drawing/2016/5/13/chartex" xmlns:cx8="http://schemas.microsoft.com/office/drawing/2016/5/14/chartex" xmlns:mc="http://schemas.openxmlformats.org/markup-compatibility/2006" xmlns:aink="http://schemas.microsoft.com/office/drawing/2016/ink" xmlns:am3d="http://schemas.microsoft.com/office/drawing/2017/model3d" xmlns:o="urn:schemas-microsoft-com:office:office" xmlns:r="http://schemas.openxmlformats.org/officeDocument/2006/relationships" xmlns:m="http://schemas.openxmlformats.org/officeDocument/2006/math" xmlns:v="urn:schemas-microsoft-com:vml" xmlns:wp14="http://schemas.microsoft.com/office/word/2010/wordprocessingDrawing" xmlns:wp="http://schemas.openxmlformats.org/drawingml/2006/wordprocessingDrawing" xmlns:w10="urn:schemas-microsoft-com:office:word" xmlns:w="http://schemas.openxmlformats.org/wordprocessingml/2006/main" xmlns:w14="http://schemas.microsoft.com/office/word/2010/wordml" xmlns:w15="http://schemas.microsoft.com/office/word/2012/wordml" xmlns:w16cex="http://schemas.microsoft.com/office/word/2018/wordml/cex" xmlns:w16cid="http://schemas.microsoft.com/office/word/2016/wordml/cid" xmlns:w16="http://schemas.microsoft.com/office/word/2018/wordml" xmlns:w16se="http://schemas.microsoft.com/office/word/2015/wordml/symex" xmlns:wpg="http://schemas.microsoft.com/office/word/2010/wordprocessingGroup" xmlns:wpi="http://schemas.microsoft.com/office/word/2010/wordprocessingInk" xmlns:wne="http://schemas.microsoft.com/office/word/2006/wordml" xmlns:wps="http://schemas.microsoft.com/office/word/2010/wordprocessingShape" mc:Ignorable="w14 w15 w16se w16cid w16 w16cex wp14">
   <w:body>
     <w:p>
       <w:r>
@@ -9,7 +9,7 @@
           <w:lang w:eastAsia="es-CO"/>
         </w:rPr>
         <w:drawing>
-          <wp:inline distT="0" distB="0" distL="0" distR="0" wp14:anchorId="3007D0F5" wp14:editId="41AD7CF7">
+          <wp:inline distT="0" distB="0" distL="0" distR="0" wp14:anchorId="360E85F8" wp14:editId="663638FC">
             <wp:extent cx="5612130" cy="2364740"/>
             <wp:effectExtent l="0" t="0" r="7620" b="0"/>
             <wp:docPr id="1" name="Imagen 1"/>
@@ -24,7 +24,7 @@
                     <pic:cNvPicPr/>
                   </pic:nvPicPr>
                   <pic:blipFill>
-                    <a:blip r:embed="rId4"/>
+                    <a:blip r:embed="rId5"/>
                     <a:stretch>
                       <a:fillRect/>
                     </a:stretch>
@@ -44,9 +44,2205 @@
           </wp:inline>
         </w:drawing>
       </w:r>
-      <w:bookmarkStart w:id="0" w:name="_GoBack"/>
-      <w:bookmarkEnd w:id="0"/>
-    </w:p>
+    </w:p>
+    <w:p>
+      <w:pPr>
+        <w:pStyle w:val="NormalWeb"/>
+        <w:spacing w:before="0" w:beforeAutospacing="0"/>
+        <w:jc w:val="center"/>
+        <w:rPr>
+          <w:rFonts w:asciiTheme="minorHAnsi" w:hAnsiTheme="minorHAnsi" w:cstheme="minorHAnsi"/>
+          <w:color w:val="000000"/>
+          <w:sz w:val="22"/>
+          <w:szCs w:val="22"/>
+        </w:rPr>
+      </w:pPr>
+      <w:r>
+        <w:rPr>
+          <w:rFonts w:asciiTheme="minorHAnsi" w:hAnsiTheme="minorHAnsi" w:cstheme="minorHAnsi"/>
+          <w:color w:val="000000"/>
+          <w:sz w:val="22"/>
+          <w:szCs w:val="22"/>
+        </w:rPr>
+        <w:t>INTRODUCCION</w:t>
+      </w:r>
+    </w:p>
+    <w:p>
+      <w:pPr>
+        <w:pStyle w:val="NormalWeb"/>
+        <w:spacing w:before="0" w:beforeAutospacing="0"/>
+        <w:rPr>
+          <w:rFonts w:asciiTheme="minorHAnsi" w:hAnsiTheme="minorHAnsi" w:cstheme="minorHAnsi"/>
+          <w:spacing w:val="-3"/>
+          <w:sz w:val="22"/>
+          <w:szCs w:val="22"/>
+          <w:shd w:val="clear" w:color="auto" w:fill="FFFFFF"/>
+        </w:rPr>
+      </w:pPr>
+      <w:r>
+        <w:rPr>
+          <w:rFonts w:asciiTheme="minorHAnsi" w:hAnsiTheme="minorHAnsi" w:cstheme="minorHAnsi"/>
+          <w:spacing w:val="-3"/>
+          <w:sz w:val="22"/>
+          <w:szCs w:val="22"/>
+          <w:shd w:val="clear" w:color="auto" w:fill="FFFFFF"/>
+        </w:rPr>
+        <w:t>El mundo de la programación se encuentra en constante avance, y a parte de nosotros actualizarnos dia a día para ser mejores programadores o administradores, los builds también necesitan actualizarse constantemente</w:t>
+      </w:r>
+      <w:r>
+        <w:rPr>
+          <w:rFonts w:asciiTheme="minorHAnsi" w:hAnsiTheme="minorHAnsi" w:cstheme="minorHAnsi"/>
+          <w:spacing w:val="-3"/>
+          <w:sz w:val="22"/>
+          <w:szCs w:val="22"/>
+          <w:shd w:val="clear" w:color="auto" w:fill="FFFFFF"/>
+        </w:rPr>
+        <w:t xml:space="preserve"> es aquí donde herramientas de software como gradle y Maven a igual que </w:t>
+      </w:r>
+      <w:proofErr w:type="gramStart"/>
+      <w:r>
+        <w:rPr>
+          <w:rFonts w:asciiTheme="minorHAnsi" w:hAnsiTheme="minorHAnsi" w:cstheme="minorHAnsi"/>
+          <w:spacing w:val="-3"/>
+          <w:sz w:val="22"/>
+          <w:szCs w:val="22"/>
+          <w:shd w:val="clear" w:color="auto" w:fill="FFFFFF"/>
+        </w:rPr>
+        <w:t>los software</w:t>
+      </w:r>
+      <w:proofErr w:type="gramEnd"/>
+      <w:r>
+        <w:rPr>
+          <w:rFonts w:asciiTheme="minorHAnsi" w:hAnsiTheme="minorHAnsi" w:cstheme="minorHAnsi"/>
+          <w:spacing w:val="-3"/>
+          <w:sz w:val="22"/>
+          <w:szCs w:val="22"/>
+          <w:shd w:val="clear" w:color="auto" w:fill="FFFFFF"/>
+        </w:rPr>
+        <w:t xml:space="preserve"> de control como Git, Github toman gran importancia brindando una alta gama de posibilidades que facilitan el trabajo en el desarrollo y la programacion</w:t>
+      </w:r>
+      <w:r>
+        <w:rPr>
+          <w:rFonts w:asciiTheme="minorHAnsi" w:hAnsiTheme="minorHAnsi" w:cstheme="minorHAnsi"/>
+          <w:spacing w:val="-3"/>
+          <w:sz w:val="22"/>
+          <w:szCs w:val="22"/>
+          <w:shd w:val="clear" w:color="auto" w:fill="FFFFFF"/>
+        </w:rPr>
+        <w:t>. </w:t>
+      </w:r>
+    </w:p>
+    <w:p>
+      <w:pPr>
+        <w:pStyle w:val="NormalWeb"/>
+        <w:spacing w:before="0" w:beforeAutospacing="0"/>
+        <w:rPr>
+          <w:rFonts w:asciiTheme="minorHAnsi" w:hAnsiTheme="minorHAnsi" w:cstheme="minorHAnsi"/>
+          <w:color w:val="000000"/>
+          <w:sz w:val="22"/>
+          <w:szCs w:val="22"/>
+        </w:rPr>
+      </w:pPr>
+      <w:r>
+        <w:rPr>
+          <w:rFonts w:asciiTheme="minorHAnsi" w:hAnsiTheme="minorHAnsi" w:cstheme="minorHAnsi"/>
+          <w:color w:val="000000"/>
+          <w:sz w:val="22"/>
+          <w:szCs w:val="22"/>
+        </w:rPr>
+        <w:t>E</w:t>
+      </w:r>
+      <w:r>
+        <w:rPr>
+          <w:rFonts w:asciiTheme="minorHAnsi" w:hAnsiTheme="minorHAnsi" w:cstheme="minorHAnsi"/>
+          <w:color w:val="000000"/>
+          <w:sz w:val="22"/>
+          <w:szCs w:val="22"/>
+        </w:rPr>
+        <w:t xml:space="preserve">ste </w:t>
+      </w:r>
+      <w:r>
+        <w:rPr>
+          <w:rFonts w:asciiTheme="minorHAnsi" w:hAnsiTheme="minorHAnsi" w:cstheme="minorHAnsi"/>
+          <w:color w:val="000000"/>
+          <w:sz w:val="22"/>
+          <w:szCs w:val="22"/>
+        </w:rPr>
+        <w:t>informe</w:t>
+      </w:r>
+      <w:r>
+        <w:rPr>
+          <w:rFonts w:asciiTheme="minorHAnsi" w:hAnsiTheme="minorHAnsi" w:cstheme="minorHAnsi"/>
+          <w:color w:val="000000"/>
+          <w:sz w:val="22"/>
+          <w:szCs w:val="22"/>
+        </w:rPr>
+        <w:t xml:space="preserve"> sirve como introducción a </w:t>
+      </w:r>
+      <w:r>
+        <w:rPr>
+          <w:rFonts w:asciiTheme="minorHAnsi" w:hAnsiTheme="minorHAnsi" w:cstheme="minorHAnsi"/>
+          <w:color w:val="000000"/>
+          <w:sz w:val="22"/>
+          <w:szCs w:val="22"/>
+        </w:rPr>
+        <w:t>algunos</w:t>
+      </w:r>
+      <w:r>
+        <w:rPr>
+          <w:rFonts w:asciiTheme="minorHAnsi" w:hAnsiTheme="minorHAnsi" w:cstheme="minorHAnsi"/>
+          <w:color w:val="000000"/>
+          <w:sz w:val="22"/>
+          <w:szCs w:val="22"/>
+        </w:rPr>
+        <w:t xml:space="preserve"> tipo de herramientas</w:t>
+      </w:r>
+      <w:r>
+        <w:rPr>
+          <w:rFonts w:asciiTheme="minorHAnsi" w:hAnsiTheme="minorHAnsi" w:cstheme="minorHAnsi"/>
+          <w:color w:val="000000"/>
+          <w:sz w:val="22"/>
+          <w:szCs w:val="22"/>
+        </w:rPr>
+        <w:t xml:space="preserve"> de software</w:t>
+      </w:r>
+      <w:r>
+        <w:rPr>
+          <w:rFonts w:asciiTheme="minorHAnsi" w:hAnsiTheme="minorHAnsi" w:cstheme="minorHAnsi"/>
+          <w:color w:val="000000"/>
+          <w:sz w:val="22"/>
+          <w:szCs w:val="22"/>
+        </w:rPr>
+        <w:t xml:space="preserve"> de manera global, </w:t>
+      </w:r>
+      <w:r>
+        <w:rPr>
+          <w:rFonts w:asciiTheme="minorHAnsi" w:hAnsiTheme="minorHAnsi" w:cstheme="minorHAnsi"/>
+          <w:color w:val="000000"/>
+          <w:sz w:val="22"/>
+          <w:szCs w:val="22"/>
+        </w:rPr>
+        <w:t xml:space="preserve">haciendo énfasis en </w:t>
+      </w:r>
+      <w:proofErr w:type="gramStart"/>
+      <w:r>
+        <w:rPr>
+          <w:rFonts w:asciiTheme="minorHAnsi" w:hAnsiTheme="minorHAnsi" w:cstheme="minorHAnsi"/>
+          <w:color w:val="000000"/>
+          <w:sz w:val="22"/>
+          <w:szCs w:val="22"/>
+        </w:rPr>
+        <w:t>las  herramientas</w:t>
+      </w:r>
+      <w:proofErr w:type="gramEnd"/>
+      <w:r>
+        <w:rPr>
+          <w:rFonts w:asciiTheme="minorHAnsi" w:hAnsiTheme="minorHAnsi" w:cstheme="minorHAnsi"/>
+          <w:color w:val="000000"/>
+          <w:sz w:val="22"/>
+          <w:szCs w:val="22"/>
+        </w:rPr>
+        <w:t xml:space="preserve"> </w:t>
+      </w:r>
+      <w:r>
+        <w:rPr>
+          <w:rFonts w:asciiTheme="minorHAnsi" w:hAnsiTheme="minorHAnsi" w:cstheme="minorHAnsi"/>
+          <w:color w:val="000000"/>
+          <w:sz w:val="22"/>
+          <w:szCs w:val="22"/>
+        </w:rPr>
+        <w:t>Git</w:t>
+      </w:r>
+      <w:r>
+        <w:rPr>
+          <w:rFonts w:asciiTheme="minorHAnsi" w:hAnsiTheme="minorHAnsi" w:cstheme="minorHAnsi"/>
+          <w:color w:val="000000"/>
+          <w:sz w:val="22"/>
+          <w:szCs w:val="22"/>
+        </w:rPr>
+        <w:t xml:space="preserve">, </w:t>
+      </w:r>
+      <w:r>
+        <w:rPr>
+          <w:rFonts w:asciiTheme="minorHAnsi" w:hAnsiTheme="minorHAnsi" w:cstheme="minorHAnsi"/>
+          <w:color w:val="000000"/>
+          <w:sz w:val="22"/>
+          <w:szCs w:val="22"/>
+        </w:rPr>
+        <w:t>Github</w:t>
+      </w:r>
+      <w:r>
+        <w:rPr>
+          <w:rFonts w:asciiTheme="minorHAnsi" w:hAnsiTheme="minorHAnsi" w:cstheme="minorHAnsi"/>
+          <w:color w:val="000000"/>
+          <w:sz w:val="22"/>
+          <w:szCs w:val="22"/>
+        </w:rPr>
+        <w:t>, Gradle y Maven  que dinamizan y optimizan el trabajo de los desarrolladores, programadores y administradores en la actualidad conociendo un poco del funcionamiento y las características de estos.</w:t>
+      </w:r>
+    </w:p>
+    <w:p>
+      <w:pPr>
+        <w:pStyle w:val="NormalWeb"/>
+        <w:spacing w:before="0" w:beforeAutospacing="0"/>
+        <w:rPr>
+          <w:rFonts w:asciiTheme="minorHAnsi" w:hAnsiTheme="minorHAnsi" w:cstheme="minorHAnsi"/>
+          <w:color w:val="000000"/>
+          <w:sz w:val="22"/>
+          <w:szCs w:val="22"/>
+        </w:rPr>
+      </w:pPr>
+      <w:r>
+        <w:rPr>
+          <w:rFonts w:asciiTheme="minorHAnsi" w:hAnsiTheme="minorHAnsi" w:cstheme="minorHAnsi"/>
+          <w:color w:val="000000"/>
+          <w:sz w:val="22"/>
+          <w:szCs w:val="22"/>
+        </w:rPr>
+        <w:t>T</w:t>
+      </w:r>
+      <w:r>
+        <w:rPr>
+          <w:rFonts w:asciiTheme="minorHAnsi" w:hAnsiTheme="minorHAnsi" w:cstheme="minorHAnsi"/>
+          <w:color w:val="000000"/>
+          <w:sz w:val="22"/>
+          <w:szCs w:val="22"/>
+        </w:rPr>
+        <w:t xml:space="preserve">ambién </w:t>
+      </w:r>
+      <w:r>
+        <w:rPr>
+          <w:rFonts w:asciiTheme="minorHAnsi" w:hAnsiTheme="minorHAnsi" w:cstheme="minorHAnsi"/>
+          <w:color w:val="000000"/>
+          <w:sz w:val="22"/>
+          <w:szCs w:val="22"/>
+        </w:rPr>
+        <w:t xml:space="preserve">se </w:t>
+      </w:r>
+      <w:proofErr w:type="gramStart"/>
+      <w:r>
+        <w:rPr>
+          <w:rFonts w:asciiTheme="minorHAnsi" w:hAnsiTheme="minorHAnsi" w:cstheme="minorHAnsi"/>
+          <w:color w:val="000000"/>
+          <w:sz w:val="22"/>
+          <w:szCs w:val="22"/>
+        </w:rPr>
+        <w:t xml:space="preserve">profundizara </w:t>
+      </w:r>
+      <w:r>
+        <w:rPr>
+          <w:rFonts w:asciiTheme="minorHAnsi" w:hAnsiTheme="minorHAnsi" w:cstheme="minorHAnsi"/>
+          <w:color w:val="000000"/>
+          <w:sz w:val="22"/>
+          <w:szCs w:val="22"/>
+        </w:rPr>
+        <w:t xml:space="preserve"> uno</w:t>
+      </w:r>
+      <w:proofErr w:type="gramEnd"/>
+      <w:r>
+        <w:rPr>
+          <w:rFonts w:asciiTheme="minorHAnsi" w:hAnsiTheme="minorHAnsi" w:cstheme="minorHAnsi"/>
+          <w:color w:val="000000"/>
+          <w:sz w:val="22"/>
+          <w:szCs w:val="22"/>
+        </w:rPr>
+        <w:t xml:space="preserve"> de los sistemas de control de versiones existentes en la actualidad que se ha popularizado tremendamente, gracias al sitio Github. Se trata de Git, el sistema de control de versiones más conocido y usado actualmente, que es el motor de Github. Al terminar su lectura entenderás qué es Git y qué es Github, dos cosas distintas que a veces resultan confusas de entender por las personas que están dando sus primeros pasos en el mundo del desarrollo.</w:t>
+      </w:r>
+      <w:r>
+        <w:rPr>
+          <w:rFonts w:asciiTheme="minorHAnsi" w:hAnsiTheme="minorHAnsi" w:cstheme="minorHAnsi"/>
+          <w:color w:val="000000"/>
+          <w:sz w:val="22"/>
+          <w:szCs w:val="22"/>
+        </w:rPr>
+        <w:t xml:space="preserve"> </w:t>
+      </w:r>
+      <w:r>
+        <w:rPr>
+          <w:rFonts w:asciiTheme="minorHAnsi" w:hAnsiTheme="minorHAnsi" w:cstheme="minorHAnsi"/>
+          <w:color w:val="000000"/>
+          <w:sz w:val="22"/>
+          <w:szCs w:val="22"/>
+        </w:rPr>
+        <w:t>Los sistemas de control de versiones son programas que tienen como objetivo controlar los cambios en el desarrollo de cualquier tipo de software, permitiendo conocer el estado actual de un proyecto, los cambios que se le han realizado a cualquiera de sus piezas, las personas que intervinieron en ellos, etc.</w:t>
+      </w:r>
+    </w:p>
+    <w:p>
+      <w:pPr>
+        <w:pStyle w:val="NormalWeb"/>
+        <w:spacing w:before="0" w:beforeAutospacing="0"/>
+        <w:rPr>
+          <w:rFonts w:asciiTheme="minorHAnsi" w:hAnsiTheme="minorHAnsi" w:cstheme="minorHAnsi"/>
+          <w:color w:val="000000"/>
+          <w:sz w:val="22"/>
+          <w:szCs w:val="22"/>
+        </w:rPr>
+      </w:pPr>
+      <w:r>
+        <w:rPr>
+          <w:rFonts w:asciiTheme="minorHAnsi" w:hAnsiTheme="minorHAnsi" w:cstheme="minorHAnsi"/>
+          <w:color w:val="000000"/>
+          <w:sz w:val="22"/>
+          <w:szCs w:val="22"/>
+        </w:rPr>
+        <w:t>Si deseas conocer un poco de estas herramientas de software te invitamos a leer el siguiente informe.</w:t>
+      </w:r>
+    </w:p>
+    <w:p>
+      <w:pPr>
+        <w:pStyle w:val="NormalWeb"/>
+        <w:spacing w:before="0" w:beforeAutospacing="0"/>
+        <w:rPr>
+          <w:rFonts w:asciiTheme="minorHAnsi" w:hAnsiTheme="minorHAnsi" w:cstheme="minorHAnsi"/>
+          <w:color w:val="000000"/>
+          <w:sz w:val="22"/>
+          <w:szCs w:val="22"/>
+        </w:rPr>
+      </w:pPr>
+    </w:p>
+    <w:p>
+      <w:pPr>
+        <w:pStyle w:val="NormalWeb"/>
+        <w:spacing w:before="0" w:beforeAutospacing="0"/>
+        <w:rPr>
+          <w:rFonts w:asciiTheme="minorHAnsi" w:hAnsiTheme="minorHAnsi" w:cstheme="minorHAnsi"/>
+          <w:color w:val="000000"/>
+          <w:sz w:val="22"/>
+          <w:szCs w:val="22"/>
+        </w:rPr>
+      </w:pPr>
+      <w:r>
+        <w:rPr>
+          <w:rFonts w:asciiTheme="minorHAnsi" w:hAnsiTheme="minorHAnsi" w:cstheme="minorHAnsi"/>
+          <w:color w:val="000000"/>
+          <w:sz w:val="22"/>
+          <w:szCs w:val="22"/>
+        </w:rPr>
+        <w:t xml:space="preserve">Objetivo General </w:t>
+      </w:r>
+    </w:p>
+    <w:p>
+      <w:pPr>
+        <w:pStyle w:val="NormalWeb"/>
+        <w:spacing w:before="0" w:beforeAutospacing="0"/>
+        <w:rPr>
+          <w:rFonts w:asciiTheme="minorHAnsi" w:hAnsiTheme="minorHAnsi" w:cstheme="minorHAnsi"/>
+          <w:color w:val="000000"/>
+          <w:sz w:val="22"/>
+          <w:szCs w:val="22"/>
+        </w:rPr>
+      </w:pPr>
+      <w:r>
+        <w:rPr>
+          <w:rFonts w:asciiTheme="minorHAnsi" w:hAnsiTheme="minorHAnsi" w:cstheme="minorHAnsi"/>
+          <w:color w:val="000000"/>
+          <w:sz w:val="22"/>
+          <w:szCs w:val="22"/>
+        </w:rPr>
+        <w:t>Conocer las distintas herramientas de software y sistemas de control mas utilizados en la actualidad y sus características.</w:t>
+      </w:r>
+    </w:p>
+    <w:p>
+      <w:pPr>
+        <w:pStyle w:val="NormalWeb"/>
+        <w:spacing w:before="0" w:beforeAutospacing="0"/>
+        <w:rPr>
+          <w:rFonts w:asciiTheme="minorHAnsi" w:hAnsiTheme="minorHAnsi" w:cstheme="minorHAnsi"/>
+          <w:color w:val="000000"/>
+          <w:sz w:val="22"/>
+          <w:szCs w:val="22"/>
+        </w:rPr>
+      </w:pPr>
+    </w:p>
+    <w:p>
+      <w:pPr>
+        <w:pStyle w:val="NormalWeb"/>
+        <w:spacing w:before="0" w:beforeAutospacing="0"/>
+        <w:rPr>
+          <w:rFonts w:asciiTheme="minorHAnsi" w:hAnsiTheme="minorHAnsi" w:cstheme="minorHAnsi"/>
+          <w:color w:val="000000"/>
+          <w:sz w:val="22"/>
+          <w:szCs w:val="22"/>
+        </w:rPr>
+      </w:pPr>
+      <w:r>
+        <w:rPr>
+          <w:rFonts w:asciiTheme="minorHAnsi" w:hAnsiTheme="minorHAnsi" w:cstheme="minorHAnsi"/>
+          <w:color w:val="000000"/>
+          <w:sz w:val="22"/>
+          <w:szCs w:val="22"/>
+        </w:rPr>
+        <w:t>Objetivos específicos</w:t>
+      </w:r>
+    </w:p>
+    <w:p>
+      <w:pPr>
+        <w:pStyle w:val="NormalWeb"/>
+        <w:numPr>
+          <w:ilvl w:val="0"/>
+          <w:numId w:val="3"/>
+        </w:numPr>
+        <w:spacing w:before="0" w:beforeAutospacing="0"/>
+        <w:rPr>
+          <w:rFonts w:asciiTheme="minorHAnsi" w:hAnsiTheme="minorHAnsi" w:cstheme="minorHAnsi"/>
+          <w:color w:val="000000"/>
+          <w:sz w:val="22"/>
+          <w:szCs w:val="22"/>
+        </w:rPr>
+      </w:pPr>
+      <w:r>
+        <w:rPr>
+          <w:rFonts w:asciiTheme="minorHAnsi" w:hAnsiTheme="minorHAnsi" w:cstheme="minorHAnsi"/>
+          <w:color w:val="000000"/>
+          <w:sz w:val="22"/>
+          <w:szCs w:val="22"/>
+        </w:rPr>
+        <w:t>Comprender que es y para que sirve los sistemas de control de software Git y Github.</w:t>
+      </w:r>
+    </w:p>
+    <w:p>
+      <w:pPr>
+        <w:pStyle w:val="NormalWeb"/>
+        <w:numPr>
+          <w:ilvl w:val="0"/>
+          <w:numId w:val="3"/>
+        </w:numPr>
+        <w:spacing w:before="0" w:beforeAutospacing="0"/>
+        <w:rPr>
+          <w:rFonts w:asciiTheme="minorHAnsi" w:hAnsiTheme="minorHAnsi" w:cstheme="minorHAnsi"/>
+          <w:color w:val="000000"/>
+          <w:sz w:val="22"/>
+          <w:szCs w:val="22"/>
+        </w:rPr>
+      </w:pPr>
+      <w:r>
+        <w:rPr>
+          <w:rFonts w:asciiTheme="minorHAnsi" w:hAnsiTheme="minorHAnsi" w:cstheme="minorHAnsi"/>
+          <w:color w:val="000000"/>
+          <w:sz w:val="22"/>
+          <w:szCs w:val="22"/>
+        </w:rPr>
+        <w:t>Conocer la importancia de las herramientas de software Gradle y Maven.</w:t>
+      </w:r>
+    </w:p>
+    <w:p>
+      <w:pPr>
+        <w:pStyle w:val="NormalWeb"/>
+        <w:numPr>
+          <w:ilvl w:val="0"/>
+          <w:numId w:val="3"/>
+        </w:numPr>
+        <w:spacing w:before="0" w:beforeAutospacing="0"/>
+        <w:rPr>
+          <w:rFonts w:asciiTheme="minorHAnsi" w:hAnsiTheme="minorHAnsi" w:cstheme="minorHAnsi"/>
+          <w:color w:val="000000"/>
+          <w:sz w:val="22"/>
+          <w:szCs w:val="22"/>
+        </w:rPr>
+      </w:pPr>
+      <w:r>
+        <w:rPr>
+          <w:rFonts w:asciiTheme="minorHAnsi" w:hAnsiTheme="minorHAnsi" w:cstheme="minorHAnsi"/>
+          <w:color w:val="000000"/>
+          <w:sz w:val="22"/>
+          <w:szCs w:val="22"/>
+        </w:rPr>
+        <w:t xml:space="preserve">Identificar las ventajas que tienen las herramienta de </w:t>
+      </w:r>
+      <w:proofErr w:type="gramStart"/>
+      <w:r>
+        <w:rPr>
+          <w:rFonts w:asciiTheme="minorHAnsi" w:hAnsiTheme="minorHAnsi" w:cstheme="minorHAnsi"/>
+          <w:color w:val="000000"/>
+          <w:sz w:val="22"/>
+          <w:szCs w:val="22"/>
+        </w:rPr>
+        <w:t>software  Gradle</w:t>
+      </w:r>
+      <w:proofErr w:type="gramEnd"/>
+      <w:r>
+        <w:rPr>
+          <w:rFonts w:asciiTheme="minorHAnsi" w:hAnsiTheme="minorHAnsi" w:cstheme="minorHAnsi"/>
+          <w:color w:val="000000"/>
+          <w:sz w:val="22"/>
+          <w:szCs w:val="22"/>
+        </w:rPr>
+        <w:t xml:space="preserve"> y Maven en la actualidad.</w:t>
+      </w:r>
+    </w:p>
+    <w:p>
+      <w:pPr>
+        <w:jc w:val="center"/>
+        <w:rPr>
+          <w:lang w:val="es-ES"/>
+        </w:rPr>
+      </w:pPr>
+    </w:p>
+    <w:p>
+      <w:pPr>
+        <w:jc w:val="center"/>
+        <w:rPr>
+          <w:lang w:val="es-ES"/>
+        </w:rPr>
+      </w:pPr>
+    </w:p>
+    <w:p>
+      <w:pPr>
+        <w:jc w:val="center"/>
+        <w:rPr>
+          <w:lang w:val="es-ES"/>
+        </w:rPr>
+      </w:pPr>
+    </w:p>
+    <w:p>
+      <w:pPr>
+        <w:jc w:val="center"/>
+        <w:rPr>
+          <w:lang w:val="es-ES"/>
+        </w:rPr>
+      </w:pPr>
+      <w:r>
+        <w:rPr>
+          <w:lang w:val="es-ES"/>
+        </w:rPr>
+        <w:t>¿Qué ES GIT?</w:t>
+      </w:r>
+    </w:p>
+    <w:p>
+      <w:r>
+        <w:t>Git es un software de control de versiones diseñado por Linus Torvalds, el autor de Linux. Se llama control de versiones a la gestión de los diversos cambios que se realizan sobre los elementos de un proyecto.</w:t>
+      </w:r>
+    </w:p>
+    <w:p>
+      <w:pPr>
+        <w:rPr>
+          <w:rFonts w:cstheme="minorHAnsi"/>
+        </w:rPr>
+      </w:pPr>
+      <w:r>
+        <w:rPr>
+          <w:rFonts w:cstheme="minorHAnsi"/>
+          <w:color w:val="000000"/>
+        </w:rPr>
+        <w:t xml:space="preserve">Git es multiplataforma, por lo que puedes usarlo y crear repositorios locales en todos los sistemas operativos más comunes, Windows, Linux o Mac. Existen multitud de GUIs (Graphical User Interface o Interfaz de Usuario Gráfica) para trabajar con Git a golpe de ratón, no </w:t>
+      </w:r>
+      <w:proofErr w:type="gramStart"/>
+      <w:r>
+        <w:rPr>
+          <w:rFonts w:cstheme="minorHAnsi"/>
+          <w:color w:val="000000"/>
+        </w:rPr>
+        <w:t>obstante</w:t>
+      </w:r>
+      <w:proofErr w:type="gramEnd"/>
+      <w:r>
+        <w:rPr>
+          <w:rFonts w:cstheme="minorHAnsi"/>
+          <w:color w:val="000000"/>
+        </w:rPr>
+        <w:t xml:space="preserve"> para el aprendizaje se recomienda usarlo con línea de comandos, de modo que puedas dominar el sistema desde su base, en lugar de estar aprendiendo a usar un programa determinado.</w:t>
+      </w:r>
+    </w:p>
+    <w:p>
+      <w:r>
+        <w:t xml:space="preserve">Una versión o revisión es el estado completo en el que se encuentra el proyecto en un instante dado. A diferencia de un editor, cuando se da la orden de guardar (denominada commit), no se guarda un fichero, se guarda todo el Estado del proyecto, Para los no iniciados Git es algo parecido a Dropbox o Google </w:t>
+      </w:r>
+      <w:proofErr w:type="gramStart"/>
+      <w:r>
+        <w:t>Drive</w:t>
+      </w:r>
+      <w:proofErr w:type="gramEnd"/>
+      <w:r>
+        <w:t xml:space="preserve"> pero con un grado de control sobre las versiones mucho mas fino.</w:t>
+      </w:r>
+    </w:p>
+    <w:p/>
+    <w:p>
+      <w:pPr>
+        <w:jc w:val="center"/>
+      </w:pPr>
+      <w:r>
+        <w:t xml:space="preserve">¿Qué es </w:t>
+      </w:r>
+      <w:proofErr w:type="gramStart"/>
+      <w:r>
+        <w:t>GitHub ?</w:t>
+      </w:r>
+      <w:proofErr w:type="gramEnd"/>
+    </w:p>
+    <w:p>
+      <w:r>
+        <w:t>GitHub es una plataforma de desarrollo colaborativo que es utilizada para alojar proyectos utilizando el sistema de control de versiones Git GitHub ofrece una infinidad de servicios para el trabajo colaborativo como: repositorios, documentación, gestión de incidencias, gestión de equipos, chats, notificaciones, páginas web, tableros, asignación de tareas, etc. que pueden ser utilizados para el desarrollo de la actividad académica.</w:t>
+      </w:r>
+    </w:p>
+    <w:p>
+      <w:pPr>
+        <w:rPr>
+          <w:rFonts w:cstheme="minorHAnsi"/>
+          <w:color w:val="000000"/>
+        </w:rPr>
+      </w:pPr>
+      <w:r>
+        <w:rPr>
+          <w:rFonts w:cstheme="minorHAnsi"/>
+          <w:color w:val="000000"/>
+        </w:rPr>
+        <w:t>Como se ha dicho, Github </w:t>
+      </w:r>
+      <w:hyperlink r:id="rId6" w:tgtFrame="_blank" w:history="1">
+        <w:r>
+          <w:rPr>
+            <w:rStyle w:val="Hipervnculo"/>
+            <w:rFonts w:cstheme="minorHAnsi"/>
+            <w:color w:val="3366EE"/>
+          </w:rPr>
+          <w:t>github.com</w:t>
+        </w:r>
+      </w:hyperlink>
+      <w:r>
+        <w:rPr>
+          <w:rFonts w:cstheme="minorHAnsi"/>
+          <w:color w:val="000000"/>
+        </w:rPr>
+        <w:t> es un servicio para alojamiento de repositorios de software gestionados por el sistema de control de versiones Git. Por tanto, Git es algo más general que nos sirve para controlar el estado de un desarrollo a lo largo del tiempo, mientras que Github es algo más particular: un sitio web que usa Git para ofrecer a la comunidad de desarrolladores repositorios de software. En definitiva, Github es un sitio web pensado para hacer posible el compartir el código de una manera más fácil y al mismo tiempo darle popularidad a la herramienta de control de versiones en sí, que es Git.</w:t>
+      </w:r>
+    </w:p>
+    <w:p>
+      <w:pPr>
+        <w:rPr>
+          <w:rFonts w:cstheme="minorHAnsi"/>
+          <w:color w:val="000000"/>
+        </w:rPr>
+      </w:pPr>
+    </w:p>
+    <w:p>
+      <w:pPr>
+        <w:jc w:val="center"/>
+        <w:rPr>
+          <w:rFonts w:cstheme="minorHAnsi"/>
+          <w:color w:val="000000"/>
+        </w:rPr>
+      </w:pPr>
+      <w:proofErr w:type="gramStart"/>
+      <w:r>
+        <w:rPr>
+          <w:rFonts w:eastAsia="Times New Roman" w:cstheme="minorHAnsi"/>
+          <w:b/>
+          <w:bCs/>
+          <w:color w:val="191919"/>
+          <w:spacing w:val="-3"/>
+          <w:sz w:val="36"/>
+          <w:szCs w:val="36"/>
+          <w:lang w:eastAsia="es-CO"/>
+        </w:rPr>
+        <w:t>¿</w:t>
+      </w:r>
+      <w:r>
+        <w:rPr>
+          <w:rFonts w:eastAsia="Times New Roman" w:cstheme="minorHAnsi"/>
+          <w:b/>
+          <w:bCs/>
+          <w:color w:val="191919"/>
+          <w:spacing w:val="-3"/>
+          <w:sz w:val="36"/>
+          <w:szCs w:val="36"/>
+          <w:lang w:eastAsia="es-CO"/>
+        </w:rPr>
+        <w:t xml:space="preserve"> Qué</w:t>
+      </w:r>
+      <w:proofErr w:type="gramEnd"/>
+      <w:r>
+        <w:rPr>
+          <w:rFonts w:eastAsia="Times New Roman" w:cstheme="minorHAnsi"/>
+          <w:b/>
+          <w:bCs/>
+          <w:color w:val="191919"/>
+          <w:spacing w:val="-3"/>
+          <w:sz w:val="36"/>
+          <w:szCs w:val="36"/>
+          <w:lang w:eastAsia="es-CO"/>
+        </w:rPr>
+        <w:t xml:space="preserve"> es Gradle?</w:t>
+      </w:r>
+    </w:p>
+    <w:p>
+      <w:pPr>
+        <w:shd w:val="clear" w:color="auto" w:fill="FFFFFF"/>
+        <w:spacing w:before="100" w:beforeAutospacing="1" w:after="100" w:afterAutospacing="1" w:line="240" w:lineRule="auto"/>
+        <w:rPr>
+          <w:rFonts w:eastAsia="Times New Roman" w:cstheme="minorHAnsi"/>
+          <w:color w:val="333333"/>
+          <w:spacing w:val="-3"/>
+          <w:lang w:eastAsia="es-CO"/>
+        </w:rPr>
+      </w:pPr>
+      <w:r>
+        <w:rPr>
+          <w:rFonts w:eastAsia="Times New Roman" w:cstheme="minorHAnsi"/>
+          <w:color w:val="333333"/>
+          <w:spacing w:val="-3"/>
+          <w:lang w:eastAsia="es-CO"/>
+        </w:rPr>
+        <w:t>Gradle, es una herramienta que permite la automatización de compilación de código abierto, la cual se encuentra centrada en la flexibilidad y el rendimiento. Los scripts de compilación de Gradle se escriben utilizando </w:t>
+      </w:r>
+      <w:r>
+        <w:rPr>
+          <w:rFonts w:eastAsia="Times New Roman" w:cstheme="minorHAnsi"/>
+          <w:b/>
+          <w:bCs/>
+          <w:color w:val="191919"/>
+          <w:spacing w:val="-3"/>
+          <w:lang w:eastAsia="es-CO"/>
+        </w:rPr>
+        <w:t>Groovy o Kotlin DSL (Domain Specific Language)</w:t>
+      </w:r>
+      <w:r>
+        <w:rPr>
+          <w:rFonts w:eastAsia="Times New Roman" w:cstheme="minorHAnsi"/>
+          <w:color w:val="333333"/>
+          <w:spacing w:val="-3"/>
+          <w:lang w:eastAsia="es-CO"/>
+        </w:rPr>
+        <w:t>.</w:t>
+      </w:r>
+    </w:p>
+    <w:p>
+      <w:pPr>
+        <w:shd w:val="clear" w:color="auto" w:fill="FFFFFF"/>
+        <w:spacing w:before="100" w:beforeAutospacing="1" w:after="100" w:afterAutospacing="1" w:line="240" w:lineRule="auto"/>
+        <w:rPr>
+          <w:rFonts w:eastAsia="Times New Roman" w:cstheme="minorHAnsi"/>
+          <w:color w:val="333333"/>
+          <w:spacing w:val="-3"/>
+          <w:lang w:eastAsia="es-CO"/>
+        </w:rPr>
+      </w:pPr>
+      <w:r>
+        <w:rPr>
+          <w:rFonts w:eastAsia="Times New Roman" w:cstheme="minorHAnsi"/>
+          <w:b/>
+          <w:bCs/>
+          <w:color w:val="191919"/>
+          <w:spacing w:val="-3"/>
+          <w:lang w:eastAsia="es-CO"/>
+        </w:rPr>
+        <w:t>Gradle tiene una gran flexibilidad y nos deja hacer usos otros lenguajes y no solo de Java</w:t>
+      </w:r>
+      <w:r>
+        <w:rPr>
+          <w:rFonts w:eastAsia="Times New Roman" w:cstheme="minorHAnsi"/>
+          <w:color w:val="333333"/>
+          <w:spacing w:val="-3"/>
+          <w:lang w:eastAsia="es-CO"/>
+        </w:rPr>
+        <w:t>, también cuenta con un sistema de gestión de dependencias muy estable. Gradle es altamente personalizable y rápido ya que completa las tareas de forma rápida y precisa reutilizando las salidas de las ejecuciones anteriores, sólo procesar las entradas que presentan cambios en paralelo.</w:t>
+      </w:r>
+    </w:p>
+    <w:p>
+      <w:pPr>
+        <w:shd w:val="clear" w:color="auto" w:fill="FFFFFF"/>
+        <w:spacing w:before="100" w:beforeAutospacing="1" w:after="100" w:afterAutospacing="1" w:line="240" w:lineRule="auto"/>
+        <w:rPr>
+          <w:rFonts w:cstheme="minorHAnsi"/>
+          <w:color w:val="333333"/>
+          <w:spacing w:val="-3"/>
+          <w:shd w:val="clear" w:color="auto" w:fill="FFFFFF"/>
+        </w:rPr>
+      </w:pPr>
+      <w:proofErr w:type="gramStart"/>
+      <w:r>
+        <w:rPr>
+          <w:rFonts w:cstheme="minorHAnsi"/>
+          <w:color w:val="333333"/>
+          <w:spacing w:val="-3"/>
+          <w:shd w:val="clear" w:color="auto" w:fill="FFFFFF"/>
+        </w:rPr>
+        <w:t>Además</w:t>
+      </w:r>
+      <w:proofErr w:type="gramEnd"/>
+      <w:r>
+        <w:rPr>
+          <w:rFonts w:cstheme="minorHAnsi"/>
+          <w:color w:val="333333"/>
+          <w:spacing w:val="-3"/>
+          <w:shd w:val="clear" w:color="auto" w:fill="FFFFFF"/>
+        </w:rPr>
+        <w:t xml:space="preserve"> es el </w:t>
+      </w:r>
+      <w:r>
+        <w:rPr>
+          <w:rStyle w:val="Textoennegrita"/>
+          <w:rFonts w:cstheme="minorHAnsi"/>
+          <w:color w:val="191919"/>
+          <w:spacing w:val="-3"/>
+          <w:shd w:val="clear" w:color="auto" w:fill="FFFFFF"/>
+        </w:rPr>
+        <w:t>sistema de compilación oficial para Android</w:t>
+      </w:r>
+      <w:r>
+        <w:rPr>
+          <w:rFonts w:cstheme="minorHAnsi"/>
+          <w:color w:val="333333"/>
+          <w:spacing w:val="-3"/>
+          <w:shd w:val="clear" w:color="auto" w:fill="FFFFFF"/>
+        </w:rPr>
+        <w:t> y cuenta con soporte para diversas tecnologías y lenguajes.</w:t>
+      </w:r>
+    </w:p>
+    <w:p>
+      <w:pPr>
+        <w:pStyle w:val="Ttulo2"/>
+        <w:shd w:val="clear" w:color="auto" w:fill="FFFFFF"/>
+        <w:rPr>
+          <w:rFonts w:asciiTheme="minorHAnsi" w:hAnsiTheme="minorHAnsi" w:cstheme="minorHAnsi"/>
+          <w:color w:val="191919"/>
+          <w:spacing w:val="-3"/>
+          <w:sz w:val="22"/>
+          <w:szCs w:val="22"/>
+        </w:rPr>
+      </w:pPr>
+      <w:r>
+        <w:rPr>
+          <w:rFonts w:asciiTheme="minorHAnsi" w:hAnsiTheme="minorHAnsi" w:cstheme="minorHAnsi"/>
+          <w:color w:val="191919"/>
+          <w:spacing w:val="-3"/>
+          <w:sz w:val="22"/>
+          <w:szCs w:val="22"/>
+        </w:rPr>
+        <w:t>Características de Gradle</w:t>
+      </w:r>
+    </w:p>
+    <w:p>
+      <w:pPr>
+        <w:pStyle w:val="NormalWeb"/>
+        <w:shd w:val="clear" w:color="auto" w:fill="FFFFFF"/>
+        <w:rPr>
+          <w:rFonts w:asciiTheme="minorHAnsi" w:hAnsiTheme="minorHAnsi" w:cstheme="minorHAnsi"/>
+          <w:color w:val="333333"/>
+          <w:spacing w:val="-3"/>
+          <w:sz w:val="22"/>
+          <w:szCs w:val="22"/>
+        </w:rPr>
+      </w:pPr>
+      <w:r>
+        <w:rPr>
+          <w:rFonts w:asciiTheme="minorHAnsi" w:hAnsiTheme="minorHAnsi" w:cstheme="minorHAnsi"/>
+          <w:color w:val="333333"/>
+          <w:spacing w:val="-3"/>
+          <w:sz w:val="22"/>
+          <w:szCs w:val="22"/>
+        </w:rPr>
+        <w:t>Algunas características de Gradle que podemos destacar son las siguientes:</w:t>
+      </w:r>
+    </w:p>
+    <w:p>
+      <w:pPr>
+        <w:numPr>
+          <w:ilvl w:val="0"/>
+          <w:numId w:val="1"/>
+        </w:numPr>
+        <w:shd w:val="clear" w:color="auto" w:fill="FFFFFF"/>
+        <w:spacing w:before="100" w:beforeAutospacing="1" w:after="100" w:afterAutospacing="1" w:line="240" w:lineRule="auto"/>
+        <w:rPr>
+          <w:rFonts w:cstheme="minorHAnsi"/>
+          <w:color w:val="333333"/>
+          <w:spacing w:val="-3"/>
+        </w:rPr>
+      </w:pPr>
+      <w:r>
+        <w:rPr>
+          <w:rStyle w:val="Textoennegrita"/>
+          <w:rFonts w:cstheme="minorHAnsi"/>
+          <w:color w:val="191919"/>
+          <w:spacing w:val="-3"/>
+        </w:rPr>
+        <w:t>Depuración colaborativa:</w:t>
+      </w:r>
+      <w:r>
+        <w:rPr>
+          <w:rFonts w:cstheme="minorHAnsi"/>
+          <w:color w:val="333333"/>
+          <w:spacing w:val="-3"/>
+        </w:rPr>
+        <w:t> Permite compartir los resultados de la compilación para resolver en equipo de forma eficiente posibles problemas que aparezcan.</w:t>
+      </w:r>
+    </w:p>
+    <w:p>
+      <w:pPr>
+        <w:numPr>
+          <w:ilvl w:val="0"/>
+          <w:numId w:val="1"/>
+        </w:numPr>
+        <w:shd w:val="clear" w:color="auto" w:fill="FFFFFF"/>
+        <w:spacing w:before="100" w:beforeAutospacing="1" w:after="100" w:afterAutospacing="1" w:line="240" w:lineRule="auto"/>
+        <w:rPr>
+          <w:rFonts w:cstheme="minorHAnsi"/>
+          <w:color w:val="333333"/>
+          <w:spacing w:val="-3"/>
+        </w:rPr>
+      </w:pPr>
+      <w:r>
+        <w:rPr>
+          <w:rStyle w:val="Textoennegrita"/>
+          <w:rFonts w:cstheme="minorHAnsi"/>
+          <w:color w:val="191919"/>
+          <w:spacing w:val="-3"/>
+        </w:rPr>
+        <w:t>Construcción incremental:</w:t>
+      </w:r>
+      <w:r>
+        <w:rPr>
+          <w:rFonts w:cstheme="minorHAnsi"/>
+          <w:color w:val="333333"/>
+          <w:spacing w:val="-3"/>
+        </w:rPr>
+        <w:t> Valida en el proceso de compilación si la entrada, salida o implementación de una tarea ha cambiado, en caso de no existir algún cambio la considera actualizada y no se ejecuta.</w:t>
+      </w:r>
+    </w:p>
+    <w:p>
+      <w:pPr>
+        <w:numPr>
+          <w:ilvl w:val="0"/>
+          <w:numId w:val="1"/>
+        </w:numPr>
+        <w:shd w:val="clear" w:color="auto" w:fill="FFFFFF"/>
+        <w:spacing w:before="100" w:beforeAutospacing="1" w:after="100" w:afterAutospacing="1" w:line="240" w:lineRule="auto"/>
+        <w:rPr>
+          <w:rFonts w:cstheme="minorHAnsi"/>
+          <w:color w:val="333333"/>
+          <w:spacing w:val="-3"/>
+        </w:rPr>
+      </w:pPr>
+      <w:r>
+        <w:rPr>
+          <w:rStyle w:val="Textoennegrita"/>
+          <w:rFonts w:cstheme="minorHAnsi"/>
+          <w:color w:val="191919"/>
+          <w:spacing w:val="-3"/>
+        </w:rPr>
+        <w:t>Diseño de repositorio personalizado:</w:t>
+      </w:r>
+      <w:r>
+        <w:rPr>
+          <w:rFonts w:cstheme="minorHAnsi"/>
+          <w:color w:val="333333"/>
+          <w:spacing w:val="-3"/>
+        </w:rPr>
+        <w:t> Podremos tratar prácticamente cualquier estructura de directorios del sistema de archivos como un repositorio de Artifacts.</w:t>
+      </w:r>
+    </w:p>
+    <w:p>
+      <w:pPr>
+        <w:numPr>
+          <w:ilvl w:val="0"/>
+          <w:numId w:val="1"/>
+        </w:numPr>
+        <w:shd w:val="clear" w:color="auto" w:fill="FFFFFF"/>
+        <w:spacing w:before="100" w:beforeAutospacing="1" w:after="100" w:afterAutospacing="1" w:line="240" w:lineRule="auto"/>
+        <w:rPr>
+          <w:rFonts w:cstheme="minorHAnsi"/>
+          <w:color w:val="333333"/>
+          <w:spacing w:val="-3"/>
+        </w:rPr>
+      </w:pPr>
+      <w:r>
+        <w:rPr>
+          <w:rStyle w:val="Textoennegrita"/>
+          <w:rFonts w:cstheme="minorHAnsi"/>
+          <w:color w:val="191919"/>
+          <w:spacing w:val="-3"/>
+        </w:rPr>
+        <w:t>Dependencias transitivas:</w:t>
+      </w:r>
+      <w:r>
+        <w:rPr>
+          <w:rFonts w:cstheme="minorHAnsi"/>
+          <w:color w:val="333333"/>
+          <w:spacing w:val="-3"/>
+        </w:rPr>
+        <w:t> Es uno de los principales beneficios que ofrece al utilizar la gestión de dependencias ya que se encarga de descargar y administrar las dependencias transitivas.</w:t>
+      </w:r>
+    </w:p>
+    <w:p>
+      <w:pPr>
+        <w:numPr>
+          <w:ilvl w:val="0"/>
+          <w:numId w:val="1"/>
+        </w:numPr>
+        <w:shd w:val="clear" w:color="auto" w:fill="FFFFFF"/>
+        <w:spacing w:before="100" w:beforeAutospacing="1" w:after="100" w:afterAutospacing="1" w:line="240" w:lineRule="auto"/>
+        <w:rPr>
+          <w:rFonts w:cstheme="minorHAnsi"/>
+          <w:color w:val="333333"/>
+          <w:spacing w:val="-3"/>
+        </w:rPr>
+      </w:pPr>
+      <w:r>
+        <w:rPr>
+          <w:rStyle w:val="Textoennegrita"/>
+          <w:rFonts w:cstheme="minorHAnsi"/>
+          <w:color w:val="191919"/>
+          <w:spacing w:val="-3"/>
+        </w:rPr>
+        <w:t>Soporte a Groovy y Scala incorporado:</w:t>
+      </w:r>
+      <w:r>
+        <w:rPr>
+          <w:rFonts w:cstheme="minorHAnsi"/>
+          <w:color w:val="333333"/>
+          <w:spacing w:val="-3"/>
+        </w:rPr>
+        <w:t> Compatibilidad con los proyectos de Groovy, permitiendo trabajar con código Groovy o código Scala e inclusive desarrollar código mixto Java y Groovy o Java y Scala.</w:t>
+      </w:r>
+    </w:p>
+    <w:p>
+      <w:pPr>
+        <w:numPr>
+          <w:ilvl w:val="0"/>
+          <w:numId w:val="1"/>
+        </w:numPr>
+        <w:shd w:val="clear" w:color="auto" w:fill="FFFFFF"/>
+        <w:spacing w:before="100" w:beforeAutospacing="1" w:after="100" w:afterAutospacing="1" w:line="240" w:lineRule="auto"/>
+        <w:rPr>
+          <w:rFonts w:cstheme="minorHAnsi"/>
+          <w:color w:val="333333"/>
+          <w:spacing w:val="-3"/>
+        </w:rPr>
+      </w:pPr>
+      <w:r>
+        <w:rPr>
+          <w:rStyle w:val="Textoennegrita"/>
+          <w:rFonts w:cstheme="minorHAnsi"/>
+          <w:color w:val="191919"/>
+          <w:spacing w:val="-3"/>
+        </w:rPr>
+        <w:t>Compilación incremental para Java:</w:t>
+      </w:r>
+      <w:r>
+        <w:rPr>
+          <w:rFonts w:cstheme="minorHAnsi"/>
+          <w:color w:val="333333"/>
+          <w:spacing w:val="-3"/>
+        </w:rPr>
+        <w:t> En caso de que el código fuente o la ruta de clase cambien, Gradle cuenta con la capacidad para detectar todas las clases que se vean afectadas por dicho cambio y procederá a recompilarlas.</w:t>
+      </w:r>
+    </w:p>
+    <w:p>
+      <w:pPr>
+        <w:numPr>
+          <w:ilvl w:val="0"/>
+          <w:numId w:val="1"/>
+        </w:numPr>
+        <w:shd w:val="clear" w:color="auto" w:fill="FFFFFF"/>
+        <w:spacing w:before="100" w:beforeAutospacing="1" w:after="100" w:afterAutospacing="1" w:line="240" w:lineRule="auto"/>
+        <w:rPr>
+          <w:rFonts w:cstheme="minorHAnsi"/>
+          <w:color w:val="333333"/>
+          <w:spacing w:val="-3"/>
+        </w:rPr>
+      </w:pPr>
+      <w:r>
+        <w:rPr>
+          <w:rStyle w:val="Textoennegrita"/>
+          <w:rFonts w:cstheme="minorHAnsi"/>
+          <w:color w:val="191919"/>
+          <w:spacing w:val="-3"/>
+        </w:rPr>
+        <w:t>Embalaje y distribución de JAR, WAR y EAR:</w:t>
+      </w:r>
+      <w:r>
+        <w:rPr>
+          <w:rFonts w:cstheme="minorHAnsi"/>
+          <w:color w:val="333333"/>
+          <w:spacing w:val="-3"/>
+        </w:rPr>
+        <w:t> Cuenta con herramientas para empaquetar el código basado en JVM (Java Virtual Machine) en archivos de archivo comunes.</w:t>
+      </w:r>
+    </w:p>
+    <w:p>
+      <w:pPr>
+        <w:numPr>
+          <w:ilvl w:val="0"/>
+          <w:numId w:val="1"/>
+        </w:numPr>
+        <w:shd w:val="clear" w:color="auto" w:fill="FFFFFF"/>
+        <w:spacing w:before="100" w:beforeAutospacing="1" w:after="100" w:afterAutospacing="1" w:line="240" w:lineRule="auto"/>
+        <w:rPr>
+          <w:rFonts w:cstheme="minorHAnsi"/>
+          <w:color w:val="333333"/>
+          <w:spacing w:val="-3"/>
+        </w:rPr>
+      </w:pPr>
+      <w:r>
+        <w:rPr>
+          <w:rStyle w:val="Textoennegrita"/>
+          <w:rFonts w:cstheme="minorHAnsi"/>
+          <w:color w:val="191919"/>
+          <w:spacing w:val="-3"/>
+        </w:rPr>
+        <w:t>Integración con Android Studio:</w:t>
+      </w:r>
+      <w:r>
+        <w:rPr>
+          <w:rFonts w:cstheme="minorHAnsi"/>
+          <w:color w:val="333333"/>
+          <w:spacing w:val="-3"/>
+        </w:rPr>
+        <w:t> Android Studio no cuenta con un generador interno, sino que delega todas las tareas de compilación en Gradle, garantizando la corrección en todas las construcciones, ya sea que se ejecuten desde Android Studio, la línea de comandos o un servidor de construcción de integración continua.</w:t>
+      </w:r>
+    </w:p>
+    <w:p>
+      <w:pPr>
+        <w:numPr>
+          <w:ilvl w:val="0"/>
+          <w:numId w:val="1"/>
+        </w:numPr>
+        <w:shd w:val="clear" w:color="auto" w:fill="FFFFFF"/>
+        <w:spacing w:before="100" w:beforeAutospacing="1" w:after="100" w:afterAutospacing="1" w:line="240" w:lineRule="auto"/>
+        <w:rPr>
+          <w:rFonts w:cstheme="minorHAnsi"/>
+          <w:color w:val="333333"/>
+          <w:spacing w:val="-3"/>
+        </w:rPr>
+      </w:pPr>
+      <w:r>
+        <w:rPr>
+          <w:rStyle w:val="Textoennegrita"/>
+          <w:rFonts w:cstheme="minorHAnsi"/>
+          <w:color w:val="191919"/>
+          <w:spacing w:val="-3"/>
+        </w:rPr>
+        <w:t>Soporte de MS Visual C ++ y GoogleTest:</w:t>
+      </w:r>
+      <w:r>
+        <w:rPr>
+          <w:rFonts w:cstheme="minorHAnsi"/>
+          <w:color w:val="333333"/>
+          <w:spacing w:val="-3"/>
+        </w:rPr>
+        <w:t> Gradle acepta la construcción con el compilador de Visual C de Microsoft en Windows. (VS 2010, VS 2013 y VS 2015 compatibles), así como también realizar pruebas de aplicaciones C con GoogleTest.</w:t>
+      </w:r>
+    </w:p>
+    <w:p>
+      <w:pPr>
+        <w:numPr>
+          <w:ilvl w:val="0"/>
+          <w:numId w:val="1"/>
+        </w:numPr>
+        <w:shd w:val="clear" w:color="auto" w:fill="FFFFFF"/>
+        <w:spacing w:before="100" w:beforeAutospacing="1" w:after="100" w:afterAutospacing="1" w:line="240" w:lineRule="auto"/>
+        <w:rPr>
+          <w:rFonts w:cstheme="minorHAnsi"/>
+          <w:color w:val="333333"/>
+          <w:spacing w:val="-3"/>
+        </w:rPr>
+      </w:pPr>
+      <w:r>
+        <w:rPr>
+          <w:rStyle w:val="Textoennegrita"/>
+          <w:rFonts w:cstheme="minorHAnsi"/>
+          <w:color w:val="191919"/>
+          <w:spacing w:val="-3"/>
+        </w:rPr>
+        <w:t>Publicar en repositorios Ivy y Maven:</w:t>
+      </w:r>
+      <w:r>
+        <w:rPr>
+          <w:rFonts w:cstheme="minorHAnsi"/>
+          <w:color w:val="333333"/>
+          <w:spacing w:val="-3"/>
+        </w:rPr>
+        <w:t> Permite publicar Artifacts en repositorios Ivy con diseños de directorios completamente personalizables. De igual modo, sucede con Maven en Bintray o Maven Central.</w:t>
+      </w:r>
+    </w:p>
+    <w:p>
+      <w:pPr>
+        <w:numPr>
+          <w:ilvl w:val="0"/>
+          <w:numId w:val="1"/>
+        </w:numPr>
+        <w:shd w:val="clear" w:color="auto" w:fill="FFFFFF"/>
+        <w:spacing w:before="100" w:beforeAutospacing="1" w:after="100" w:afterAutospacing="1" w:line="240" w:lineRule="auto"/>
+        <w:rPr>
+          <w:rFonts w:cstheme="minorHAnsi"/>
+          <w:color w:val="333333"/>
+          <w:spacing w:val="-3"/>
+        </w:rPr>
+      </w:pPr>
+      <w:r>
+        <w:rPr>
+          <w:rStyle w:val="Textoennegrita"/>
+          <w:rFonts w:cstheme="minorHAnsi"/>
+          <w:color w:val="191919"/>
+          <w:spacing w:val="-3"/>
+        </w:rPr>
+        <w:lastRenderedPageBreak/>
+        <w:t>TestKit para pruebas funcionales:</w:t>
+      </w:r>
+      <w:r>
+        <w:rPr>
+          <w:rFonts w:cstheme="minorHAnsi"/>
+          <w:color w:val="333333"/>
+          <w:spacing w:val="-3"/>
+        </w:rPr>
+        <w:t> Permite la ejecución prágramática de builds inspeccionando los resultados de compilación, ésta es una prueba de compatibilidad entre versiones.</w:t>
+      </w:r>
+    </w:p>
+    <w:p>
+      <w:pPr>
+        <w:numPr>
+          <w:ilvl w:val="0"/>
+          <w:numId w:val="1"/>
+        </w:numPr>
+        <w:shd w:val="clear" w:color="auto" w:fill="FFFFFF"/>
+        <w:spacing w:before="100" w:beforeAutospacing="1" w:after="100" w:afterAutospacing="1" w:line="240" w:lineRule="auto"/>
+        <w:rPr>
+          <w:rFonts w:cstheme="minorHAnsi"/>
+          <w:color w:val="333333"/>
+          <w:spacing w:val="-3"/>
+        </w:rPr>
+      </w:pPr>
+      <w:r>
+        <w:rPr>
+          <w:rStyle w:val="Textoennegrita"/>
+          <w:rFonts w:cstheme="minorHAnsi"/>
+          <w:color w:val="191919"/>
+          <w:spacing w:val="-3"/>
+        </w:rPr>
+        <w:t>Distribuciones personalizadas:</w:t>
+      </w:r>
+      <w:r>
+        <w:rPr>
+          <w:rFonts w:cstheme="minorHAnsi"/>
+          <w:color w:val="333333"/>
+          <w:spacing w:val="-3"/>
+        </w:rPr>
+        <w:t xml:space="preserve"> En Gradle cada distribución cuenta con un directorio </w:t>
+      </w:r>
+      <w:proofErr w:type="gramStart"/>
+      <w:r>
+        <w:rPr>
+          <w:rFonts w:cstheme="minorHAnsi"/>
+          <w:color w:val="333333"/>
+          <w:spacing w:val="-3"/>
+        </w:rPr>
+        <w:t>init.d</w:t>
+      </w:r>
+      <w:proofErr w:type="gramEnd"/>
+      <w:r>
+        <w:rPr>
+          <w:rFonts w:cstheme="minorHAnsi"/>
+          <w:color w:val="333333"/>
+          <w:spacing w:val="-3"/>
+        </w:rPr>
+        <w:t xml:space="preserve"> en el que se pueden colocar scripts personalizados que pre configuran su entorno de compilación.</w:t>
+      </w:r>
+    </w:p>
+    <w:p>
+      <w:pPr>
+        <w:numPr>
+          <w:ilvl w:val="0"/>
+          <w:numId w:val="1"/>
+        </w:numPr>
+        <w:shd w:val="clear" w:color="auto" w:fill="FFFFFF"/>
+        <w:spacing w:before="100" w:beforeAutospacing="1" w:after="100" w:afterAutospacing="1" w:line="240" w:lineRule="auto"/>
+        <w:rPr>
+          <w:rFonts w:cstheme="minorHAnsi"/>
+          <w:color w:val="333333"/>
+          <w:spacing w:val="-3"/>
+        </w:rPr>
+      </w:pPr>
+      <w:r>
+        <w:rPr>
+          <w:rStyle w:val="Textoennegrita"/>
+          <w:rFonts w:cstheme="minorHAnsi"/>
+          <w:color w:val="191919"/>
+          <w:spacing w:val="-3"/>
+        </w:rPr>
+        <w:t>Lee el formato POM:</w:t>
+      </w:r>
+      <w:r>
+        <w:rPr>
+          <w:rFonts w:cstheme="minorHAnsi"/>
+          <w:color w:val="333333"/>
+          <w:spacing w:val="-3"/>
+        </w:rPr>
+        <w:t> Es compatible con el formato de metadatos POM, por lo que es posible recuperar dependencias de cualquier repositorio compatible con Maven.</w:t>
+      </w:r>
+    </w:p>
+    <w:p>
+      <w:pPr>
+        <w:numPr>
+          <w:ilvl w:val="0"/>
+          <w:numId w:val="1"/>
+        </w:numPr>
+        <w:shd w:val="clear" w:color="auto" w:fill="FFFFFF"/>
+        <w:spacing w:before="100" w:beforeAutospacing="1" w:after="100" w:afterAutospacing="1" w:line="240" w:lineRule="auto"/>
+        <w:rPr>
+          <w:rFonts w:cstheme="minorHAnsi"/>
+          <w:color w:val="333333"/>
+          <w:spacing w:val="-3"/>
+        </w:rPr>
+      </w:pPr>
+      <w:r>
+        <w:rPr>
+          <w:rStyle w:val="Textoennegrita"/>
+          <w:rFonts w:cstheme="minorHAnsi"/>
+          <w:color w:val="191919"/>
+          <w:spacing w:val="-3"/>
+        </w:rPr>
+        <w:t>Compara builds:</w:t>
+      </w:r>
+      <w:r>
+        <w:rPr>
+          <w:rFonts w:cstheme="minorHAnsi"/>
+          <w:color w:val="333333"/>
+          <w:spacing w:val="-3"/>
+        </w:rPr>
+        <w:t> Resalta de forma rápida las diferencias entre compilaciones, lo que hace que el análisis de la causa raíz sea mucho más rápido y eficaz.</w:t>
+      </w:r>
+    </w:p>
+    <w:p>
+      <w:pPr>
+        <w:numPr>
+          <w:ilvl w:val="0"/>
+          <w:numId w:val="1"/>
+        </w:numPr>
+        <w:shd w:val="clear" w:color="auto" w:fill="FFFFFF"/>
+        <w:spacing w:before="100" w:beforeAutospacing="1" w:after="100" w:afterAutospacing="1" w:line="240" w:lineRule="auto"/>
+        <w:rPr>
+          <w:rFonts w:cstheme="minorHAnsi"/>
+          <w:color w:val="333333"/>
+          <w:spacing w:val="-3"/>
+        </w:rPr>
+      </w:pPr>
+      <w:r>
+        <w:rPr>
+          <w:rStyle w:val="Textoennegrita"/>
+          <w:rFonts w:cstheme="minorHAnsi"/>
+          <w:color w:val="191919"/>
+          <w:spacing w:val="-3"/>
+        </w:rPr>
+        <w:t>Compilador daemon:</w:t>
+      </w:r>
+      <w:r>
+        <w:rPr>
+          <w:rFonts w:cstheme="minorHAnsi"/>
+          <w:color w:val="333333"/>
+          <w:spacing w:val="-3"/>
+        </w:rPr>
+        <w:t> Gradle crea un proceso de daemon que se reutiliza dentro de una compilación de múltiples proyectos, cuando necesita bifurcar el proceso de compilación, mejorando la velocidad de compilación.</w:t>
+      </w:r>
+    </w:p>
+    <w:p>
+      <w:pPr>
+        <w:numPr>
+          <w:ilvl w:val="0"/>
+          <w:numId w:val="1"/>
+        </w:numPr>
+        <w:shd w:val="clear" w:color="auto" w:fill="FFFFFF"/>
+        <w:spacing w:before="100" w:beforeAutospacing="1" w:after="100" w:afterAutospacing="1" w:line="240" w:lineRule="auto"/>
+        <w:rPr>
+          <w:rFonts w:cstheme="minorHAnsi"/>
+          <w:color w:val="333333"/>
+          <w:spacing w:val="-3"/>
+        </w:rPr>
+      </w:pPr>
+      <w:r>
+        <w:rPr>
+          <w:rStyle w:val="Textoennegrita"/>
+          <w:rFonts w:cstheme="minorHAnsi"/>
+          <w:color w:val="191919"/>
+          <w:spacing w:val="-3"/>
+        </w:rPr>
+        <w:t>Personalizar y extender escaneos:</w:t>
+      </w:r>
+      <w:r>
+        <w:rPr>
+          <w:rFonts w:cstheme="minorHAnsi"/>
+          <w:color w:val="333333"/>
+          <w:spacing w:val="-3"/>
+        </w:rPr>
+        <w:t> Ofrece la opción de agregar sus propios datos para construir escaneos como etiquetas, valores y enlaces, integrando escaneos de compilación en la cadena de herramientas.</w:t>
+      </w:r>
+    </w:p>
+    <w:p>
+      <w:pPr>
+        <w:numPr>
+          <w:ilvl w:val="0"/>
+          <w:numId w:val="1"/>
+        </w:numPr>
+        <w:shd w:val="clear" w:color="auto" w:fill="FFFFFF"/>
+        <w:spacing w:before="100" w:beforeAutospacing="1" w:after="100" w:afterAutospacing="1" w:line="240" w:lineRule="auto"/>
+        <w:rPr>
+          <w:rFonts w:cstheme="minorHAnsi"/>
+          <w:color w:val="333333"/>
+          <w:spacing w:val="-3"/>
+        </w:rPr>
+      </w:pPr>
+      <w:r>
+        <w:rPr>
+          <w:rStyle w:val="Textoennegrita"/>
+          <w:rFonts w:cstheme="minorHAnsi"/>
+          <w:color w:val="191919"/>
+          <w:spacing w:val="-3"/>
+        </w:rPr>
+        <w:t>Caché de dependencia de terceros:</w:t>
+      </w:r>
+      <w:r>
+        <w:rPr>
+          <w:rFonts w:cstheme="minorHAnsi"/>
+          <w:color w:val="333333"/>
+          <w:spacing w:val="-3"/>
+        </w:rPr>
+        <w:t> Las dependencias de repositorios remotos se descargan y almacenan en caché localmente, las compilaciones posteriores utilizan los artifacts almacenados en caché para evitar el tráfico de red innecesario.</w:t>
+      </w:r>
+    </w:p>
+    <w:p>
+      <w:pPr>
+        <w:shd w:val="clear" w:color="auto" w:fill="FFFFFF"/>
+        <w:spacing w:before="100" w:beforeAutospacing="1" w:after="100" w:afterAutospacing="1" w:line="240" w:lineRule="auto"/>
+        <w:rPr>
+          <w:rFonts w:ascii="Helvetica" w:eastAsia="Times New Roman" w:hAnsi="Helvetica" w:cs="Times New Roman"/>
+          <w:color w:val="333333"/>
+          <w:spacing w:val="-3"/>
+          <w:sz w:val="24"/>
+          <w:szCs w:val="24"/>
+          <w:lang w:eastAsia="es-CO"/>
+        </w:rPr>
+      </w:pPr>
+      <w:r>
+        <w:rPr>
+          <w:noProof/>
+        </w:rPr>
+        <w:drawing>
+          <wp:inline distT="0" distB="0" distL="0" distR="0" wp14:anchorId="5A0AA808" wp14:editId="65DD3423">
+            <wp:extent cx="5612130" cy="2841625"/>
+            <wp:effectExtent l="0" t="0" r="7620" b="0"/>
+            <wp:docPr id="2" name="Imagen 2"/>
+            <wp:cNvGraphicFramePr>
+              <a:graphicFrameLocks xmlns:a="http://schemas.openxmlformats.org/drawingml/2006/main" noChangeAspect="1"/>
+            </wp:cNvGraphicFramePr>
+            <a:graphic xmlns:a="http://schemas.openxmlformats.org/drawingml/2006/main">
+              <a:graphicData uri="http://schemas.openxmlformats.org/drawingml/2006/picture">
+                <pic:pic xmlns:pic="http://schemas.openxmlformats.org/drawingml/2006/picture">
+                  <pic:nvPicPr>
+                    <pic:cNvPr id="1" name=""/>
+                    <pic:cNvPicPr/>
+                  </pic:nvPicPr>
+                  <pic:blipFill>
+                    <a:blip r:embed="rId7"/>
+                    <a:stretch>
+                      <a:fillRect/>
+                    </a:stretch>
+                  </pic:blipFill>
+                  <pic:spPr>
+                    <a:xfrm>
+                      <a:off x="0" y="0"/>
+                      <a:ext cx="5612130" cy="2841625"/>
+                    </a:xfrm>
+                    <a:prstGeom prst="rect">
+                      <a:avLst/>
+                    </a:prstGeom>
+                  </pic:spPr>
+                </pic:pic>
+              </a:graphicData>
+            </a:graphic>
+          </wp:inline>
+        </w:drawing>
+      </w:r>
+    </w:p>
+    <w:p>
+      <w:pPr>
+        <w:shd w:val="clear" w:color="auto" w:fill="FFFFFF"/>
+        <w:spacing w:before="100" w:beforeAutospacing="1" w:after="100" w:afterAutospacing="1" w:line="240" w:lineRule="auto"/>
+        <w:outlineLvl w:val="1"/>
+        <w:rPr>
+          <w:rFonts w:ascii="Helvetica" w:eastAsia="Times New Roman" w:hAnsi="Helvetica" w:cs="Times New Roman"/>
+          <w:b/>
+          <w:bCs/>
+          <w:color w:val="191919"/>
+          <w:spacing w:val="-3"/>
+          <w:sz w:val="36"/>
+          <w:szCs w:val="36"/>
+          <w:lang w:eastAsia="es-CO"/>
+        </w:rPr>
+      </w:pPr>
+      <w:r>
+        <w:rPr>
+          <w:rFonts w:ascii="Helvetica" w:eastAsia="Times New Roman" w:hAnsi="Helvetica" w:cs="Times New Roman"/>
+          <w:b/>
+          <w:bCs/>
+          <w:color w:val="191919"/>
+          <w:spacing w:val="-3"/>
+          <w:sz w:val="36"/>
+          <w:szCs w:val="36"/>
+          <w:lang w:eastAsia="es-CO"/>
+        </w:rPr>
+        <w:t>Complementos Gradle</w:t>
+      </w:r>
+    </w:p>
+    <w:p>
+      <w:pPr>
+        <w:shd w:val="clear" w:color="auto" w:fill="FFFFFF"/>
+        <w:spacing w:before="100" w:beforeAutospacing="1" w:after="100" w:afterAutospacing="1" w:line="240" w:lineRule="auto"/>
+        <w:rPr>
+          <w:rFonts w:eastAsia="Times New Roman" w:cstheme="minorHAnsi"/>
+          <w:color w:val="333333"/>
+          <w:spacing w:val="-3"/>
+          <w:lang w:eastAsia="es-CO"/>
+        </w:rPr>
+      </w:pPr>
+      <w:r>
+        <w:rPr>
+          <w:rFonts w:eastAsia="Times New Roman" w:cstheme="minorHAnsi"/>
+          <w:color w:val="333333"/>
+          <w:spacing w:val="-3"/>
+          <w:lang w:eastAsia="es-CO"/>
+        </w:rPr>
+        <w:t>Gradle permite construir desde </w:t>
+      </w:r>
+      <w:r>
+        <w:rPr>
+          <w:rFonts w:eastAsia="Times New Roman" w:cstheme="minorHAnsi"/>
+          <w:b/>
+          <w:bCs/>
+          <w:spacing w:val="-3"/>
+          <w:lang w:eastAsia="es-CO"/>
+        </w:rPr>
+        <w:t>microservicios</w:t>
+      </w:r>
+      <w:r>
+        <w:rPr>
+          <w:rFonts w:eastAsia="Times New Roman" w:cstheme="minorHAnsi"/>
+          <w:color w:val="333333"/>
+          <w:spacing w:val="-3"/>
+          <w:lang w:eastAsia="es-CO"/>
+        </w:rPr>
+        <w:t xml:space="preserve"> hasta aplicaciones móviles, puede ser utilizado por </w:t>
+      </w:r>
+      <w:proofErr w:type="gramStart"/>
+      <w:r>
+        <w:rPr>
+          <w:rFonts w:eastAsia="Times New Roman" w:cstheme="minorHAnsi"/>
+          <w:color w:val="333333"/>
+          <w:spacing w:val="-3"/>
+          <w:lang w:eastAsia="es-CO"/>
+        </w:rPr>
+        <w:t>pequeñas startups</w:t>
+      </w:r>
+      <w:proofErr w:type="gramEnd"/>
+      <w:r>
+        <w:rPr>
+          <w:rFonts w:eastAsia="Times New Roman" w:cstheme="minorHAnsi"/>
+          <w:color w:val="333333"/>
+          <w:spacing w:val="-3"/>
+          <w:lang w:eastAsia="es-CO"/>
+        </w:rPr>
+        <w:t xml:space="preserve"> como por grandes empresas, ya que </w:t>
+      </w:r>
+      <w:r>
+        <w:rPr>
+          <w:rFonts w:eastAsia="Times New Roman" w:cstheme="minorHAnsi"/>
+          <w:b/>
+          <w:bCs/>
+          <w:color w:val="191919"/>
+          <w:spacing w:val="-3"/>
+          <w:lang w:eastAsia="es-CO"/>
+        </w:rPr>
+        <w:t>ayuda a los equipos a desarrollar, automatizar y entregar software de calidad en un menor tiempo</w:t>
+      </w:r>
+      <w:r>
+        <w:rPr>
+          <w:rFonts w:eastAsia="Times New Roman" w:cstheme="minorHAnsi"/>
+          <w:color w:val="333333"/>
+          <w:spacing w:val="-3"/>
+          <w:lang w:eastAsia="es-CO"/>
+        </w:rPr>
+        <w:t> (dependiendo de su complejidad y planificación previa del proceso de desarrollo).</w:t>
+      </w:r>
+    </w:p>
+    <w:p>
+      <w:pPr>
+        <w:shd w:val="clear" w:color="auto" w:fill="FFFFFF"/>
+        <w:spacing w:before="100" w:beforeAutospacing="1" w:after="100" w:afterAutospacing="1" w:line="240" w:lineRule="auto"/>
+        <w:rPr>
+          <w:rFonts w:eastAsia="Times New Roman" w:cstheme="minorHAnsi"/>
+          <w:color w:val="333333"/>
+          <w:spacing w:val="-3"/>
+          <w:lang w:eastAsia="es-CO"/>
+        </w:rPr>
+      </w:pPr>
+      <w:r>
+        <w:rPr>
+          <w:rFonts w:eastAsia="Times New Roman" w:cstheme="minorHAnsi"/>
+          <w:color w:val="333333"/>
+          <w:spacing w:val="-3"/>
+          <w:lang w:eastAsia="es-CO"/>
+        </w:rPr>
+        <w:t>Esta herramienta cuenta con una </w:t>
+      </w:r>
+      <w:r>
+        <w:rPr>
+          <w:rFonts w:eastAsia="Times New Roman" w:cstheme="minorHAnsi"/>
+          <w:b/>
+          <w:bCs/>
+          <w:color w:val="191919"/>
+          <w:spacing w:val="-3"/>
+          <w:lang w:eastAsia="es-CO"/>
+        </w:rPr>
+        <w:t>gran variedad de complementos o plugins</w:t>
+      </w:r>
+      <w:r>
+        <w:rPr>
+          <w:rFonts w:eastAsia="Times New Roman" w:cstheme="minorHAnsi"/>
+          <w:color w:val="333333"/>
+          <w:spacing w:val="-3"/>
+          <w:lang w:eastAsia="es-CO"/>
+        </w:rPr>
+        <w:t> que ayudan agilizar la construcción, entre los cuales destacamos los siguientes:</w:t>
+      </w:r>
+    </w:p>
+    <w:p>
+      <w:pPr>
+        <w:numPr>
+          <w:ilvl w:val="0"/>
+          <w:numId w:val="2"/>
+        </w:numPr>
+        <w:shd w:val="clear" w:color="auto" w:fill="FFFFFF"/>
+        <w:spacing w:before="100" w:beforeAutospacing="1" w:after="100" w:afterAutospacing="1" w:line="240" w:lineRule="auto"/>
+        <w:rPr>
+          <w:rFonts w:eastAsia="Times New Roman" w:cstheme="minorHAnsi"/>
+          <w:color w:val="333333"/>
+          <w:spacing w:val="-3"/>
+          <w:lang w:eastAsia="es-CO"/>
+        </w:rPr>
+      </w:pPr>
+      <w:proofErr w:type="gramStart"/>
+      <w:r>
+        <w:rPr>
+          <w:rFonts w:eastAsia="Times New Roman" w:cstheme="minorHAnsi"/>
+          <w:b/>
+          <w:bCs/>
+          <w:color w:val="191919"/>
+          <w:spacing w:val="-3"/>
+          <w:lang w:eastAsia="es-CO"/>
+        </w:rPr>
+        <w:lastRenderedPageBreak/>
+        <w:t>javamuc.gradle</w:t>
+      </w:r>
+      <w:proofErr w:type="gramEnd"/>
+      <w:r>
+        <w:rPr>
+          <w:rFonts w:eastAsia="Times New Roman" w:cstheme="minorHAnsi"/>
+          <w:b/>
+          <w:bCs/>
+          <w:color w:val="191919"/>
+          <w:spacing w:val="-3"/>
+          <w:lang w:eastAsia="es-CO"/>
+        </w:rPr>
+        <w:t>-semantic-build-versioning:</w:t>
+      </w:r>
+      <w:r>
+        <w:rPr>
+          <w:rFonts w:eastAsia="Times New Roman" w:cstheme="minorHAnsi"/>
+          <w:color w:val="333333"/>
+          <w:spacing w:val="-3"/>
+          <w:lang w:eastAsia="es-CO"/>
+        </w:rPr>
+        <w:t> Proporciona soporte para vel ersionado semántico de las compilaciones, es fácil de usar y configurar.</w:t>
+      </w:r>
+    </w:p>
+    <w:p>
+      <w:pPr>
+        <w:numPr>
+          <w:ilvl w:val="0"/>
+          <w:numId w:val="2"/>
+        </w:numPr>
+        <w:shd w:val="clear" w:color="auto" w:fill="FFFFFF"/>
+        <w:spacing w:before="100" w:beforeAutospacing="1" w:after="100" w:afterAutospacing="1" w:line="240" w:lineRule="auto"/>
+        <w:rPr>
+          <w:rFonts w:eastAsia="Times New Roman" w:cstheme="minorHAnsi"/>
+          <w:color w:val="333333"/>
+          <w:spacing w:val="-3"/>
+          <w:lang w:eastAsia="es-CO"/>
+        </w:rPr>
+      </w:pPr>
+      <w:proofErr w:type="gramStart"/>
+      <w:r>
+        <w:rPr>
+          <w:rFonts w:eastAsia="Times New Roman" w:cstheme="minorHAnsi"/>
+          <w:b/>
+          <w:bCs/>
+          <w:color w:val="191919"/>
+          <w:spacing w:val="-3"/>
+          <w:lang w:eastAsia="es-CO"/>
+        </w:rPr>
+        <w:t>io.freefair</w:t>
+      </w:r>
+      <w:proofErr w:type="gramEnd"/>
+      <w:r>
+        <w:rPr>
+          <w:rFonts w:eastAsia="Times New Roman" w:cstheme="minorHAnsi"/>
+          <w:b/>
+          <w:bCs/>
+          <w:color w:val="191919"/>
+          <w:spacing w:val="-3"/>
+          <w:lang w:eastAsia="es-CO"/>
+        </w:rPr>
+        <w:t>.maven-publish-war:</w:t>
+      </w:r>
+      <w:r>
+        <w:rPr>
+          <w:rFonts w:eastAsia="Times New Roman" w:cstheme="minorHAnsi"/>
+          <w:color w:val="333333"/>
+          <w:spacing w:val="-3"/>
+          <w:lang w:eastAsia="es-CO"/>
+        </w:rPr>
+        <w:t> Permite crear una publicación de mavenWeb.</w:t>
+      </w:r>
+    </w:p>
+    <w:p>
+      <w:pPr>
+        <w:numPr>
+          <w:ilvl w:val="0"/>
+          <w:numId w:val="2"/>
+        </w:numPr>
+        <w:shd w:val="clear" w:color="auto" w:fill="FFFFFF"/>
+        <w:spacing w:before="100" w:beforeAutospacing="1" w:after="100" w:afterAutospacing="1" w:line="240" w:lineRule="auto"/>
+        <w:rPr>
+          <w:rFonts w:eastAsia="Times New Roman" w:cstheme="minorHAnsi"/>
+          <w:color w:val="333333"/>
+          <w:spacing w:val="-3"/>
+          <w:lang w:eastAsia="es-CO"/>
+        </w:rPr>
+      </w:pPr>
+      <w:proofErr w:type="gramStart"/>
+      <w:r>
+        <w:rPr>
+          <w:rFonts w:eastAsia="Times New Roman" w:cstheme="minorHAnsi"/>
+          <w:b/>
+          <w:bCs/>
+          <w:color w:val="191919"/>
+          <w:spacing w:val="-3"/>
+          <w:lang w:eastAsia="es-CO"/>
+        </w:rPr>
+        <w:t>io.freefair</w:t>
+      </w:r>
+      <w:proofErr w:type="gramEnd"/>
+      <w:r>
+        <w:rPr>
+          <w:rFonts w:eastAsia="Times New Roman" w:cstheme="minorHAnsi"/>
+          <w:b/>
+          <w:bCs/>
+          <w:color w:val="191919"/>
+          <w:spacing w:val="-3"/>
+          <w:lang w:eastAsia="es-CO"/>
+        </w:rPr>
+        <w:t>.maven-publish-java:</w:t>
+      </w:r>
+      <w:r>
+        <w:rPr>
+          <w:rFonts w:eastAsia="Times New Roman" w:cstheme="minorHAnsi"/>
+          <w:color w:val="333333"/>
+          <w:spacing w:val="-3"/>
+          <w:lang w:eastAsia="es-CO"/>
+        </w:rPr>
+        <w:t> Crea una publicación mavenJava.</w:t>
+      </w:r>
+    </w:p>
+    <w:p>
+      <w:pPr>
+        <w:numPr>
+          <w:ilvl w:val="0"/>
+          <w:numId w:val="2"/>
+        </w:numPr>
+        <w:shd w:val="clear" w:color="auto" w:fill="FFFFFF"/>
+        <w:spacing w:before="100" w:beforeAutospacing="1" w:after="100" w:afterAutospacing="1" w:line="240" w:lineRule="auto"/>
+        <w:rPr>
+          <w:rFonts w:eastAsia="Times New Roman" w:cstheme="minorHAnsi"/>
+          <w:color w:val="333333"/>
+          <w:spacing w:val="-3"/>
+          <w:lang w:eastAsia="es-CO"/>
+        </w:rPr>
+      </w:pPr>
+      <w:proofErr w:type="gramStart"/>
+      <w:r>
+        <w:rPr>
+          <w:rFonts w:eastAsia="Times New Roman" w:cstheme="minorHAnsi"/>
+          <w:b/>
+          <w:bCs/>
+          <w:color w:val="191919"/>
+          <w:spacing w:val="-3"/>
+          <w:lang w:eastAsia="es-CO"/>
+        </w:rPr>
+        <w:t>org.mozilla</w:t>
+      </w:r>
+      <w:proofErr w:type="gramEnd"/>
+      <w:r>
+        <w:rPr>
+          <w:rFonts w:eastAsia="Times New Roman" w:cstheme="minorHAnsi"/>
+          <w:b/>
+          <w:bCs/>
+          <w:color w:val="191919"/>
+          <w:spacing w:val="-3"/>
+          <w:lang w:eastAsia="es-CO"/>
+        </w:rPr>
+        <w:t>.rust-android-gradle.rust-android:</w:t>
+      </w:r>
+      <w:r>
+        <w:rPr>
+          <w:rFonts w:eastAsia="Times New Roman" w:cstheme="minorHAnsi"/>
+          <w:color w:val="333333"/>
+          <w:spacing w:val="-3"/>
+          <w:lang w:eastAsia="es-CO"/>
+        </w:rPr>
+        <w:t> Un complemento que ayuda a construir bibliotecas Rust JNI con Cargo para su uso en proyectos de Android.</w:t>
+      </w:r>
+    </w:p>
+    <w:p>
+      <w:pPr>
+        <w:numPr>
+          <w:ilvl w:val="0"/>
+          <w:numId w:val="2"/>
+        </w:numPr>
+        <w:shd w:val="clear" w:color="auto" w:fill="FFFFFF"/>
+        <w:spacing w:before="100" w:beforeAutospacing="1" w:after="100" w:afterAutospacing="1" w:line="240" w:lineRule="auto"/>
+        <w:rPr>
+          <w:rFonts w:eastAsia="Times New Roman" w:cstheme="minorHAnsi"/>
+          <w:color w:val="333333"/>
+          <w:spacing w:val="-3"/>
+          <w:lang w:eastAsia="es-CO"/>
+        </w:rPr>
+      </w:pPr>
+      <w:proofErr w:type="gramStart"/>
+      <w:r>
+        <w:rPr>
+          <w:rFonts w:eastAsia="Times New Roman" w:cstheme="minorHAnsi"/>
+          <w:b/>
+          <w:bCs/>
+          <w:color w:val="191919"/>
+          <w:spacing w:val="-3"/>
+          <w:lang w:eastAsia="es-CO"/>
+        </w:rPr>
+        <w:t>net.wooga</w:t>
+      </w:r>
+      <w:proofErr w:type="gramEnd"/>
+      <w:r>
+        <w:rPr>
+          <w:rFonts w:eastAsia="Times New Roman" w:cstheme="minorHAnsi"/>
+          <w:b/>
+          <w:bCs/>
+          <w:color w:val="191919"/>
+          <w:spacing w:val="-3"/>
+          <w:lang w:eastAsia="es-CO"/>
+        </w:rPr>
+        <w:t>.build-unity:</w:t>
+      </w:r>
+      <w:r>
+        <w:rPr>
+          <w:rFonts w:eastAsia="Times New Roman" w:cstheme="minorHAnsi"/>
+          <w:color w:val="333333"/>
+          <w:spacing w:val="-3"/>
+          <w:lang w:eastAsia="es-CO"/>
+        </w:rPr>
+        <w:t> Este complemento proporciona tareas para exportar proyectos de plataforma desde los proyectos de Unity3D.</w:t>
+      </w:r>
+    </w:p>
+    <w:p>
+      <w:pPr>
+        <w:numPr>
+          <w:ilvl w:val="0"/>
+          <w:numId w:val="2"/>
+        </w:numPr>
+        <w:shd w:val="clear" w:color="auto" w:fill="FFFFFF"/>
+        <w:spacing w:before="100" w:beforeAutospacing="1" w:after="100" w:afterAutospacing="1" w:line="240" w:lineRule="auto"/>
+        <w:rPr>
+          <w:rFonts w:eastAsia="Times New Roman" w:cstheme="minorHAnsi"/>
+          <w:color w:val="333333"/>
+          <w:spacing w:val="-3"/>
+          <w:lang w:eastAsia="es-CO"/>
+        </w:rPr>
+      </w:pPr>
+      <w:r>
+        <w:rPr>
+          <w:rFonts w:eastAsia="Times New Roman" w:cstheme="minorHAnsi"/>
+          <w:b/>
+          <w:bCs/>
+          <w:color w:val="191919"/>
+          <w:spacing w:val="-3"/>
+          <w:lang w:eastAsia="es-CO"/>
+        </w:rPr>
+        <w:t>de.db.</w:t>
+      </w:r>
+      <w:proofErr w:type="gramStart"/>
+      <w:r>
+        <w:rPr>
+          <w:rFonts w:eastAsia="Times New Roman" w:cstheme="minorHAnsi"/>
+          <w:b/>
+          <w:bCs/>
+          <w:color w:val="191919"/>
+          <w:spacing w:val="-3"/>
+          <w:lang w:eastAsia="es-CO"/>
+        </w:rPr>
+        <w:t>vz.msintplugin</w:t>
+      </w:r>
+      <w:proofErr w:type="gramEnd"/>
+      <w:r>
+        <w:rPr>
+          <w:rFonts w:eastAsia="Times New Roman" w:cstheme="minorHAnsi"/>
+          <w:b/>
+          <w:bCs/>
+          <w:color w:val="191919"/>
+          <w:spacing w:val="-3"/>
+          <w:lang w:eastAsia="es-CO"/>
+        </w:rPr>
+        <w:t>:</w:t>
+      </w:r>
+      <w:r>
+        <w:rPr>
+          <w:rFonts w:eastAsia="Times New Roman" w:cstheme="minorHAnsi"/>
+          <w:color w:val="333333"/>
+          <w:spacing w:val="-3"/>
+          <w:lang w:eastAsia="es-CO"/>
+        </w:rPr>
+        <w:t> Este complemento nos permitirá ejecutar pruebas de integración de microservicio con docker.</w:t>
+      </w:r>
+    </w:p>
+    <w:p>
+      <w:pPr>
+        <w:numPr>
+          <w:ilvl w:val="0"/>
+          <w:numId w:val="2"/>
+        </w:numPr>
+        <w:shd w:val="clear" w:color="auto" w:fill="FFFFFF"/>
+        <w:spacing w:before="100" w:beforeAutospacing="1" w:after="100" w:afterAutospacing="1" w:line="240" w:lineRule="auto"/>
+        <w:rPr>
+          <w:rFonts w:eastAsia="Times New Roman" w:cstheme="minorHAnsi"/>
+          <w:color w:val="333333"/>
+          <w:spacing w:val="-3"/>
+          <w:lang w:eastAsia="es-CO"/>
+        </w:rPr>
+      </w:pPr>
+      <w:proofErr w:type="gramStart"/>
+      <w:r>
+        <w:rPr>
+          <w:rFonts w:eastAsia="Times New Roman" w:cstheme="minorHAnsi"/>
+          <w:b/>
+          <w:bCs/>
+          <w:color w:val="191919"/>
+          <w:spacing w:val="-3"/>
+          <w:lang w:eastAsia="es-CO"/>
+        </w:rPr>
+        <w:t>com.bmuschko</w:t>
+      </w:r>
+      <w:proofErr w:type="gramEnd"/>
+      <w:r>
+        <w:rPr>
+          <w:rFonts w:eastAsia="Times New Roman" w:cstheme="minorHAnsi"/>
+          <w:b/>
+          <w:bCs/>
+          <w:color w:val="191919"/>
+          <w:spacing w:val="-3"/>
+          <w:lang w:eastAsia="es-CO"/>
+        </w:rPr>
+        <w:t>.docker-remote-api:</w:t>
+      </w:r>
+      <w:r>
+        <w:rPr>
+          <w:rFonts w:eastAsia="Times New Roman" w:cstheme="minorHAnsi"/>
+          <w:color w:val="333333"/>
+          <w:spacing w:val="-3"/>
+          <w:lang w:eastAsia="es-CO"/>
+        </w:rPr>
+        <w:t> Nos facilita la gestión de imágenes y contenedores Docker.</w:t>
+      </w:r>
+    </w:p>
+    <w:p>
+      <w:pPr>
+        <w:numPr>
+          <w:ilvl w:val="0"/>
+          <w:numId w:val="2"/>
+        </w:numPr>
+        <w:shd w:val="clear" w:color="auto" w:fill="FFFFFF"/>
+        <w:spacing w:before="100" w:beforeAutospacing="1" w:after="100" w:afterAutospacing="1" w:line="240" w:lineRule="auto"/>
+        <w:rPr>
+          <w:rFonts w:eastAsia="Times New Roman" w:cstheme="minorHAnsi"/>
+          <w:color w:val="333333"/>
+          <w:spacing w:val="-3"/>
+          <w:lang w:eastAsia="es-CO"/>
+        </w:rPr>
+      </w:pPr>
+      <w:r>
+        <w:rPr>
+          <w:rFonts w:eastAsia="Times New Roman" w:cstheme="minorHAnsi"/>
+          <w:b/>
+          <w:bCs/>
+          <w:color w:val="191919"/>
+          <w:spacing w:val="-3"/>
+          <w:lang w:eastAsia="es-CO"/>
+        </w:rPr>
+        <w:t>com.google.cloud.tools.jib:</w:t>
+      </w:r>
+      <w:r>
+        <w:rPr>
+          <w:rFonts w:eastAsia="Times New Roman" w:cstheme="minorHAnsi"/>
+          <w:color w:val="333333"/>
+          <w:spacing w:val="-3"/>
+          <w:lang w:eastAsia="es-CO"/>
+        </w:rPr>
+        <w:t> Crea un contenedor para tu aplicación Java.</w:t>
+      </w:r>
+    </w:p>
+    <w:p>
+      <w:pPr>
+        <w:shd w:val="clear" w:color="auto" w:fill="FFFFFF"/>
+        <w:spacing w:before="100" w:beforeAutospacing="1" w:after="100" w:afterAutospacing="1" w:line="240" w:lineRule="auto"/>
+        <w:rPr>
+          <w:rFonts w:eastAsia="Times New Roman" w:cstheme="minorHAnsi"/>
+          <w:color w:val="333333"/>
+          <w:spacing w:val="-3"/>
+          <w:lang w:eastAsia="es-CO"/>
+        </w:rPr>
+      </w:pPr>
+      <w:r>
+        <w:rPr>
+          <w:rFonts w:eastAsia="Times New Roman" w:cstheme="minorHAnsi"/>
+          <w:b/>
+          <w:bCs/>
+          <w:color w:val="191919"/>
+          <w:spacing w:val="-3"/>
+          <w:lang w:eastAsia="es-CO"/>
+        </w:rPr>
+        <w:t>Gradle</w:t>
+      </w:r>
+      <w:r>
+        <w:rPr>
+          <w:rFonts w:eastAsia="Times New Roman" w:cstheme="minorHAnsi"/>
+          <w:color w:val="333333"/>
+          <w:spacing w:val="-3"/>
+          <w:lang w:eastAsia="es-CO"/>
+        </w:rPr>
+        <w:t> cuenta con paquetes para ser implementado en cualquier plataforma su gran versatilidad permite trabajar con monorepos o multirepositorios, modelando, sistematizando y construyendo soluciones exitosas, de forma rápida y precisa.</w:t>
+      </w:r>
+    </w:p>
+    <w:p>
+      <w:pPr>
+        <w:shd w:val="clear" w:color="auto" w:fill="FFFFFF"/>
+        <w:spacing w:before="100" w:beforeAutospacing="1" w:after="100" w:afterAutospacing="1" w:line="240" w:lineRule="auto"/>
+        <w:rPr>
+          <w:rFonts w:ascii="Helvetica" w:eastAsia="Times New Roman" w:hAnsi="Helvetica" w:cs="Times New Roman"/>
+          <w:color w:val="333333"/>
+          <w:spacing w:val="-3"/>
+          <w:sz w:val="24"/>
+          <w:szCs w:val="24"/>
+          <w:lang w:eastAsia="es-CO"/>
+        </w:rPr>
+      </w:pPr>
+    </w:p>
+    <w:p>
+      <w:pPr>
+        <w:pStyle w:val="Ttulo1"/>
+        <w:shd w:val="clear" w:color="auto" w:fill="FFFFFF"/>
+        <w:spacing w:before="0"/>
+        <w:jc w:val="center"/>
+        <w:rPr>
+          <w:rFonts w:asciiTheme="minorHAnsi" w:hAnsiTheme="minorHAnsi" w:cstheme="minorHAnsi"/>
+          <w:b/>
+          <w:bCs/>
+          <w:color w:val="303030"/>
+          <w:sz w:val="28"/>
+          <w:szCs w:val="28"/>
+        </w:rPr>
+      </w:pPr>
+      <w:r>
+        <w:rPr>
+          <w:rFonts w:asciiTheme="minorHAnsi" w:eastAsia="Times New Roman" w:hAnsiTheme="minorHAnsi" w:cstheme="minorHAnsi"/>
+          <w:b/>
+          <w:bCs/>
+          <w:color w:val="333333"/>
+          <w:spacing w:val="-3"/>
+          <w:sz w:val="28"/>
+          <w:szCs w:val="28"/>
+          <w:lang w:eastAsia="es-CO"/>
+        </w:rPr>
+        <w:t xml:space="preserve">¿Qué es </w:t>
+      </w:r>
+      <w:r>
+        <w:rPr>
+          <w:rFonts w:asciiTheme="minorHAnsi" w:hAnsiTheme="minorHAnsi" w:cstheme="minorHAnsi"/>
+          <w:b/>
+          <w:bCs/>
+          <w:color w:val="303030"/>
+          <w:sz w:val="28"/>
+          <w:szCs w:val="28"/>
+        </w:rPr>
+        <w:t>Maven?</w:t>
+      </w:r>
+    </w:p>
+    <w:p/>
+    <w:p>
+      <w:pPr>
+        <w:rPr>
+          <w:rFonts w:cstheme="minorHAnsi"/>
+        </w:rPr>
+      </w:pPr>
+      <w:r>
+        <w:rPr>
+          <w:rFonts w:cstheme="minorHAnsi"/>
+          <w:shd w:val="clear" w:color="auto" w:fill="FFFFFF"/>
+        </w:rPr>
+        <w:t>Maven es, de facto, la herramienta Java para construir y gestionar proyectos de desarrollo. En su día ocupó el lugar de Apache Ant, debido sobre todo a su modelo “convention over configuration”. La gran diferencia que aportaba sobre aquella es la facilidad para configurar un proyecto basándonos en estándares, que si no queríamos sobrescribir facilitaba enormemente el proceso de puesta en marcha inicial. Actualmente, </w:t>
+      </w:r>
+      <w:hyperlink r:id="rId8" w:history="1">
+        <w:r>
+          <w:rPr>
+            <w:rStyle w:val="Hipervnculo"/>
+            <w:rFonts w:cstheme="minorHAnsi"/>
+            <w:color w:val="auto"/>
+            <w:shd w:val="clear" w:color="auto" w:fill="FFFFFF"/>
+          </w:rPr>
+          <w:t>Gradle</w:t>
+        </w:r>
+      </w:hyperlink>
+      <w:r>
+        <w:rPr>
+          <w:rFonts w:cstheme="minorHAnsi"/>
+          <w:shd w:val="clear" w:color="auto" w:fill="FFFFFF"/>
+        </w:rPr>
+        <w:t> va ganando popularidad, y aunque personalmente le veo potencial, su flexibilidad (que remite a Ant) puede llegar a ser un hándicap a la hora de comprender una configuración determinada. Maven sigue siendo, por tanto, un must si desarrollas con Java.</w:t>
+      </w:r>
+    </w:p>
+    <w:p>
+      <w:pPr>
+        <w:shd w:val="clear" w:color="auto" w:fill="FFFFFF"/>
+        <w:spacing w:before="100" w:beforeAutospacing="1" w:after="100" w:afterAutospacing="1" w:line="240" w:lineRule="auto"/>
+        <w:rPr>
+          <w:rFonts w:eastAsia="Times New Roman" w:cstheme="minorHAnsi"/>
+          <w:color w:val="333333"/>
+          <w:spacing w:val="-3"/>
+          <w:lang w:eastAsia="es-CO"/>
+        </w:rPr>
+      </w:pPr>
+      <w:r>
+        <w:rPr>
+          <w:rStyle w:val="Textoennegrita"/>
+          <w:rFonts w:cstheme="minorHAnsi"/>
+          <w:color w:val="111111"/>
+          <w:shd w:val="clear" w:color="auto" w:fill="FFFFFF"/>
+        </w:rPr>
+        <w:t>Maven</w:t>
+      </w:r>
+      <w:r>
+        <w:rPr>
+          <w:rFonts w:cstheme="minorHAnsi"/>
+          <w:color w:val="111111"/>
+          <w:shd w:val="clear" w:color="auto" w:fill="FFFFFF"/>
+        </w:rPr>
+        <w:t> se utiliza en la gestión y construcción de software. Posee la capacidad de realizar ciertas tareas claramente definidas, como la compilación del código y su empaquetado. Es decir, hace posible la creación de software con dependencias incluidas dentro de la estructura del JAR. Es necesario definir todas las dependencias del proyecto (librerías externas utilizadas) en un fichero propio de todo proyecto Maven, el POM (Project Object Model). Este es un archivo en formato XML que contiene todo lo necesario para que a la hora de generar el fichero ejecutable de nuestra aplicación este contenga todo lo que necesita para su ejecución en su interior.</w:t>
+      </w:r>
+    </w:p>
+    <w:p/>
     <w:sectPr>
       <w:pgSz w:w="12240" w:h="15840"/>
       <w:pgMar w:top="1417" w:right="1701" w:bottom="1417" w:left="1701" w:header="708" w:footer="708" w:gutter="0"/>
@@ -57,8 +2253,432 @@
 </w:document>
 </file>
 
+<file path=word/numbering.xml><?xml version="1.0" encoding="utf-8"?>
+<w:numbering xmlns:wpc="http://schemas.microsoft.com/office/word/2010/wordprocessingCanvas" xmlns:cx="http://schemas.microsoft.com/office/drawing/2014/chartex" xmlns:cx1="http://schemas.microsoft.com/office/drawing/2015/9/8/chartex" xmlns:cx2="http://schemas.microsoft.com/office/drawing/2015/10/21/chartex" xmlns:cx3="http://schemas.microsoft.com/office/drawing/2016/5/9/chartex" xmlns:cx4="http://schemas.microsoft.com/office/drawing/2016/5/10/chartex" xmlns:cx5="http://schemas.microsoft.com/office/drawing/2016/5/11/chartex" xmlns:cx6="http://schemas.microsoft.com/office/drawing/2016/5/12/chartex" xmlns:cx7="http://schemas.microsoft.com/office/drawing/2016/5/13/chartex" xmlns:cx8="http://schemas.microsoft.com/office/drawing/2016/5/14/chartex" xmlns:mc="http://schemas.openxmlformats.org/markup-compatibility/2006" xmlns:aink="http://schemas.microsoft.com/office/drawing/2016/ink" xmlns:am3d="http://schemas.microsoft.com/office/drawing/2017/model3d" xmlns:o="urn:schemas-microsoft-com:office:office" xmlns:r="http://schemas.openxmlformats.org/officeDocument/2006/relationships" xmlns:m="http://schemas.openxmlformats.org/officeDocument/2006/math" xmlns:v="urn:schemas-microsoft-com:vml" xmlns:wp14="http://schemas.microsoft.com/office/word/2010/wordprocessingDrawing" xmlns:wp="http://schemas.openxmlformats.org/drawingml/2006/wordprocessingDrawing" xmlns:w10="urn:schemas-microsoft-com:office:word" xmlns:w="http://schemas.openxmlformats.org/wordprocessingml/2006/main" xmlns:w14="http://schemas.microsoft.com/office/word/2010/wordml" xmlns:w15="http://schemas.microsoft.com/office/word/2012/wordml" xmlns:w16cex="http://schemas.microsoft.com/office/word/2018/wordml/cex" xmlns:w16cid="http://schemas.microsoft.com/office/word/2016/wordml/cid" xmlns:w16="http://schemas.microsoft.com/office/word/2018/wordml" xmlns:w16se="http://schemas.microsoft.com/office/word/2015/wordml/symex" xmlns:wpg="http://schemas.microsoft.com/office/word/2010/wordprocessingGroup" xmlns:wpi="http://schemas.microsoft.com/office/word/2010/wordprocessingInk" xmlns:wne="http://schemas.microsoft.com/office/word/2006/wordml" xmlns:wps="http://schemas.microsoft.com/office/word/2010/wordprocessingShape" mc:Ignorable="w14 w15 w16se w16cid w16 w16cex wp14">
+  <w:abstractNum w:abstractNumId="0" w15:restartNumberingAfterBreak="0">
+    <w:nsid w:val="36732AC4"/>
+    <w:multiLevelType w:val="hybridMultilevel"/>
+    <w:tmpl w:val="76F06EF6"/>
+    <w:lvl w:ilvl="0" w:tplc="F3C090F4">
+      <w:numFmt w:val="bullet"/>
+      <w:lvlText w:val="-"/>
+      <w:lvlJc w:val="left"/>
+      <w:pPr>
+        <w:ind w:left="720" w:hanging="360"/>
+      </w:pPr>
+      <w:rPr>
+        <w:rFonts w:ascii="Calibri" w:eastAsia="Times New Roman" w:hAnsi="Calibri" w:cs="Calibri" w:hint="default"/>
+      </w:rPr>
+    </w:lvl>
+    <w:lvl w:ilvl="1" w:tplc="240A0003" w:tentative="1">
+      <w:start w:val="1"/>
+      <w:numFmt w:val="bullet"/>
+      <w:lvlText w:val="o"/>
+      <w:lvlJc w:val="left"/>
+      <w:pPr>
+        <w:ind w:left="1440" w:hanging="360"/>
+      </w:pPr>
+      <w:rPr>
+        <w:rFonts w:ascii="Courier New" w:hAnsi="Courier New" w:cs="Courier New" w:hint="default"/>
+      </w:rPr>
+    </w:lvl>
+    <w:lvl w:ilvl="2" w:tplc="240A0005" w:tentative="1">
+      <w:start w:val="1"/>
+      <w:numFmt w:val="bullet"/>
+      <w:lvlText w:val=""/>
+      <w:lvlJc w:val="left"/>
+      <w:pPr>
+        <w:ind w:left="2160" w:hanging="360"/>
+      </w:pPr>
+      <w:rPr>
+        <w:rFonts w:ascii="Wingdings" w:hAnsi="Wingdings" w:hint="default"/>
+      </w:rPr>
+    </w:lvl>
+    <w:lvl w:ilvl="3" w:tplc="240A0001" w:tentative="1">
+      <w:start w:val="1"/>
+      <w:numFmt w:val="bullet"/>
+      <w:lvlText w:val=""/>
+      <w:lvlJc w:val="left"/>
+      <w:pPr>
+        <w:ind w:left="2880" w:hanging="360"/>
+      </w:pPr>
+      <w:rPr>
+        <w:rFonts w:ascii="Symbol" w:hAnsi="Symbol" w:hint="default"/>
+      </w:rPr>
+    </w:lvl>
+    <w:lvl w:ilvl="4" w:tplc="240A0003" w:tentative="1">
+      <w:start w:val="1"/>
+      <w:numFmt w:val="bullet"/>
+      <w:lvlText w:val="o"/>
+      <w:lvlJc w:val="left"/>
+      <w:pPr>
+        <w:ind w:left="3600" w:hanging="360"/>
+      </w:pPr>
+      <w:rPr>
+        <w:rFonts w:ascii="Courier New" w:hAnsi="Courier New" w:cs="Courier New" w:hint="default"/>
+      </w:rPr>
+    </w:lvl>
+    <w:lvl w:ilvl="5" w:tplc="240A0005" w:tentative="1">
+      <w:start w:val="1"/>
+      <w:numFmt w:val="bullet"/>
+      <w:lvlText w:val=""/>
+      <w:lvlJc w:val="left"/>
+      <w:pPr>
+        <w:ind w:left="4320" w:hanging="360"/>
+      </w:pPr>
+      <w:rPr>
+        <w:rFonts w:ascii="Wingdings" w:hAnsi="Wingdings" w:hint="default"/>
+      </w:rPr>
+    </w:lvl>
+    <w:lvl w:ilvl="6" w:tplc="240A0001" w:tentative="1">
+      <w:start w:val="1"/>
+      <w:numFmt w:val="bullet"/>
+      <w:lvlText w:val=""/>
+      <w:lvlJc w:val="left"/>
+      <w:pPr>
+        <w:ind w:left="5040" w:hanging="360"/>
+      </w:pPr>
+      <w:rPr>
+        <w:rFonts w:ascii="Symbol" w:hAnsi="Symbol" w:hint="default"/>
+      </w:rPr>
+    </w:lvl>
+    <w:lvl w:ilvl="7" w:tplc="240A0003" w:tentative="1">
+      <w:start w:val="1"/>
+      <w:numFmt w:val="bullet"/>
+      <w:lvlText w:val="o"/>
+      <w:lvlJc w:val="left"/>
+      <w:pPr>
+        <w:ind w:left="5760" w:hanging="360"/>
+      </w:pPr>
+      <w:rPr>
+        <w:rFonts w:ascii="Courier New" w:hAnsi="Courier New" w:cs="Courier New" w:hint="default"/>
+      </w:rPr>
+    </w:lvl>
+    <w:lvl w:ilvl="8" w:tplc="240A0005" w:tentative="1">
+      <w:start w:val="1"/>
+      <w:numFmt w:val="bullet"/>
+      <w:lvlText w:val=""/>
+      <w:lvlJc w:val="left"/>
+      <w:pPr>
+        <w:ind w:left="6480" w:hanging="360"/>
+      </w:pPr>
+      <w:rPr>
+        <w:rFonts w:ascii="Wingdings" w:hAnsi="Wingdings" w:hint="default"/>
+      </w:rPr>
+    </w:lvl>
+  </w:abstractNum>
+  <w:abstractNum w:abstractNumId="1" w15:restartNumberingAfterBreak="0">
+    <w:nsid w:val="5B7F58A4"/>
+    <w:multiLevelType w:val="multilevel"/>
+    <w:tmpl w:val="87461D42"/>
+    <w:lvl w:ilvl="0">
+      <w:start w:val="1"/>
+      <w:numFmt w:val="bullet"/>
+      <w:lvlText w:val=""/>
+      <w:lvlJc w:val="left"/>
+      <w:pPr>
+        <w:tabs>
+          <w:tab w:val="num" w:pos="720"/>
+        </w:tabs>
+        <w:ind w:left="720" w:hanging="360"/>
+      </w:pPr>
+      <w:rPr>
+        <w:rFonts w:ascii="Symbol" w:hAnsi="Symbol" w:hint="default"/>
+        <w:sz w:val="20"/>
+      </w:rPr>
+    </w:lvl>
+    <w:lvl w:ilvl="1" w:tentative="1">
+      <w:start w:val="1"/>
+      <w:numFmt w:val="bullet"/>
+      <w:lvlText w:val="o"/>
+      <w:lvlJc w:val="left"/>
+      <w:pPr>
+        <w:tabs>
+          <w:tab w:val="num" w:pos="1440"/>
+        </w:tabs>
+        <w:ind w:left="1440" w:hanging="360"/>
+      </w:pPr>
+      <w:rPr>
+        <w:rFonts w:ascii="Courier New" w:hAnsi="Courier New" w:hint="default"/>
+        <w:sz w:val="20"/>
+      </w:rPr>
+    </w:lvl>
+    <w:lvl w:ilvl="2" w:tentative="1">
+      <w:start w:val="1"/>
+      <w:numFmt w:val="bullet"/>
+      <w:lvlText w:val=""/>
+      <w:lvlJc w:val="left"/>
+      <w:pPr>
+        <w:tabs>
+          <w:tab w:val="num" w:pos="2160"/>
+        </w:tabs>
+        <w:ind w:left="2160" w:hanging="360"/>
+      </w:pPr>
+      <w:rPr>
+        <w:rFonts w:ascii="Wingdings" w:hAnsi="Wingdings" w:hint="default"/>
+        <w:sz w:val="20"/>
+      </w:rPr>
+    </w:lvl>
+    <w:lvl w:ilvl="3" w:tentative="1">
+      <w:start w:val="1"/>
+      <w:numFmt w:val="bullet"/>
+      <w:lvlText w:val=""/>
+      <w:lvlJc w:val="left"/>
+      <w:pPr>
+        <w:tabs>
+          <w:tab w:val="num" w:pos="2880"/>
+        </w:tabs>
+        <w:ind w:left="2880" w:hanging="360"/>
+      </w:pPr>
+      <w:rPr>
+        <w:rFonts w:ascii="Wingdings" w:hAnsi="Wingdings" w:hint="default"/>
+        <w:sz w:val="20"/>
+      </w:rPr>
+    </w:lvl>
+    <w:lvl w:ilvl="4" w:tentative="1">
+      <w:start w:val="1"/>
+      <w:numFmt w:val="bullet"/>
+      <w:lvlText w:val=""/>
+      <w:lvlJc w:val="left"/>
+      <w:pPr>
+        <w:tabs>
+          <w:tab w:val="num" w:pos="3600"/>
+        </w:tabs>
+        <w:ind w:left="3600" w:hanging="360"/>
+      </w:pPr>
+      <w:rPr>
+        <w:rFonts w:ascii="Wingdings" w:hAnsi="Wingdings" w:hint="default"/>
+        <w:sz w:val="20"/>
+      </w:rPr>
+    </w:lvl>
+    <w:lvl w:ilvl="5" w:tentative="1">
+      <w:start w:val="1"/>
+      <w:numFmt w:val="bullet"/>
+      <w:lvlText w:val=""/>
+      <w:lvlJc w:val="left"/>
+      <w:pPr>
+        <w:tabs>
+          <w:tab w:val="num" w:pos="4320"/>
+        </w:tabs>
+        <w:ind w:left="4320" w:hanging="360"/>
+      </w:pPr>
+      <w:rPr>
+        <w:rFonts w:ascii="Wingdings" w:hAnsi="Wingdings" w:hint="default"/>
+        <w:sz w:val="20"/>
+      </w:rPr>
+    </w:lvl>
+    <w:lvl w:ilvl="6" w:tentative="1">
+      <w:start w:val="1"/>
+      <w:numFmt w:val="bullet"/>
+      <w:lvlText w:val=""/>
+      <w:lvlJc w:val="left"/>
+      <w:pPr>
+        <w:tabs>
+          <w:tab w:val="num" w:pos="5040"/>
+        </w:tabs>
+        <w:ind w:left="5040" w:hanging="360"/>
+      </w:pPr>
+      <w:rPr>
+        <w:rFonts w:ascii="Wingdings" w:hAnsi="Wingdings" w:hint="default"/>
+        <w:sz w:val="20"/>
+      </w:rPr>
+    </w:lvl>
+    <w:lvl w:ilvl="7" w:tentative="1">
+      <w:start w:val="1"/>
+      <w:numFmt w:val="bullet"/>
+      <w:lvlText w:val=""/>
+      <w:lvlJc w:val="left"/>
+      <w:pPr>
+        <w:tabs>
+          <w:tab w:val="num" w:pos="5760"/>
+        </w:tabs>
+        <w:ind w:left="5760" w:hanging="360"/>
+      </w:pPr>
+      <w:rPr>
+        <w:rFonts w:ascii="Wingdings" w:hAnsi="Wingdings" w:hint="default"/>
+        <w:sz w:val="20"/>
+      </w:rPr>
+    </w:lvl>
+    <w:lvl w:ilvl="8" w:tentative="1">
+      <w:start w:val="1"/>
+      <w:numFmt w:val="bullet"/>
+      <w:lvlText w:val=""/>
+      <w:lvlJc w:val="left"/>
+      <w:pPr>
+        <w:tabs>
+          <w:tab w:val="num" w:pos="6480"/>
+        </w:tabs>
+        <w:ind w:left="6480" w:hanging="360"/>
+      </w:pPr>
+      <w:rPr>
+        <w:rFonts w:ascii="Wingdings" w:hAnsi="Wingdings" w:hint="default"/>
+        <w:sz w:val="20"/>
+      </w:rPr>
+    </w:lvl>
+  </w:abstractNum>
+  <w:abstractNum w:abstractNumId="2" w15:restartNumberingAfterBreak="0">
+    <w:nsid w:val="5E6B71D7"/>
+    <w:multiLevelType w:val="multilevel"/>
+    <w:tmpl w:val="2794D92C"/>
+    <w:lvl w:ilvl="0">
+      <w:start w:val="1"/>
+      <w:numFmt w:val="bullet"/>
+      <w:lvlText w:val=""/>
+      <w:lvlJc w:val="left"/>
+      <w:pPr>
+        <w:tabs>
+          <w:tab w:val="num" w:pos="720"/>
+        </w:tabs>
+        <w:ind w:left="720" w:hanging="360"/>
+      </w:pPr>
+      <w:rPr>
+        <w:rFonts w:ascii="Symbol" w:hAnsi="Symbol" w:hint="default"/>
+        <w:sz w:val="20"/>
+      </w:rPr>
+    </w:lvl>
+    <w:lvl w:ilvl="1" w:tentative="1">
+      <w:start w:val="1"/>
+      <w:numFmt w:val="bullet"/>
+      <w:lvlText w:val="o"/>
+      <w:lvlJc w:val="left"/>
+      <w:pPr>
+        <w:tabs>
+          <w:tab w:val="num" w:pos="1440"/>
+        </w:tabs>
+        <w:ind w:left="1440" w:hanging="360"/>
+      </w:pPr>
+      <w:rPr>
+        <w:rFonts w:ascii="Courier New" w:hAnsi="Courier New" w:hint="default"/>
+        <w:sz w:val="20"/>
+      </w:rPr>
+    </w:lvl>
+    <w:lvl w:ilvl="2" w:tentative="1">
+      <w:start w:val="1"/>
+      <w:numFmt w:val="bullet"/>
+      <w:lvlText w:val=""/>
+      <w:lvlJc w:val="left"/>
+      <w:pPr>
+        <w:tabs>
+          <w:tab w:val="num" w:pos="2160"/>
+        </w:tabs>
+        <w:ind w:left="2160" w:hanging="360"/>
+      </w:pPr>
+      <w:rPr>
+        <w:rFonts w:ascii="Wingdings" w:hAnsi="Wingdings" w:hint="default"/>
+        <w:sz w:val="20"/>
+      </w:rPr>
+    </w:lvl>
+    <w:lvl w:ilvl="3" w:tentative="1">
+      <w:start w:val="1"/>
+      <w:numFmt w:val="bullet"/>
+      <w:lvlText w:val=""/>
+      <w:lvlJc w:val="left"/>
+      <w:pPr>
+        <w:tabs>
+          <w:tab w:val="num" w:pos="2880"/>
+        </w:tabs>
+        <w:ind w:left="2880" w:hanging="360"/>
+      </w:pPr>
+      <w:rPr>
+        <w:rFonts w:ascii="Wingdings" w:hAnsi="Wingdings" w:hint="default"/>
+        <w:sz w:val="20"/>
+      </w:rPr>
+    </w:lvl>
+    <w:lvl w:ilvl="4" w:tentative="1">
+      <w:start w:val="1"/>
+      <w:numFmt w:val="bullet"/>
+      <w:lvlText w:val=""/>
+      <w:lvlJc w:val="left"/>
+      <w:pPr>
+        <w:tabs>
+          <w:tab w:val="num" w:pos="3600"/>
+        </w:tabs>
+        <w:ind w:left="3600" w:hanging="360"/>
+      </w:pPr>
+      <w:rPr>
+        <w:rFonts w:ascii="Wingdings" w:hAnsi="Wingdings" w:hint="default"/>
+        <w:sz w:val="20"/>
+      </w:rPr>
+    </w:lvl>
+    <w:lvl w:ilvl="5" w:tentative="1">
+      <w:start w:val="1"/>
+      <w:numFmt w:val="bullet"/>
+      <w:lvlText w:val=""/>
+      <w:lvlJc w:val="left"/>
+      <w:pPr>
+        <w:tabs>
+          <w:tab w:val="num" w:pos="4320"/>
+        </w:tabs>
+        <w:ind w:left="4320" w:hanging="360"/>
+      </w:pPr>
+      <w:rPr>
+        <w:rFonts w:ascii="Wingdings" w:hAnsi="Wingdings" w:hint="default"/>
+        <w:sz w:val="20"/>
+      </w:rPr>
+    </w:lvl>
+    <w:lvl w:ilvl="6" w:tentative="1">
+      <w:start w:val="1"/>
+      <w:numFmt w:val="bullet"/>
+      <w:lvlText w:val=""/>
+      <w:lvlJc w:val="left"/>
+      <w:pPr>
+        <w:tabs>
+          <w:tab w:val="num" w:pos="5040"/>
+        </w:tabs>
+        <w:ind w:left="5040" w:hanging="360"/>
+      </w:pPr>
+      <w:rPr>
+        <w:rFonts w:ascii="Wingdings" w:hAnsi="Wingdings" w:hint="default"/>
+        <w:sz w:val="20"/>
+      </w:rPr>
+    </w:lvl>
+    <w:lvl w:ilvl="7" w:tentative="1">
+      <w:start w:val="1"/>
+      <w:numFmt w:val="bullet"/>
+      <w:lvlText w:val=""/>
+      <w:lvlJc w:val="left"/>
+      <w:pPr>
+        <w:tabs>
+          <w:tab w:val="num" w:pos="5760"/>
+        </w:tabs>
+        <w:ind w:left="5760" w:hanging="360"/>
+      </w:pPr>
+      <w:rPr>
+        <w:rFonts w:ascii="Wingdings" w:hAnsi="Wingdings" w:hint="default"/>
+        <w:sz w:val="20"/>
+      </w:rPr>
+    </w:lvl>
+    <w:lvl w:ilvl="8" w:tentative="1">
+      <w:start w:val="1"/>
+      <w:numFmt w:val="bullet"/>
+      <w:lvlText w:val=""/>
+      <w:lvlJc w:val="left"/>
+      <w:pPr>
+        <w:tabs>
+          <w:tab w:val="num" w:pos="6480"/>
+        </w:tabs>
+        <w:ind w:left="6480" w:hanging="360"/>
+      </w:pPr>
+      <w:rPr>
+        <w:rFonts w:ascii="Wingdings" w:hAnsi="Wingdings" w:hint="default"/>
+        <w:sz w:val="20"/>
+      </w:rPr>
+    </w:lvl>
+  </w:abstractNum>
+  <w:num w:numId="1">
+    <w:abstractNumId w:val="1"/>
+  </w:num>
+  <w:num w:numId="2">
+    <w:abstractNumId w:val="2"/>
+  </w:num>
+  <w:num w:numId="3">
+    <w:abstractNumId w:val="0"/>
+  </w:num>
+</w:numbering>
+</file>
+
 <file path=word/styles.xml><?xml version="1.0" encoding="utf-8"?>
-<w:styles xmlns:mc="http://schemas.openxmlformats.org/markup-compatibility/2006" xmlns:r="http://schemas.openxmlformats.org/officeDocument/2006/relationships" xmlns:w="http://schemas.openxmlformats.org/wordprocessingml/2006/main" xmlns:w14="http://schemas.microsoft.com/office/word/2010/wordml" xmlns:w15="http://schemas.microsoft.com/office/word/2012/wordml" mc:Ignorable="w14 w15">
+<w:styles xmlns:mc="http://schemas.openxmlformats.org/markup-compatibility/2006" xmlns:r="http://schemas.openxmlformats.org/officeDocument/2006/relationships" xmlns:w="http://schemas.openxmlformats.org/wordprocessingml/2006/main" xmlns:w14="http://schemas.microsoft.com/office/word/2010/wordml" xmlns:w15="http://schemas.microsoft.com/office/word/2012/wordml" xmlns:w16cex="http://schemas.microsoft.com/office/word/2018/wordml/cex" xmlns:w16cid="http://schemas.microsoft.com/office/word/2016/wordml/cid" xmlns:w16="http://schemas.microsoft.com/office/word/2018/wordml" xmlns:w16se="http://schemas.microsoft.com/office/word/2015/wordml/symex" mc:Ignorable="w14 w15 w16se w16cid w16 w16cex">
   <w:docDefaults>
     <w:rPrDefault>
       <w:rPr>
@@ -74,7 +2694,7 @@
       </w:pPr>
     </w:pPrDefault>
   </w:docDefaults>
-  <w:latentStyles w:defLockedState="0" w:defUIPriority="99" w:defSemiHidden="0" w:defUnhideWhenUsed="0" w:defQFormat="0" w:count="371">
+  <w:latentStyles w:defLockedState="0" w:defUIPriority="99" w:defSemiHidden="0" w:defUnhideWhenUsed="0" w:defQFormat="0" w:count="376">
     <w:lsdException w:name="Normal" w:uiPriority="0" w:qFormat="1"/>
     <w:lsdException w:name="heading 1" w:uiPriority="9" w:qFormat="1"/>
     <w:lsdException w:name="heading 2" w:semiHidden="1" w:uiPriority="9" w:unhideWhenUsed="1" w:qFormat="1"/>
@@ -180,7 +2800,6 @@
     <w:lsdException w:name="HTML Sample" w:semiHidden="1" w:unhideWhenUsed="1"/>
     <w:lsdException w:name="HTML Typewriter" w:semiHidden="1" w:unhideWhenUsed="1"/>
     <w:lsdException w:name="HTML Variable" w:semiHidden="1" w:unhideWhenUsed="1"/>
-    <w:lsdException w:name="Normal Table" w:semiHidden="1" w:unhideWhenUsed="1"/>
     <w:lsdException w:name="annotation subject" w:semiHidden="1" w:unhideWhenUsed="1"/>
     <w:lsdException w:name="No List" w:semiHidden="1" w:unhideWhenUsed="1"/>
     <w:lsdException w:name="Outline List 1" w:semiHidden="1" w:unhideWhenUsed="1"/>
@@ -223,11 +2842,8 @@
     <w:lsdException w:name="Table Contemporary" w:semiHidden="1" w:unhideWhenUsed="1"/>
     <w:lsdException w:name="Table Elegant" w:semiHidden="1" w:unhideWhenUsed="1"/>
     <w:lsdException w:name="Table Professional" w:semiHidden="1" w:unhideWhenUsed="1"/>
-    <w:lsdException w:name="Table Subtle 1" w:semiHidden="1" w:unhideWhenUsed="1"/>
     <w:lsdException w:name="Table Subtle 2" w:semiHidden="1" w:unhideWhenUsed="1"/>
     <w:lsdException w:name="Table Web 1" w:semiHidden="1" w:unhideWhenUsed="1"/>
-    <w:lsdException w:name="Table Web 2" w:semiHidden="1" w:unhideWhenUsed="1"/>
-    <w:lsdException w:name="Table Web 3" w:semiHidden="1" w:unhideWhenUsed="1"/>
     <w:lsdException w:name="Balloon Text" w:semiHidden="1" w:unhideWhenUsed="1"/>
     <w:lsdException w:name="Table Grid" w:uiPriority="39"/>
     <w:lsdException w:name="Table Theme" w:semiHidden="1" w:unhideWhenUsed="1"/>
@@ -446,10 +3062,56 @@
     <w:lsdException w:name="List Table 5 Dark Accent 6" w:uiPriority="50"/>
     <w:lsdException w:name="List Table 6 Colorful Accent 6" w:uiPriority="51"/>
     <w:lsdException w:name="List Table 7 Colorful Accent 6" w:uiPriority="52"/>
+    <w:lsdException w:name="Mention" w:semiHidden="1" w:unhideWhenUsed="1"/>
+    <w:lsdException w:name="Smart Hyperlink" w:semiHidden="1" w:unhideWhenUsed="1"/>
+    <w:lsdException w:name="Hashtag" w:semiHidden="1" w:unhideWhenUsed="1"/>
+    <w:lsdException w:name="Unresolved Mention" w:semiHidden="1" w:unhideWhenUsed="1"/>
+    <w:lsdException w:name="Smart Link" w:semiHidden="1" w:unhideWhenUsed="1"/>
   </w:latentStyles>
   <w:style w:type="paragraph" w:default="1" w:styleId="Normal">
     <w:name w:val="Normal"/>
     <w:qFormat/>
+  </w:style>
+  <w:style w:type="paragraph" w:styleId="Ttulo1">
+    <w:name w:val="heading 1"/>
+    <w:basedOn w:val="Normal"/>
+    <w:next w:val="Normal"/>
+    <w:link w:val="Ttulo1Car"/>
+    <w:uiPriority w:val="9"/>
+    <w:qFormat/>
+    <w:rsid w:val="00B20E57"/>
+    <w:pPr>
+      <w:keepNext/>
+      <w:keepLines/>
+      <w:spacing w:before="240" w:after="0"/>
+      <w:outlineLvl w:val="0"/>
+    </w:pPr>
+    <w:rPr>
+      <w:rFonts w:asciiTheme="majorHAnsi" w:eastAsiaTheme="majorEastAsia" w:hAnsiTheme="majorHAnsi" w:cstheme="majorBidi"/>
+      <w:color w:val="2E74B5" w:themeColor="accent1" w:themeShade="BF"/>
+      <w:sz w:val="32"/>
+      <w:szCs w:val="32"/>
+    </w:rPr>
+  </w:style>
+  <w:style w:type="paragraph" w:styleId="Ttulo2">
+    <w:name w:val="heading 2"/>
+    <w:basedOn w:val="Normal"/>
+    <w:link w:val="Ttulo2Car"/>
+    <w:uiPriority w:val="9"/>
+    <w:qFormat/>
+    <w:rsid w:val="00B20E57"/>
+    <w:pPr>
+      <w:spacing w:before="100" w:beforeAutospacing="1" w:after="100" w:afterAutospacing="1" w:line="240" w:lineRule="auto"/>
+      <w:outlineLvl w:val="1"/>
+    </w:pPr>
+    <w:rPr>
+      <w:rFonts w:ascii="Times New Roman" w:eastAsia="Times New Roman" w:hAnsi="Times New Roman" w:cs="Times New Roman"/>
+      <w:b/>
+      <w:bCs/>
+      <w:sz w:val="36"/>
+      <w:szCs w:val="36"/>
+      <w:lang w:eastAsia="es-CO"/>
+    </w:rPr>
   </w:style>
   <w:style w:type="character" w:default="1" w:styleId="Fuentedeprrafopredeter">
     <w:name w:val="Default Paragraph Font"/>
@@ -477,6 +3139,74 @@
     <w:uiPriority w:val="99"/>
     <w:semiHidden/>
     <w:unhideWhenUsed/>
+  </w:style>
+  <w:style w:type="character" w:customStyle="1" w:styleId="Ttulo1Car">
+    <w:name w:val="Título 1 Car"/>
+    <w:basedOn w:val="Fuentedeprrafopredeter"/>
+    <w:link w:val="Ttulo1"/>
+    <w:uiPriority w:val="9"/>
+    <w:rsid w:val="00B20E57"/>
+    <w:rPr>
+      <w:rFonts w:asciiTheme="majorHAnsi" w:eastAsiaTheme="majorEastAsia" w:hAnsiTheme="majorHAnsi" w:cstheme="majorBidi"/>
+      <w:color w:val="2E74B5" w:themeColor="accent1" w:themeShade="BF"/>
+      <w:sz w:val="32"/>
+      <w:szCs w:val="32"/>
+    </w:rPr>
+  </w:style>
+  <w:style w:type="character" w:customStyle="1" w:styleId="Ttulo2Car">
+    <w:name w:val="Título 2 Car"/>
+    <w:basedOn w:val="Fuentedeprrafopredeter"/>
+    <w:link w:val="Ttulo2"/>
+    <w:uiPriority w:val="9"/>
+    <w:rsid w:val="00B20E57"/>
+    <w:rPr>
+      <w:rFonts w:ascii="Times New Roman" w:eastAsia="Times New Roman" w:hAnsi="Times New Roman" w:cs="Times New Roman"/>
+      <w:b/>
+      <w:bCs/>
+      <w:sz w:val="36"/>
+      <w:szCs w:val="36"/>
+      <w:lang w:eastAsia="es-CO"/>
+    </w:rPr>
+  </w:style>
+  <w:style w:type="character" w:styleId="Hipervnculo">
+    <w:name w:val="Hyperlink"/>
+    <w:basedOn w:val="Fuentedeprrafopredeter"/>
+    <w:uiPriority w:val="99"/>
+    <w:semiHidden/>
+    <w:unhideWhenUsed/>
+    <w:rsid w:val="00B20E57"/>
+    <w:rPr>
+      <w:color w:val="0000FF"/>
+      <w:u w:val="single"/>
+    </w:rPr>
+  </w:style>
+  <w:style w:type="paragraph" w:styleId="NormalWeb">
+    <w:name w:val="Normal (Web)"/>
+    <w:basedOn w:val="Normal"/>
+    <w:uiPriority w:val="99"/>
+    <w:semiHidden/>
+    <w:unhideWhenUsed/>
+    <w:rsid w:val="00B20E57"/>
+    <w:pPr>
+      <w:spacing w:before="100" w:beforeAutospacing="1" w:after="100" w:afterAutospacing="1" w:line="240" w:lineRule="auto"/>
+    </w:pPr>
+    <w:rPr>
+      <w:rFonts w:ascii="Times New Roman" w:eastAsia="Times New Roman" w:hAnsi="Times New Roman" w:cs="Times New Roman"/>
+      <w:sz w:val="24"/>
+      <w:szCs w:val="24"/>
+      <w:lang w:eastAsia="es-CO"/>
+    </w:rPr>
+  </w:style>
+  <w:style w:type="character" w:styleId="Textoennegrita">
+    <w:name w:val="Strong"/>
+    <w:basedOn w:val="Fuentedeprrafopredeter"/>
+    <w:uiPriority w:val="22"/>
+    <w:qFormat/>
+    <w:rsid w:val="00B20E57"/>
+    <w:rPr>
+      <w:b/>
+      <w:bCs/>
+    </w:rPr>
   </w:style>
 </w:styles>
 </file>

</xml_diff>

<commit_message>
Error con la imagen
</commit_message>
<xml_diff>
--- a/Documentos/Todo sobre GIT.docx
+++ b/Documentos/Todo sobre GIT.docx
@@ -1,7 +1,9 @@
 
 <file path=word/document.xml><?xml version="1.0" encoding="utf-8"?>
-<w:document xmlns:wpc="http://schemas.microsoft.com/office/word/2010/wordprocessingCanvas" xmlns:cx="http://schemas.microsoft.com/office/drawing/2014/chartex" xmlns:cx1="http://schemas.microsoft.com/office/drawing/2015/9/8/chartex" xmlns:cx2="http://schemas.microsoft.com/office/drawing/2015/10/21/chartex" xmlns:cx3="http://schemas.microsoft.com/office/drawing/2016/5/9/chartex" xmlns:cx4="http://schemas.microsoft.com/office/drawing/2016/5/10/chartex" xmlns:cx5="http://schemas.microsoft.com/office/drawing/2016/5/11/chartex" xmlns:cx6="http://schemas.microsoft.com/office/drawing/2016/5/12/chartex" xmlns:cx7="http://schemas.microsoft.com/office/drawing/2016/5/13/chartex" xmlns:cx8="http://schemas.microsoft.com/office/drawing/2016/5/14/chartex" xmlns:mc="http://schemas.openxmlformats.org/markup-compatibility/2006" xmlns:aink="http://schemas.microsoft.com/office/drawing/2016/ink" xmlns:am3d="http://schemas.microsoft.com/office/drawing/2017/model3d" xmlns:o="urn:schemas-microsoft-com:office:office" xmlns:r="http://schemas.openxmlformats.org/officeDocument/2006/relationships" xmlns:m="http://schemas.openxmlformats.org/officeDocument/2006/math" xmlns:v="urn:schemas-microsoft-com:vml" xmlns:wp14="http://schemas.microsoft.com/office/word/2010/wordprocessingDrawing" xmlns:wp="http://schemas.openxmlformats.org/drawingml/2006/wordprocessingDrawing" xmlns:w10="urn:schemas-microsoft-com:office:word" xmlns:w="http://schemas.openxmlformats.org/wordprocessingml/2006/main" xmlns:w14="http://schemas.microsoft.com/office/word/2010/wordml" xmlns:w15="http://schemas.microsoft.com/office/word/2012/wordml" xmlns:w16cex="http://schemas.microsoft.com/office/word/2018/wordml/cex" xmlns:w16cid="http://schemas.microsoft.com/office/word/2016/wordml/cid" xmlns:w16="http://schemas.microsoft.com/office/word/2018/wordml" xmlns:w16se="http://schemas.microsoft.com/office/word/2015/wordml/symex" xmlns:wpg="http://schemas.microsoft.com/office/word/2010/wordprocessingGroup" xmlns:wpi="http://schemas.microsoft.com/office/word/2010/wordprocessingInk" xmlns:wne="http://schemas.microsoft.com/office/word/2006/wordml" xmlns:wps="http://schemas.microsoft.com/office/word/2010/wordprocessingShape" mc:Ignorable="w14 w15 w16se w16cid w16 w16cex wp14">
+<w:document xmlns:wpc="http://schemas.microsoft.com/office/word/2010/wordprocessingCanvas" xmlns:mc="http://schemas.openxmlformats.org/markup-compatibility/2006" xmlns:o="urn:schemas-microsoft-com:office:office" xmlns:r="http://schemas.openxmlformats.org/officeDocument/2006/relationships" xmlns:m="http://schemas.openxmlformats.org/officeDocument/2006/math" xmlns:v="urn:schemas-microsoft-com:vml" xmlns:wp14="http://schemas.microsoft.com/office/word/2010/wordprocessingDrawing" xmlns:wp="http://schemas.openxmlformats.org/drawingml/2006/wordprocessingDrawing" xmlns:w10="urn:schemas-microsoft-com:office:word" xmlns:w="http://schemas.openxmlformats.org/wordprocessingml/2006/main" xmlns:w14="http://schemas.microsoft.com/office/word/2010/wordml" xmlns:w15="http://schemas.microsoft.com/office/word/2012/wordml" xmlns:wpg="http://schemas.microsoft.com/office/word/2010/wordprocessingGroup" xmlns:wpi="http://schemas.microsoft.com/office/word/2010/wordprocessingInk" xmlns:wne="http://schemas.microsoft.com/office/word/2006/wordml" xmlns:wps="http://schemas.microsoft.com/office/word/2010/wordprocessingShape" mc:Ignorable="w14 w15 wp14">
   <w:body>
+    <w:p/>
+    <w:p/>
     <w:p/>
     <w:p>
       <w:pPr>
@@ -22,7 +24,18 @@
           <w:sz w:val="22"/>
           <w:szCs w:val="22"/>
         </w:rPr>
-        <w:t>INTRODUCCION</w:t>
+        <w:t>INTRODUC</w:t>
+      </w:r>
+      <w:bookmarkStart w:id="0" w:name="_GoBack"/>
+      <w:bookmarkEnd w:id="0"/>
+      <w:r>
+        <w:rPr>
+          <w:rFonts w:asciiTheme="minorHAnsi" w:hAnsiTheme="minorHAnsi" w:cstheme="minorHAnsi"/>
+          <w:color w:val="000000"/>
+          <w:sz w:val="22"/>
+          <w:szCs w:val="22"/>
+        </w:rPr>
+        <w:t xml:space="preserve">CIÓN </w:t>
       </w:r>
     </w:p>
     <w:p>
@@ -45,8 +58,9 @@
           <w:szCs w:val="22"/>
           <w:shd w:val="clear" w:color="auto" w:fill="FFFFFF"/>
         </w:rPr>
-        <w:t>El mundo de la programación se encuentra en constante avance, y a parte de nosotros actualizarnos dia a día para ser mejores programadores o administradores, los builds también necesitan actualizarse constantemente</w:t>
-      </w:r>
+        <w:t xml:space="preserve">El mundo de la programación se encuentra en constante avance, y a parte de nosotros actualizarnos </w:t>
+      </w:r>
+      <w:proofErr w:type="spellStart"/>
       <w:r>
         <w:rPr>
           <w:rFonts w:asciiTheme="minorHAnsi" w:hAnsiTheme="minorHAnsi" w:cstheme="minorHAnsi"/>
@@ -55,9 +69,9 @@
           <w:szCs w:val="22"/>
           <w:shd w:val="clear" w:color="auto" w:fill="FFFFFF"/>
         </w:rPr>
-        <w:t xml:space="preserve"> es aquí donde herramientas de software como gradle y Maven a igual que </w:t>
-      </w:r>
-      <w:proofErr w:type="gramStart"/>
+        <w:t>dia</w:t>
+      </w:r>
+      <w:proofErr w:type="spellEnd"/>
       <w:r>
         <w:rPr>
           <w:rFonts w:asciiTheme="minorHAnsi" w:hAnsiTheme="minorHAnsi" w:cstheme="minorHAnsi"/>
@@ -66,9 +80,9 @@
           <w:szCs w:val="22"/>
           <w:shd w:val="clear" w:color="auto" w:fill="FFFFFF"/>
         </w:rPr>
-        <w:t>los software</w:t>
-      </w:r>
-      <w:proofErr w:type="gramEnd"/>
+        <w:t xml:space="preserve"> a día para ser mejores programadores o administradores, los </w:t>
+      </w:r>
+      <w:proofErr w:type="spellStart"/>
       <w:r>
         <w:rPr>
           <w:rFonts w:asciiTheme="minorHAnsi" w:hAnsiTheme="minorHAnsi" w:cstheme="minorHAnsi"/>
@@ -77,8 +91,107 @@
           <w:szCs w:val="22"/>
           <w:shd w:val="clear" w:color="auto" w:fill="FFFFFF"/>
         </w:rPr>
-        <w:t xml:space="preserve"> de control como Git, Github toman gran importancia brindando una alta gama de posibilidades que facilitan el trabajo en el desarrollo y la programacion</w:t>
-      </w:r>
+        <w:t>builds</w:t>
+      </w:r>
+      <w:proofErr w:type="spellEnd"/>
+      <w:r>
+        <w:rPr>
+          <w:rFonts w:asciiTheme="minorHAnsi" w:hAnsiTheme="minorHAnsi" w:cstheme="minorHAnsi"/>
+          <w:spacing w:val="-3"/>
+          <w:sz w:val="22"/>
+          <w:szCs w:val="22"/>
+          <w:shd w:val="clear" w:color="auto" w:fill="FFFFFF"/>
+        </w:rPr>
+        <w:t xml:space="preserve"> también necesitan actualizarse constantemente</w:t>
+      </w:r>
+      <w:r>
+        <w:rPr>
+          <w:rFonts w:asciiTheme="minorHAnsi" w:hAnsiTheme="minorHAnsi" w:cstheme="minorHAnsi"/>
+          <w:spacing w:val="-3"/>
+          <w:sz w:val="22"/>
+          <w:szCs w:val="22"/>
+          <w:shd w:val="clear" w:color="auto" w:fill="FFFFFF"/>
+        </w:rPr>
+        <w:t xml:space="preserve"> es aquí donde herramientas de software como </w:t>
+      </w:r>
+      <w:proofErr w:type="spellStart"/>
+      <w:r>
+        <w:rPr>
+          <w:rFonts w:asciiTheme="minorHAnsi" w:hAnsiTheme="minorHAnsi" w:cstheme="minorHAnsi"/>
+          <w:spacing w:val="-3"/>
+          <w:sz w:val="22"/>
+          <w:szCs w:val="22"/>
+          <w:shd w:val="clear" w:color="auto" w:fill="FFFFFF"/>
+        </w:rPr>
+        <w:t>gradle</w:t>
+      </w:r>
+      <w:proofErr w:type="spellEnd"/>
+      <w:r>
+        <w:rPr>
+          <w:rFonts w:asciiTheme="minorHAnsi" w:hAnsiTheme="minorHAnsi" w:cstheme="minorHAnsi"/>
+          <w:spacing w:val="-3"/>
+          <w:sz w:val="22"/>
+          <w:szCs w:val="22"/>
+          <w:shd w:val="clear" w:color="auto" w:fill="FFFFFF"/>
+        </w:rPr>
+        <w:t xml:space="preserve"> y Maven a igual que los software de control como </w:t>
+      </w:r>
+      <w:proofErr w:type="spellStart"/>
+      <w:r>
+        <w:rPr>
+          <w:rFonts w:asciiTheme="minorHAnsi" w:hAnsiTheme="minorHAnsi" w:cstheme="minorHAnsi"/>
+          <w:spacing w:val="-3"/>
+          <w:sz w:val="22"/>
+          <w:szCs w:val="22"/>
+          <w:shd w:val="clear" w:color="auto" w:fill="FFFFFF"/>
+        </w:rPr>
+        <w:t>Git</w:t>
+      </w:r>
+      <w:proofErr w:type="spellEnd"/>
+      <w:r>
+        <w:rPr>
+          <w:rFonts w:asciiTheme="minorHAnsi" w:hAnsiTheme="minorHAnsi" w:cstheme="minorHAnsi"/>
+          <w:spacing w:val="-3"/>
+          <w:sz w:val="22"/>
+          <w:szCs w:val="22"/>
+          <w:shd w:val="clear" w:color="auto" w:fill="FFFFFF"/>
+        </w:rPr>
+        <w:t xml:space="preserve">, </w:t>
+      </w:r>
+      <w:proofErr w:type="spellStart"/>
+      <w:r>
+        <w:rPr>
+          <w:rFonts w:asciiTheme="minorHAnsi" w:hAnsiTheme="minorHAnsi" w:cstheme="minorHAnsi"/>
+          <w:spacing w:val="-3"/>
+          <w:sz w:val="22"/>
+          <w:szCs w:val="22"/>
+          <w:shd w:val="clear" w:color="auto" w:fill="FFFFFF"/>
+        </w:rPr>
+        <w:t>Github</w:t>
+      </w:r>
+      <w:proofErr w:type="spellEnd"/>
+      <w:r>
+        <w:rPr>
+          <w:rFonts w:asciiTheme="minorHAnsi" w:hAnsiTheme="minorHAnsi" w:cstheme="minorHAnsi"/>
+          <w:spacing w:val="-3"/>
+          <w:sz w:val="22"/>
+          <w:szCs w:val="22"/>
+          <w:shd w:val="clear" w:color="auto" w:fill="FFFFFF"/>
+        </w:rPr>
+        <w:t xml:space="preserve"> toman gran importancia brindando una alta gama de posibilidades que facilitan el trabajo en el desarrollo y la </w:t>
+      </w:r>
+      <w:proofErr w:type="spellStart"/>
+      <w:r>
+        <w:rPr>
+          <w:rFonts w:asciiTheme="minorHAnsi" w:hAnsiTheme="minorHAnsi" w:cstheme="minorHAnsi"/>
+          <w:spacing w:val="-3"/>
+          <w:sz w:val="22"/>
+          <w:szCs w:val="22"/>
+          <w:shd w:val="clear" w:color="auto" w:fill="FFFFFF"/>
+        </w:rPr>
+        <w:t>programacion</w:t>
+      </w:r>
+      <w:proofErr w:type="spellEnd"/>
       <w:r>
         <w:rPr>
           <w:rFonts w:asciiTheme="minorHAnsi" w:hAnsiTheme="minorHAnsi" w:cstheme="minorHAnsi"/>
@@ -180,28 +293,9 @@
           <w:sz w:val="22"/>
           <w:szCs w:val="22"/>
         </w:rPr>
-        <w:t xml:space="preserve">haciendo énfasis en </w:t>
-      </w:r>
-      <w:proofErr w:type="gramStart"/>
-      <w:r>
-        <w:rPr>
-          <w:rFonts w:asciiTheme="minorHAnsi" w:hAnsiTheme="minorHAnsi" w:cstheme="minorHAnsi"/>
-          <w:color w:val="000000"/>
-          <w:sz w:val="22"/>
-          <w:szCs w:val="22"/>
-        </w:rPr>
-        <w:t>las  herramientas</w:t>
-      </w:r>
-      <w:proofErr w:type="gramEnd"/>
-      <w:r>
-        <w:rPr>
-          <w:rFonts w:asciiTheme="minorHAnsi" w:hAnsiTheme="minorHAnsi" w:cstheme="minorHAnsi"/>
-          <w:color w:val="000000"/>
-          <w:sz w:val="22"/>
-          <w:szCs w:val="22"/>
-        </w:rPr>
-        <w:t xml:space="preserve"> </w:t>
-      </w:r>
+        <w:t xml:space="preserve">haciendo énfasis en las  herramientas </w:t>
+      </w:r>
+      <w:proofErr w:type="spellStart"/>
       <w:r>
         <w:rPr>
           <w:rFonts w:asciiTheme="minorHAnsi" w:hAnsiTheme="minorHAnsi" w:cstheme="minorHAnsi"/>
@@ -211,6 +305,7 @@
         </w:rPr>
         <w:t>Git</w:t>
       </w:r>
+      <w:proofErr w:type="spellEnd"/>
       <w:r>
         <w:rPr>
           <w:rFonts w:asciiTheme="minorHAnsi" w:hAnsiTheme="minorHAnsi" w:cstheme="minorHAnsi"/>
@@ -220,6 +315,7 @@
         </w:rPr>
         <w:t xml:space="preserve">, </w:t>
       </w:r>
+      <w:proofErr w:type="spellStart"/>
       <w:r>
         <w:rPr>
           <w:rFonts w:asciiTheme="minorHAnsi" w:hAnsiTheme="minorHAnsi" w:cstheme="minorHAnsi"/>
@@ -229,14 +325,35 @@
         </w:rPr>
         <w:t>Github</w:t>
       </w:r>
-      <w:r>
-        <w:rPr>
-          <w:rFonts w:asciiTheme="minorHAnsi" w:hAnsiTheme="minorHAnsi" w:cstheme="minorHAnsi"/>
-          <w:color w:val="000000"/>
-          <w:sz w:val="22"/>
-          <w:szCs w:val="22"/>
-        </w:rPr>
-        <w:t>, Gradle y Maven  que dinamizan y optimizan el trabajo de los desarrolladores, programadores y administradores en la actualidad conociendo un poco del funcionamiento y las características de estos.</w:t>
+      <w:proofErr w:type="spellEnd"/>
+      <w:r>
+        <w:rPr>
+          <w:rFonts w:asciiTheme="minorHAnsi" w:hAnsiTheme="minorHAnsi" w:cstheme="minorHAnsi"/>
+          <w:color w:val="000000"/>
+          <w:sz w:val="22"/>
+          <w:szCs w:val="22"/>
+        </w:rPr>
+        <w:t xml:space="preserve">, </w:t>
+      </w:r>
+      <w:proofErr w:type="spellStart"/>
+      <w:r>
+        <w:rPr>
+          <w:rFonts w:asciiTheme="minorHAnsi" w:hAnsiTheme="minorHAnsi" w:cstheme="minorHAnsi"/>
+          <w:color w:val="000000"/>
+          <w:sz w:val="22"/>
+          <w:szCs w:val="22"/>
+        </w:rPr>
+        <w:t>Gradle</w:t>
+      </w:r>
+      <w:proofErr w:type="spellEnd"/>
+      <w:r>
+        <w:rPr>
+          <w:rFonts w:asciiTheme="minorHAnsi" w:hAnsiTheme="minorHAnsi" w:cstheme="minorHAnsi"/>
+          <w:color w:val="000000"/>
+          <w:sz w:val="22"/>
+          <w:szCs w:val="22"/>
+        </w:rPr>
+        <w:t xml:space="preserve"> y Maven  que dinamizan y optimizan el trabajo de los desarrolladores, programadores y administradores en la actualidad conociendo un poco del funcionamiento y las características de estos.</w:t>
       </w:r>
     </w:p>
     <w:p>
@@ -304,7 +421,107 @@
           <w:sz w:val="22"/>
           <w:szCs w:val="22"/>
         </w:rPr>
-        <w:t xml:space="preserve"> de los sistemas de control de versiones existentes en la actualidad que se ha popularizado tremendamente, gracias al sitio Github. Se trata de Git, el sistema de control de versiones más conocido y usado actualmente, que es el motor de Github. Al terminar su lectura entenderás qué es Git y qué es Github, dos cosas distintas que a veces resultan confusas de entender por las personas que están dando sus primeros pasos en el mundo del desarrollo.</w:t>
+        <w:t xml:space="preserve"> de los sistemas de control de versiones existentes en la actualidad que se ha popularizado tremendamente, gracias al sitio </w:t>
+      </w:r>
+      <w:proofErr w:type="spellStart"/>
+      <w:r>
+        <w:rPr>
+          <w:rFonts w:asciiTheme="minorHAnsi" w:hAnsiTheme="minorHAnsi" w:cstheme="minorHAnsi"/>
+          <w:color w:val="000000"/>
+          <w:sz w:val="22"/>
+          <w:szCs w:val="22"/>
+        </w:rPr>
+        <w:t>Github</w:t>
+      </w:r>
+      <w:proofErr w:type="spellEnd"/>
+      <w:r>
+        <w:rPr>
+          <w:rFonts w:asciiTheme="minorHAnsi" w:hAnsiTheme="minorHAnsi" w:cstheme="minorHAnsi"/>
+          <w:color w:val="000000"/>
+          <w:sz w:val="22"/>
+          <w:szCs w:val="22"/>
+        </w:rPr>
+        <w:t xml:space="preserve">. Se trata de </w:t>
+      </w:r>
+      <w:proofErr w:type="spellStart"/>
+      <w:r>
+        <w:rPr>
+          <w:rFonts w:asciiTheme="minorHAnsi" w:hAnsiTheme="minorHAnsi" w:cstheme="minorHAnsi"/>
+          <w:color w:val="000000"/>
+          <w:sz w:val="22"/>
+          <w:szCs w:val="22"/>
+        </w:rPr>
+        <w:t>Git</w:t>
+      </w:r>
+      <w:proofErr w:type="spellEnd"/>
+      <w:r>
+        <w:rPr>
+          <w:rFonts w:asciiTheme="minorHAnsi" w:hAnsiTheme="minorHAnsi" w:cstheme="minorHAnsi"/>
+          <w:color w:val="000000"/>
+          <w:sz w:val="22"/>
+          <w:szCs w:val="22"/>
+        </w:rPr>
+        <w:t xml:space="preserve">, el sistema de control de versiones más conocido y usado actualmente, que es el motor de </w:t>
+      </w:r>
+      <w:proofErr w:type="spellStart"/>
+      <w:r>
+        <w:rPr>
+          <w:rFonts w:asciiTheme="minorHAnsi" w:hAnsiTheme="minorHAnsi" w:cstheme="minorHAnsi"/>
+          <w:color w:val="000000"/>
+          <w:sz w:val="22"/>
+          <w:szCs w:val="22"/>
+        </w:rPr>
+        <w:t>Github</w:t>
+      </w:r>
+      <w:proofErr w:type="spellEnd"/>
+      <w:r>
+        <w:rPr>
+          <w:rFonts w:asciiTheme="minorHAnsi" w:hAnsiTheme="minorHAnsi" w:cstheme="minorHAnsi"/>
+          <w:color w:val="000000"/>
+          <w:sz w:val="22"/>
+          <w:szCs w:val="22"/>
+        </w:rPr>
+        <w:t xml:space="preserve">. Al terminar su lectura entenderás qué es </w:t>
+      </w:r>
+      <w:proofErr w:type="spellStart"/>
+      <w:r>
+        <w:rPr>
+          <w:rFonts w:asciiTheme="minorHAnsi" w:hAnsiTheme="minorHAnsi" w:cstheme="minorHAnsi"/>
+          <w:color w:val="000000"/>
+          <w:sz w:val="22"/>
+          <w:szCs w:val="22"/>
+        </w:rPr>
+        <w:t>Git</w:t>
+      </w:r>
+      <w:proofErr w:type="spellEnd"/>
+      <w:r>
+        <w:rPr>
+          <w:rFonts w:asciiTheme="minorHAnsi" w:hAnsiTheme="minorHAnsi" w:cstheme="minorHAnsi"/>
+          <w:color w:val="000000"/>
+          <w:sz w:val="22"/>
+          <w:szCs w:val="22"/>
+        </w:rPr>
+        <w:t xml:space="preserve"> y qué es </w:t>
+      </w:r>
+      <w:proofErr w:type="spellStart"/>
+      <w:r>
+        <w:rPr>
+          <w:rFonts w:asciiTheme="minorHAnsi" w:hAnsiTheme="minorHAnsi" w:cstheme="minorHAnsi"/>
+          <w:color w:val="000000"/>
+          <w:sz w:val="22"/>
+          <w:szCs w:val="22"/>
+        </w:rPr>
+        <w:t>Github</w:t>
+      </w:r>
+      <w:proofErr w:type="spellEnd"/>
+      <w:r>
+        <w:rPr>
+          <w:rFonts w:asciiTheme="minorHAnsi" w:hAnsiTheme="minorHAnsi" w:cstheme="minorHAnsi"/>
+          <w:color w:val="000000"/>
+          <w:sz w:val="22"/>
+          <w:szCs w:val="22"/>
+        </w:rPr>
+        <w:t>, dos cosas distintas que a veces resultan confusas de entender por las personas que están dando sus primeros pasos en el mundo del desarrollo.</w:t>
       </w:r>
       <w:r>
         <w:rPr>
@@ -397,7 +614,27 @@
           <w:sz w:val="22"/>
           <w:szCs w:val="22"/>
         </w:rPr>
-        <w:t>Conocer las distintas herramientas de software y sistemas de control mas utilizados en la actualidad y sus características.</w:t>
+        <w:t xml:space="preserve">Conocer las distintas herramientas de software y sistemas de control </w:t>
+      </w:r>
+      <w:proofErr w:type="spellStart"/>
+      <w:r>
+        <w:rPr>
+          <w:rFonts w:asciiTheme="minorHAnsi" w:hAnsiTheme="minorHAnsi" w:cstheme="minorHAnsi"/>
+          <w:color w:val="000000"/>
+          <w:sz w:val="22"/>
+          <w:szCs w:val="22"/>
+        </w:rPr>
+        <w:t>mas</w:t>
+      </w:r>
+      <w:proofErr w:type="spellEnd"/>
+      <w:r>
+        <w:rPr>
+          <w:rFonts w:asciiTheme="minorHAnsi" w:hAnsiTheme="minorHAnsi" w:cstheme="minorHAnsi"/>
+          <w:color w:val="000000"/>
+          <w:sz w:val="22"/>
+          <w:szCs w:val="22"/>
+        </w:rPr>
+        <w:t xml:space="preserve"> utilizados en la actualidad y sus características.</w:t>
       </w:r>
     </w:p>
     <w:p>
@@ -455,7 +692,67 @@
           <w:sz w:val="22"/>
           <w:szCs w:val="22"/>
         </w:rPr>
-        <w:t>Comprender que es y para que sirve los sistemas de control de software Git y Github.</w:t>
+        <w:t xml:space="preserve">Comprender que es y para </w:t>
+      </w:r>
+      <w:proofErr w:type="spellStart"/>
+      <w:r>
+        <w:rPr>
+          <w:rFonts w:asciiTheme="minorHAnsi" w:hAnsiTheme="minorHAnsi" w:cstheme="minorHAnsi"/>
+          <w:color w:val="000000"/>
+          <w:sz w:val="22"/>
+          <w:szCs w:val="22"/>
+        </w:rPr>
+        <w:t>que</w:t>
+      </w:r>
+      <w:proofErr w:type="spellEnd"/>
+      <w:r>
+        <w:rPr>
+          <w:rFonts w:asciiTheme="minorHAnsi" w:hAnsiTheme="minorHAnsi" w:cstheme="minorHAnsi"/>
+          <w:color w:val="000000"/>
+          <w:sz w:val="22"/>
+          <w:szCs w:val="22"/>
+        </w:rPr>
+        <w:t xml:space="preserve"> sirve los sistemas de control de software </w:t>
+      </w:r>
+      <w:proofErr w:type="spellStart"/>
+      <w:r>
+        <w:rPr>
+          <w:rFonts w:asciiTheme="minorHAnsi" w:hAnsiTheme="minorHAnsi" w:cstheme="minorHAnsi"/>
+          <w:color w:val="000000"/>
+          <w:sz w:val="22"/>
+          <w:szCs w:val="22"/>
+        </w:rPr>
+        <w:t>Git</w:t>
+      </w:r>
+      <w:proofErr w:type="spellEnd"/>
+      <w:r>
+        <w:rPr>
+          <w:rFonts w:asciiTheme="minorHAnsi" w:hAnsiTheme="minorHAnsi" w:cstheme="minorHAnsi"/>
+          <w:color w:val="000000"/>
+          <w:sz w:val="22"/>
+          <w:szCs w:val="22"/>
+        </w:rPr>
+        <w:t xml:space="preserve"> y </w:t>
+      </w:r>
+      <w:proofErr w:type="spellStart"/>
+      <w:r>
+        <w:rPr>
+          <w:rFonts w:asciiTheme="minorHAnsi" w:hAnsiTheme="minorHAnsi" w:cstheme="minorHAnsi"/>
+          <w:color w:val="000000"/>
+          <w:sz w:val="22"/>
+          <w:szCs w:val="22"/>
+        </w:rPr>
+        <w:t>Github</w:t>
+      </w:r>
+      <w:proofErr w:type="spellEnd"/>
+      <w:r>
+        <w:rPr>
+          <w:rFonts w:asciiTheme="minorHAnsi" w:hAnsiTheme="minorHAnsi" w:cstheme="minorHAnsi"/>
+          <w:color w:val="000000"/>
+          <w:sz w:val="22"/>
+          <w:szCs w:val="22"/>
+        </w:rPr>
+        <w:t>.</w:t>
       </w:r>
     </w:p>
     <w:p>
@@ -480,7 +777,27 @@
           <w:sz w:val="22"/>
           <w:szCs w:val="22"/>
         </w:rPr>
-        <w:t>Conocer la importancia de las herramientas de software Gradle y Maven.</w:t>
+        <w:t xml:space="preserve">Conocer la importancia de las herramientas de software </w:t>
+      </w:r>
+      <w:proofErr w:type="spellStart"/>
+      <w:r>
+        <w:rPr>
+          <w:rFonts w:asciiTheme="minorHAnsi" w:hAnsiTheme="minorHAnsi" w:cstheme="minorHAnsi"/>
+          <w:color w:val="000000"/>
+          <w:sz w:val="22"/>
+          <w:szCs w:val="22"/>
+        </w:rPr>
+        <w:t>Gradle</w:t>
+      </w:r>
+      <w:proofErr w:type="spellEnd"/>
+      <w:r>
+        <w:rPr>
+          <w:rFonts w:asciiTheme="minorHAnsi" w:hAnsiTheme="minorHAnsi" w:cstheme="minorHAnsi"/>
+          <w:color w:val="000000"/>
+          <w:sz w:val="22"/>
+          <w:szCs w:val="22"/>
+        </w:rPr>
+        <w:t xml:space="preserve"> y Maven.</w:t>
       </w:r>
     </w:p>
     <w:p>
@@ -515,8 +832,19 @@
           <w:sz w:val="22"/>
           <w:szCs w:val="22"/>
         </w:rPr>
-        <w:t>software  Gradle</w:t>
-      </w:r>
+        <w:t xml:space="preserve">software  </w:t>
+      </w:r>
+      <w:proofErr w:type="spellStart"/>
+      <w:r>
+        <w:rPr>
+          <w:rFonts w:asciiTheme="minorHAnsi" w:hAnsiTheme="minorHAnsi" w:cstheme="minorHAnsi"/>
+          <w:color w:val="000000"/>
+          <w:sz w:val="22"/>
+          <w:szCs w:val="22"/>
+        </w:rPr>
+        <w:t>Gradle</w:t>
+      </w:r>
+      <w:proofErr w:type="spellEnd"/>
       <w:proofErr w:type="gramEnd"/>
       <w:r>
         <w:rPr>
@@ -567,85 +895,229 @@
       </w:r>
     </w:p>
     <w:p>
-      <w:r>
-        <w:t>Git es un software de control de versiones diseñado por Linus Torvalds, el autor de Linux. Se llama control de versiones a la gestión de los diversos cambios que se realizan sobre los elementos de un proyecto.</w:t>
-      </w:r>
-    </w:p>
-    <w:p>
-      <w:pPr>
-        <w:rPr>
-          <w:rFonts w:cstheme="minorHAnsi"/>
-        </w:rPr>
-      </w:pPr>
-      <w:r>
-        <w:rPr>
-          <w:rFonts w:cstheme="minorHAnsi"/>
-          <w:color w:val="000000"/>
-        </w:rPr>
-        <w:t xml:space="preserve">Git es multiplataforma, por lo que puedes usarlo y crear repositorios locales en todos los sistemas operativos más comunes, Windows, Linux o Mac. Existen multitud de GUIs (Graphical User Interface o Interfaz de Usuario Gráfica) para trabajar con Git a golpe de ratón, no </w:t>
-      </w:r>
+      <w:proofErr w:type="spellStart"/>
+      <w:r>
+        <w:t>Git</w:t>
+      </w:r>
+      <w:proofErr w:type="spellEnd"/>
+      <w:r>
+        <w:t xml:space="preserve"> es un software de control de versiones diseñado por </w:t>
+      </w:r>
+      <w:proofErr w:type="spellStart"/>
+      <w:r>
+        <w:t>Linus</w:t>
+      </w:r>
+      <w:proofErr w:type="spellEnd"/>
+      <w:r>
+        <w:t xml:space="preserve"> </w:t>
+      </w:r>
+      <w:proofErr w:type="spellStart"/>
+      <w:r>
+        <w:t>Torvalds</w:t>
+      </w:r>
+      <w:proofErr w:type="spellEnd"/>
+      <w:r>
+        <w:t>, el autor de Linux. Se llama control de versiones a la gestión de los diversos cambios que se realizan sobre los elementos de un proyecto.</w:t>
+      </w:r>
+    </w:p>
+    <w:p>
+      <w:pPr>
+        <w:rPr>
+          <w:rFonts w:cstheme="minorHAnsi"/>
+        </w:rPr>
+      </w:pPr>
+      <w:proofErr w:type="spellStart"/>
+      <w:r>
+        <w:rPr>
+          <w:rFonts w:cstheme="minorHAnsi"/>
+          <w:color w:val="000000"/>
+        </w:rPr>
+        <w:t>Git</w:t>
+      </w:r>
+      <w:proofErr w:type="spellEnd"/>
+      <w:r>
+        <w:rPr>
+          <w:rFonts w:cstheme="minorHAnsi"/>
+          <w:color w:val="000000"/>
+        </w:rPr>
+        <w:t xml:space="preserve"> es multiplataforma, por lo que puedes usarlo y crear repositorios locales en todos los sistemas operativos más comunes, Windows, Linux o Mac. Existen multitud de </w:t>
+      </w:r>
+      <w:proofErr w:type="spellStart"/>
+      <w:r>
+        <w:rPr>
+          <w:rFonts w:cstheme="minorHAnsi"/>
+          <w:color w:val="000000"/>
+        </w:rPr>
+        <w:t>GUIs</w:t>
+      </w:r>
+      <w:proofErr w:type="spellEnd"/>
+      <w:r>
+        <w:rPr>
+          <w:rFonts w:cstheme="minorHAnsi"/>
+          <w:color w:val="000000"/>
+        </w:rPr>
+        <w:t xml:space="preserve"> (</w:t>
+      </w:r>
+      <w:proofErr w:type="spellStart"/>
+      <w:r>
+        <w:rPr>
+          <w:rFonts w:cstheme="minorHAnsi"/>
+          <w:color w:val="000000"/>
+        </w:rPr>
+        <w:t>Graphical</w:t>
+      </w:r>
+      <w:proofErr w:type="spellEnd"/>
+      <w:r>
+        <w:rPr>
+          <w:rFonts w:cstheme="minorHAnsi"/>
+          <w:color w:val="000000"/>
+        </w:rPr>
+        <w:t xml:space="preserve"> </w:t>
+      </w:r>
+      <w:proofErr w:type="spellStart"/>
+      <w:r>
+        <w:rPr>
+          <w:rFonts w:cstheme="minorHAnsi"/>
+          <w:color w:val="000000"/>
+        </w:rPr>
+        <w:t>User</w:t>
+      </w:r>
+      <w:proofErr w:type="spellEnd"/>
+      <w:r>
+        <w:rPr>
+          <w:rFonts w:cstheme="minorHAnsi"/>
+          <w:color w:val="000000"/>
+        </w:rPr>
+        <w:t xml:space="preserve"> Interface o Interfaz de Usuario Gráfica) para trabajar con </w:t>
+      </w:r>
+      <w:proofErr w:type="spellStart"/>
+      <w:r>
+        <w:rPr>
+          <w:rFonts w:cstheme="minorHAnsi"/>
+          <w:color w:val="000000"/>
+        </w:rPr>
+        <w:t>Git</w:t>
+      </w:r>
+      <w:proofErr w:type="spellEnd"/>
+      <w:r>
+        <w:rPr>
+          <w:rFonts w:cstheme="minorHAnsi"/>
+          <w:color w:val="000000"/>
+        </w:rPr>
+        <w:t xml:space="preserve"> a golpe de ratón, no obstante para el aprendizaje se recomienda usarlo con línea de comandos, de modo que puedas dominar el sistema desde su base, en lugar de estar aprendiendo a usar un programa determinado.</w:t>
+      </w:r>
+    </w:p>
+    <w:p>
+      <w:r>
+        <w:t xml:space="preserve">Una versión o revisión es el estado completo en el que se encuentra el proyecto en un instante dado. A diferencia de un editor, cuando se da la orden de guardar (denominada </w:t>
+      </w:r>
+      <w:proofErr w:type="spellStart"/>
+      <w:r>
+        <w:t>commit</w:t>
+      </w:r>
+      <w:proofErr w:type="spellEnd"/>
+      <w:r>
+        <w:t xml:space="preserve">), no se guarda un fichero, se guarda todo el Estado del proyecto, Para los no iniciados </w:t>
+      </w:r>
+      <w:proofErr w:type="spellStart"/>
+      <w:r>
+        <w:t>Git</w:t>
+      </w:r>
+      <w:proofErr w:type="spellEnd"/>
+      <w:r>
+        <w:t xml:space="preserve"> es algo parecido a </w:t>
+      </w:r>
+      <w:proofErr w:type="spellStart"/>
+      <w:r>
+        <w:t>Dropbox</w:t>
+      </w:r>
+      <w:proofErr w:type="spellEnd"/>
+      <w:r>
+        <w:t xml:space="preserve"> o Google Drive pero con un grado de control sobre las versiones mucho </w:t>
+      </w:r>
+      <w:proofErr w:type="spellStart"/>
+      <w:r>
+        <w:t>mas</w:t>
+      </w:r>
+      <w:proofErr w:type="spellEnd"/>
+      <w:r>
+        <w:t xml:space="preserve"> fino.</w:t>
+      </w:r>
+    </w:p>
+    <w:p/>
+    <w:p>
+      <w:pPr>
+        <w:jc w:val="center"/>
+      </w:pPr>
+      <w:r>
+        <w:t xml:space="preserve">¿Qué es </w:t>
+      </w:r>
+      <w:proofErr w:type="spellStart"/>
       <w:proofErr w:type="gramStart"/>
       <w:r>
-        <w:rPr>
-          <w:rFonts w:cstheme="minorHAnsi"/>
-          <w:color w:val="000000"/>
-        </w:rPr>
-        <w:t>obstante</w:t>
+        <w:t>GitHub</w:t>
+      </w:r>
+      <w:proofErr w:type="spellEnd"/>
+      <w:r>
+        <w:t xml:space="preserve"> ?</w:t>
       </w:r>
       <w:proofErr w:type="gramEnd"/>
-      <w:r>
-        <w:rPr>
-          <w:rFonts w:cstheme="minorHAnsi"/>
-          <w:color w:val="000000"/>
-        </w:rPr>
-        <w:t xml:space="preserve"> para el aprendizaje se recomienda usarlo con línea de comandos, de modo que puedas dominar el sistema desde su base, en lugar de estar aprendiendo a usar un programa determinado.</w:t>
-      </w:r>
-    </w:p>
-    <w:p>
-      <w:r>
-        <w:t xml:space="preserve">Una versión o revisión es el estado completo en el que se encuentra el proyecto en un instante dado. A diferencia de un editor, cuando se da la orden de guardar (denominada commit), no se guarda un fichero, se guarda todo el Estado del proyecto, Para los no iniciados Git es algo parecido a Dropbox o Google </w:t>
-      </w:r>
-      <w:proofErr w:type="gramStart"/>
-      <w:r>
-        <w:t>Drive</w:t>
-      </w:r>
-      <w:proofErr w:type="gramEnd"/>
-      <w:r>
-        <w:t xml:space="preserve"> pero con un grado de control sobre las versiones mucho mas fino.</w:t>
-      </w:r>
-    </w:p>
-    <w:p/>
-    <w:p>
-      <w:pPr>
-        <w:jc w:val="center"/>
-      </w:pPr>
-      <w:r>
-        <w:t xml:space="preserve">¿Qué es </w:t>
-      </w:r>
-      <w:proofErr w:type="gramStart"/>
-      <w:r>
-        <w:t>GitHub ?</w:t>
-      </w:r>
-      <w:proofErr w:type="gramEnd"/>
-    </w:p>
-    <w:p>
-      <w:r>
-        <w:t>GitHub es una plataforma de desarrollo colaborativo que es utilizada para alojar proyectos utilizando el sistema de control de versiones Git GitHub ofrece una infinidad de servicios para el trabajo colaborativo como: repositorios, documentación, gestión de incidencias, gestión de equipos, chats, notificaciones, páginas web, tableros, asignación de tareas, etc. que pueden ser utilizados para el desarrollo de la actividad académica.</w:t>
-      </w:r>
-    </w:p>
-    <w:p>
-      <w:pPr>
-        <w:rPr>
-          <w:rFonts w:cstheme="minorHAnsi"/>
-          <w:color w:val="000000"/>
-        </w:rPr>
-      </w:pPr>
-      <w:r>
-        <w:rPr>
-          <w:rFonts w:cstheme="minorHAnsi"/>
-          <w:color w:val="000000"/>
-        </w:rPr>
-        <w:t>Como se ha dicho, Github </w:t>
+    </w:p>
+    <w:p>
+      <w:proofErr w:type="spellStart"/>
+      <w:r>
+        <w:t>GitHub</w:t>
+      </w:r>
+      <w:proofErr w:type="spellEnd"/>
+      <w:r>
+        <w:t xml:space="preserve"> es una plataforma de desarrollo colaborativo que es utilizada para alojar proyectos utilizando el sistema de control de versiones </w:t>
+      </w:r>
+      <w:proofErr w:type="spellStart"/>
+      <w:r>
+        <w:t>Git</w:t>
+      </w:r>
+      <w:proofErr w:type="spellEnd"/>
+      <w:r>
+        <w:t xml:space="preserve"> </w:t>
+      </w:r>
+      <w:proofErr w:type="spellStart"/>
+      <w:r>
+        <w:t>GitHub</w:t>
+      </w:r>
+      <w:proofErr w:type="spellEnd"/>
+      <w:r>
+        <w:t xml:space="preserve"> ofrece una infinidad de servicios para el trabajo colaborativo como: repositorios, documentación, gestión de incidencias, gestión de equipos, chats, notificaciones, páginas web, tableros, asignación de tareas, etc. que pueden ser utilizados para el desarrollo de la actividad académica.</w:t>
+      </w:r>
+    </w:p>
+    <w:p>
+      <w:pPr>
+        <w:rPr>
+          <w:rFonts w:cstheme="minorHAnsi"/>
+          <w:color w:val="000000"/>
+        </w:rPr>
+      </w:pPr>
+      <w:r>
+        <w:rPr>
+          <w:rFonts w:cstheme="minorHAnsi"/>
+          <w:color w:val="000000"/>
+        </w:rPr>
+        <w:t xml:space="preserve">Como se ha dicho, </w:t>
+      </w:r>
+      <w:proofErr w:type="spellStart"/>
+      <w:r>
+        <w:rPr>
+          <w:rFonts w:cstheme="minorHAnsi"/>
+          <w:color w:val="000000"/>
+        </w:rPr>
+        <w:t>Github</w:t>
+      </w:r>
+      <w:proofErr w:type="spellEnd"/>
+      <w:r>
+        <w:rPr>
+          <w:rFonts w:cstheme="minorHAnsi"/>
+          <w:color w:val="000000"/>
+        </w:rPr>
+        <w:t> </w:t>
       </w:r>
       <w:hyperlink r:id="rId5" w:tgtFrame="_blank" w:history="1">
         <w:r>
@@ -662,7 +1134,103 @@
           <w:rFonts w:cstheme="minorHAnsi"/>
           <w:color w:val="000000"/>
         </w:rPr>
-        <w:t> es un servicio para alojamiento de repositorios de software gestionados por el sistema de control de versiones Git. Por tanto, Git es algo más general que nos sirve para controlar el estado de un desarrollo a lo largo del tiempo, mientras que Github es algo más particular: un sitio web que usa Git para ofrecer a la comunidad de desarrolladores repositorios de software. En definitiva, Github es un sitio web pensado para hacer posible el compartir el código de una manera más fácil y al mismo tiempo darle popularidad a la herramienta de control de versiones en sí, que es Git.</w:t>
+        <w:t xml:space="preserve"> es un servicio para alojamiento de repositorios de software gestionados por el sistema de control de versiones </w:t>
+      </w:r>
+      <w:proofErr w:type="spellStart"/>
+      <w:r>
+        <w:rPr>
+          <w:rFonts w:cstheme="minorHAnsi"/>
+          <w:color w:val="000000"/>
+        </w:rPr>
+        <w:t>Git</w:t>
+      </w:r>
+      <w:proofErr w:type="spellEnd"/>
+      <w:r>
+        <w:rPr>
+          <w:rFonts w:cstheme="minorHAnsi"/>
+          <w:color w:val="000000"/>
+        </w:rPr>
+        <w:t xml:space="preserve">. Por tanto, </w:t>
+      </w:r>
+      <w:proofErr w:type="spellStart"/>
+      <w:r>
+        <w:rPr>
+          <w:rFonts w:cstheme="minorHAnsi"/>
+          <w:color w:val="000000"/>
+        </w:rPr>
+        <w:t>Git</w:t>
+      </w:r>
+      <w:proofErr w:type="spellEnd"/>
+      <w:r>
+        <w:rPr>
+          <w:rFonts w:cstheme="minorHAnsi"/>
+          <w:color w:val="000000"/>
+        </w:rPr>
+        <w:t xml:space="preserve"> es algo más general que nos sirve para controlar el estado de un desarrollo a lo largo del tiempo, mientras que </w:t>
+      </w:r>
+      <w:proofErr w:type="spellStart"/>
+      <w:r>
+        <w:rPr>
+          <w:rFonts w:cstheme="minorHAnsi"/>
+          <w:color w:val="000000"/>
+        </w:rPr>
+        <w:t>Github</w:t>
+      </w:r>
+      <w:proofErr w:type="spellEnd"/>
+      <w:r>
+        <w:rPr>
+          <w:rFonts w:cstheme="minorHAnsi"/>
+          <w:color w:val="000000"/>
+        </w:rPr>
+        <w:t xml:space="preserve"> es algo más particular: un sitio web que usa </w:t>
+      </w:r>
+      <w:proofErr w:type="spellStart"/>
+      <w:r>
+        <w:rPr>
+          <w:rFonts w:cstheme="minorHAnsi"/>
+          <w:color w:val="000000"/>
+        </w:rPr>
+        <w:t>Git</w:t>
+      </w:r>
+      <w:proofErr w:type="spellEnd"/>
+      <w:r>
+        <w:rPr>
+          <w:rFonts w:cstheme="minorHAnsi"/>
+          <w:color w:val="000000"/>
+        </w:rPr>
+        <w:t xml:space="preserve"> para ofrecer a la comunidad de desarrolladores repositorios de software. En definitiva, </w:t>
+      </w:r>
+      <w:proofErr w:type="spellStart"/>
+      <w:r>
+        <w:rPr>
+          <w:rFonts w:cstheme="minorHAnsi"/>
+          <w:color w:val="000000"/>
+        </w:rPr>
+        <w:t>Github</w:t>
+      </w:r>
+      <w:proofErr w:type="spellEnd"/>
+      <w:r>
+        <w:rPr>
+          <w:rFonts w:cstheme="minorHAnsi"/>
+          <w:color w:val="000000"/>
+        </w:rPr>
+        <w:t xml:space="preserve"> es un sitio web pensado para hacer posible el compartir el código de una manera más fácil y al mismo tiempo darle popularidad a la herramienta de control de versiones en sí, que es </w:t>
+      </w:r>
+      <w:proofErr w:type="spellStart"/>
+      <w:r>
+        <w:rPr>
+          <w:rFonts w:cstheme="minorHAnsi"/>
+          <w:color w:val="000000"/>
+        </w:rPr>
+        <w:t>Git</w:t>
+      </w:r>
+      <w:proofErr w:type="spellEnd"/>
+      <w:r>
+        <w:rPr>
+          <w:rFonts w:cstheme="minorHAnsi"/>
+          <w:color w:val="000000"/>
+        </w:rPr>
+        <w:t>.</w:t>
       </w:r>
     </w:p>
     <w:p>
@@ -720,7 +1288,35 @@
           <w:szCs w:val="36"/>
           <w:lang w:eastAsia="es-CO"/>
         </w:rPr>
-        <w:t xml:space="preserve"> es Gradle?</w:t>
+        <w:t xml:space="preserve"> es </w:t>
+      </w:r>
+      <w:proofErr w:type="spellStart"/>
+      <w:r>
+        <w:rPr>
+          <w:rFonts w:eastAsia="Times New Roman" w:cstheme="minorHAnsi"/>
+          <w:b/>
+          <w:bCs/>
+          <w:color w:val="191919"/>
+          <w:spacing w:val="-3"/>
+          <w:sz w:val="36"/>
+          <w:szCs w:val="36"/>
+          <w:lang w:eastAsia="es-CO"/>
+        </w:rPr>
+        <w:t>Gradle</w:t>
+      </w:r>
+      <w:proofErr w:type="spellEnd"/>
+      <w:r>
+        <w:rPr>
+          <w:rFonts w:eastAsia="Times New Roman" w:cstheme="minorHAnsi"/>
+          <w:b/>
+          <w:bCs/>
+          <w:color w:val="191919"/>
+          <w:spacing w:val="-3"/>
+          <w:sz w:val="36"/>
+          <w:szCs w:val="36"/>
+          <w:lang w:eastAsia="es-CO"/>
+        </w:rPr>
+        <w:t>?</w:t>
       </w:r>
     </w:p>
     <w:p>
@@ -734,15 +1330,47 @@
           <w:lang w:eastAsia="es-CO"/>
         </w:rPr>
       </w:pPr>
-      <w:r>
-        <w:rPr>
-          <w:rFonts w:eastAsia="Times New Roman" w:cstheme="minorHAnsi"/>
-          <w:color w:val="333333"/>
-          <w:spacing w:val="-3"/>
-          <w:lang w:eastAsia="es-CO"/>
-        </w:rPr>
-        <w:t>Gradle, es una herramienta que permite la automatización de compilación de código abierto, la cual se encuentra centrada en la flexibilidad y el rendimiento. Los scripts de compilación de Gradle se escriben utilizando </w:t>
-      </w:r>
+      <w:proofErr w:type="spellStart"/>
+      <w:r>
+        <w:rPr>
+          <w:rFonts w:eastAsia="Times New Roman" w:cstheme="minorHAnsi"/>
+          <w:color w:val="333333"/>
+          <w:spacing w:val="-3"/>
+          <w:lang w:eastAsia="es-CO"/>
+        </w:rPr>
+        <w:t>Gradle</w:t>
+      </w:r>
+      <w:proofErr w:type="spellEnd"/>
+      <w:r>
+        <w:rPr>
+          <w:rFonts w:eastAsia="Times New Roman" w:cstheme="minorHAnsi"/>
+          <w:color w:val="333333"/>
+          <w:spacing w:val="-3"/>
+          <w:lang w:eastAsia="es-CO"/>
+        </w:rPr>
+        <w:t xml:space="preserve">, es una herramienta que permite la automatización de compilación de código abierto, la cual se encuentra centrada en la flexibilidad y el rendimiento. Los scripts de compilación de </w:t>
+      </w:r>
+      <w:proofErr w:type="spellStart"/>
+      <w:r>
+        <w:rPr>
+          <w:rFonts w:eastAsia="Times New Roman" w:cstheme="minorHAnsi"/>
+          <w:color w:val="333333"/>
+          <w:spacing w:val="-3"/>
+          <w:lang w:eastAsia="es-CO"/>
+        </w:rPr>
+        <w:t>Gradle</w:t>
+      </w:r>
+      <w:proofErr w:type="spellEnd"/>
+      <w:r>
+        <w:rPr>
+          <w:rFonts w:eastAsia="Times New Roman" w:cstheme="minorHAnsi"/>
+          <w:color w:val="333333"/>
+          <w:spacing w:val="-3"/>
+          <w:lang w:eastAsia="es-CO"/>
+        </w:rPr>
+        <w:t xml:space="preserve"> se escriben utilizando </w:t>
+      </w:r>
+      <w:proofErr w:type="spellStart"/>
       <w:r>
         <w:rPr>
           <w:rFonts w:eastAsia="Times New Roman" w:cstheme="minorHAnsi"/>
@@ -752,7 +1380,115 @@
           <w:spacing w:val="-3"/>
           <w:lang w:eastAsia="es-CO"/>
         </w:rPr>
-        <w:t>Groovy o Kotlin DSL (Domain Specific Language)</w:t>
+        <w:t>Groovy</w:t>
+      </w:r>
+      <w:proofErr w:type="spellEnd"/>
+      <w:r>
+        <w:rPr>
+          <w:rFonts w:eastAsia="Times New Roman" w:cstheme="minorHAnsi"/>
+          <w:b/>
+          <w:bCs/>
+          <w:color w:val="191919"/>
+          <w:spacing w:val="-3"/>
+          <w:lang w:eastAsia="es-CO"/>
+        </w:rPr>
+        <w:t xml:space="preserve"> o </w:t>
+      </w:r>
+      <w:proofErr w:type="spellStart"/>
+      <w:r>
+        <w:rPr>
+          <w:rFonts w:eastAsia="Times New Roman" w:cstheme="minorHAnsi"/>
+          <w:b/>
+          <w:bCs/>
+          <w:color w:val="191919"/>
+          <w:spacing w:val="-3"/>
+          <w:lang w:eastAsia="es-CO"/>
+        </w:rPr>
+        <w:t>Kotlin</w:t>
+      </w:r>
+      <w:proofErr w:type="spellEnd"/>
+      <w:r>
+        <w:rPr>
+          <w:rFonts w:eastAsia="Times New Roman" w:cstheme="minorHAnsi"/>
+          <w:b/>
+          <w:bCs/>
+          <w:color w:val="191919"/>
+          <w:spacing w:val="-3"/>
+          <w:lang w:eastAsia="es-CO"/>
+        </w:rPr>
+        <w:t xml:space="preserve"> DSL (</w:t>
+      </w:r>
+      <w:proofErr w:type="spellStart"/>
+      <w:r>
+        <w:rPr>
+          <w:rFonts w:eastAsia="Times New Roman" w:cstheme="minorHAnsi"/>
+          <w:b/>
+          <w:bCs/>
+          <w:color w:val="191919"/>
+          <w:spacing w:val="-3"/>
+          <w:lang w:eastAsia="es-CO"/>
+        </w:rPr>
+        <w:t>Domain</w:t>
+      </w:r>
+      <w:proofErr w:type="spellEnd"/>
+      <w:r>
+        <w:rPr>
+          <w:rFonts w:eastAsia="Times New Roman" w:cstheme="minorHAnsi"/>
+          <w:b/>
+          <w:bCs/>
+          <w:color w:val="191919"/>
+          <w:spacing w:val="-3"/>
+          <w:lang w:eastAsia="es-CO"/>
+        </w:rPr>
+        <w:t xml:space="preserve"> </w:t>
+      </w:r>
+      <w:proofErr w:type="spellStart"/>
+      <w:r>
+        <w:rPr>
+          <w:rFonts w:eastAsia="Times New Roman" w:cstheme="minorHAnsi"/>
+          <w:b/>
+          <w:bCs/>
+          <w:color w:val="191919"/>
+          <w:spacing w:val="-3"/>
+          <w:lang w:eastAsia="es-CO"/>
+        </w:rPr>
+        <w:t>Specific</w:t>
+      </w:r>
+      <w:proofErr w:type="spellEnd"/>
+      <w:r>
+        <w:rPr>
+          <w:rFonts w:eastAsia="Times New Roman" w:cstheme="minorHAnsi"/>
+          <w:b/>
+          <w:bCs/>
+          <w:color w:val="191919"/>
+          <w:spacing w:val="-3"/>
+          <w:lang w:eastAsia="es-CO"/>
+        </w:rPr>
+        <w:t xml:space="preserve"> </w:t>
+      </w:r>
+      <w:proofErr w:type="spellStart"/>
+      <w:r>
+        <w:rPr>
+          <w:rFonts w:eastAsia="Times New Roman" w:cstheme="minorHAnsi"/>
+          <w:b/>
+          <w:bCs/>
+          <w:color w:val="191919"/>
+          <w:spacing w:val="-3"/>
+          <w:lang w:eastAsia="es-CO"/>
+        </w:rPr>
+        <w:t>Language</w:t>
+      </w:r>
+      <w:proofErr w:type="spellEnd"/>
+      <w:r>
+        <w:rPr>
+          <w:rFonts w:eastAsia="Times New Roman" w:cstheme="minorHAnsi"/>
+          <w:b/>
+          <w:bCs/>
+          <w:color w:val="191919"/>
+          <w:spacing w:val="-3"/>
+          <w:lang w:eastAsia="es-CO"/>
+        </w:rPr>
+        <w:t>)</w:t>
       </w:r>
       <w:r>
         <w:rPr>
@@ -775,6 +1511,7 @@
           <w:lang w:eastAsia="es-CO"/>
         </w:rPr>
       </w:pPr>
+      <w:proofErr w:type="spellStart"/>
       <w:r>
         <w:rPr>
           <w:rFonts w:eastAsia="Times New Roman" w:cstheme="minorHAnsi"/>
@@ -784,16 +1521,49 @@
           <w:spacing w:val="-3"/>
           <w:lang w:eastAsia="es-CO"/>
         </w:rPr>
-        <w:t>Gradle tiene una gran flexibilidad y nos deja hacer usos otros lenguajes y no solo de Java</w:t>
-      </w:r>
-      <w:r>
-        <w:rPr>
-          <w:rFonts w:eastAsia="Times New Roman" w:cstheme="minorHAnsi"/>
-          <w:color w:val="333333"/>
-          <w:spacing w:val="-3"/>
-          <w:lang w:eastAsia="es-CO"/>
-        </w:rPr>
-        <w:t>, también cuenta con un sistema de gestión de dependencias muy estable. Gradle es altamente personalizable y rápido ya que completa las tareas de forma rápida y precisa reutilizando las salidas de las ejecuciones anteriores, sólo procesar las entradas que presentan cambios en paralelo.</w:t>
+        <w:lastRenderedPageBreak/>
+        <w:t>Gradle</w:t>
+      </w:r>
+      <w:proofErr w:type="spellEnd"/>
+      <w:r>
+        <w:rPr>
+          <w:rFonts w:eastAsia="Times New Roman" w:cstheme="minorHAnsi"/>
+          <w:b/>
+          <w:bCs/>
+          <w:color w:val="191919"/>
+          <w:spacing w:val="-3"/>
+          <w:lang w:eastAsia="es-CO"/>
+        </w:rPr>
+        <w:t xml:space="preserve"> tiene una gran flexibilidad y nos deja hacer usos otros lenguajes y no solo de Java</w:t>
+      </w:r>
+      <w:r>
+        <w:rPr>
+          <w:rFonts w:eastAsia="Times New Roman" w:cstheme="minorHAnsi"/>
+          <w:color w:val="333333"/>
+          <w:spacing w:val="-3"/>
+          <w:lang w:eastAsia="es-CO"/>
+        </w:rPr>
+        <w:t xml:space="preserve">, también cuenta con un sistema de gestión de dependencias muy estable. </w:t>
+      </w:r>
+      <w:proofErr w:type="spellStart"/>
+      <w:r>
+        <w:rPr>
+          <w:rFonts w:eastAsia="Times New Roman" w:cstheme="minorHAnsi"/>
+          <w:color w:val="333333"/>
+          <w:spacing w:val="-3"/>
+          <w:lang w:eastAsia="es-CO"/>
+        </w:rPr>
+        <w:t>Gradle</w:t>
+      </w:r>
+      <w:proofErr w:type="spellEnd"/>
+      <w:r>
+        <w:rPr>
+          <w:rFonts w:eastAsia="Times New Roman" w:cstheme="minorHAnsi"/>
+          <w:color w:val="333333"/>
+          <w:spacing w:val="-3"/>
+          <w:lang w:eastAsia="es-CO"/>
+        </w:rPr>
+        <w:t xml:space="preserve"> es altamente personalizable y rápido ya que completa las tareas de forma rápida y precisa reutilizando las salidas de las ejecuciones anteriores, sólo procesar las entradas que presentan cambios en paralelo.</w:t>
       </w:r>
     </w:p>
     <w:p>
@@ -807,7 +1577,6 @@
           <w:shd w:val="clear" w:color="auto" w:fill="FFFFFF"/>
         </w:rPr>
       </w:pPr>
-      <w:proofErr w:type="gramStart"/>
       <w:r>
         <w:rPr>
           <w:rFonts w:cstheme="minorHAnsi"/>
@@ -815,19 +1584,19 @@
           <w:spacing w:val="-3"/>
           <w:shd w:val="clear" w:color="auto" w:fill="FFFFFF"/>
         </w:rPr>
-        <w:lastRenderedPageBreak/>
-        <w:t>Además</w:t>
-      </w:r>
-      <w:proofErr w:type="gramEnd"/>
-      <w:r>
-        <w:rPr>
-          <w:rFonts w:cstheme="minorHAnsi"/>
-          <w:color w:val="333333"/>
+        <w:t>Además es el </w:t>
+      </w:r>
+      <w:r>
+        <w:rPr>
+          <w:rStyle w:val="Textoennegrita"/>
+          <w:rFonts w:cstheme="minorHAnsi"/>
+          <w:color w:val="191919"/>
           <w:spacing w:val="-3"/>
           <w:shd w:val="clear" w:color="auto" w:fill="FFFFFF"/>
         </w:rPr>
-        <w:t xml:space="preserve"> es el </w:t>
-      </w:r>
+        <w:t xml:space="preserve">sistema de compilación oficial para </w:t>
+      </w:r>
+      <w:proofErr w:type="spellStart"/>
       <w:r>
         <w:rPr>
           <w:rStyle w:val="Textoennegrita"/>
@@ -836,8 +1605,9 @@
           <w:spacing w:val="-3"/>
           <w:shd w:val="clear" w:color="auto" w:fill="FFFFFF"/>
         </w:rPr>
-        <w:t>sistema de compilación oficial para Android</w:t>
-      </w:r>
+        <w:t>Android</w:t>
+      </w:r>
+      <w:proofErr w:type="spellEnd"/>
       <w:r>
         <w:rPr>
           <w:rFonts w:cstheme="minorHAnsi"/>
@@ -868,8 +1638,20 @@
           <w:sz w:val="22"/>
           <w:szCs w:val="22"/>
         </w:rPr>
-        <w:t>Características de Gradle</w:t>
-      </w:r>
+        <w:t xml:space="preserve">Características de </w:t>
+      </w:r>
+      <w:proofErr w:type="spellStart"/>
+      <w:r>
+        <w:rPr>
+          <w:rFonts w:asciiTheme="minorHAnsi" w:hAnsiTheme="minorHAnsi" w:cstheme="minorHAnsi"/>
+          <w:color w:val="191919"/>
+          <w:spacing w:val="-3"/>
+          <w:sz w:val="22"/>
+          <w:szCs w:val="22"/>
+        </w:rPr>
+        <w:t>Gradle</w:t>
+      </w:r>
+      <w:proofErr w:type="spellEnd"/>
     </w:p>
     <w:p>
       <w:pPr>
@@ -891,7 +1673,29 @@
           <w:sz w:val="22"/>
           <w:szCs w:val="22"/>
         </w:rPr>
-        <w:t>Algunas características de Gradle que podemos destacar son las siguientes:</w:t>
+        <w:t xml:space="preserve">Algunas características de </w:t>
+      </w:r>
+      <w:proofErr w:type="spellStart"/>
+      <w:r>
+        <w:rPr>
+          <w:rFonts w:asciiTheme="minorHAnsi" w:hAnsiTheme="minorHAnsi" w:cstheme="minorHAnsi"/>
+          <w:color w:val="333333"/>
+          <w:spacing w:val="-3"/>
+          <w:sz w:val="22"/>
+          <w:szCs w:val="22"/>
+        </w:rPr>
+        <w:t>Gradle</w:t>
+      </w:r>
+      <w:proofErr w:type="spellEnd"/>
+      <w:r>
+        <w:rPr>
+          <w:rFonts w:asciiTheme="minorHAnsi" w:hAnsiTheme="minorHAnsi" w:cstheme="minorHAnsi"/>
+          <w:color w:val="333333"/>
+          <w:spacing w:val="-3"/>
+          <w:sz w:val="22"/>
+          <w:szCs w:val="22"/>
+        </w:rPr>
+        <w:t xml:space="preserve"> que podemos destacar son las siguientes:</w:t>
       </w:r>
     </w:p>
     <w:p>
@@ -987,7 +1791,25 @@
           <w:color w:val="333333"/>
           <w:spacing w:val="-3"/>
         </w:rPr>
-        <w:t> Podremos tratar prácticamente cualquier estructura de directorios del sistema de archivos como un repositorio de Artifacts.</w:t>
+        <w:t xml:space="preserve"> Podremos tratar prácticamente cualquier estructura de directorios del sistema de archivos como un repositorio de </w:t>
+      </w:r>
+      <w:proofErr w:type="spellStart"/>
+      <w:r>
+        <w:rPr>
+          <w:rFonts w:cstheme="minorHAnsi"/>
+          <w:color w:val="333333"/>
+          <w:spacing w:val="-3"/>
+        </w:rPr>
+        <w:t>Artifacts</w:t>
+      </w:r>
+      <w:proofErr w:type="spellEnd"/>
+      <w:r>
+        <w:rPr>
+          <w:rFonts w:cstheme="minorHAnsi"/>
+          <w:color w:val="333333"/>
+          <w:spacing w:val="-3"/>
+        </w:rPr>
+        <w:t>.</w:t>
       </w:r>
     </w:p>
     <w:p>
@@ -1043,15 +1865,145 @@
           <w:color w:val="191919"/>
           <w:spacing w:val="-3"/>
         </w:rPr>
-        <w:t>Soporte a Groovy y Scala incorporado:</w:t>
-      </w:r>
-      <w:r>
-        <w:rPr>
-          <w:rFonts w:cstheme="minorHAnsi"/>
-          <w:color w:val="333333"/>
-          <w:spacing w:val="-3"/>
-        </w:rPr>
-        <w:t> Compatibilidad con los proyectos de Groovy, permitiendo trabajar con código Groovy o código Scala e inclusive desarrollar código mixto Java y Groovy o Java y Scala.</w:t>
+        <w:t xml:space="preserve">Soporte a </w:t>
+      </w:r>
+      <w:proofErr w:type="spellStart"/>
+      <w:r>
+        <w:rPr>
+          <w:rStyle w:val="Textoennegrita"/>
+          <w:rFonts w:cstheme="minorHAnsi"/>
+          <w:color w:val="191919"/>
+          <w:spacing w:val="-3"/>
+        </w:rPr>
+        <w:t>Groovy</w:t>
+      </w:r>
+      <w:proofErr w:type="spellEnd"/>
+      <w:r>
+        <w:rPr>
+          <w:rStyle w:val="Textoennegrita"/>
+          <w:rFonts w:cstheme="minorHAnsi"/>
+          <w:color w:val="191919"/>
+          <w:spacing w:val="-3"/>
+        </w:rPr>
+        <w:t xml:space="preserve"> y </w:t>
+      </w:r>
+      <w:proofErr w:type="spellStart"/>
+      <w:r>
+        <w:rPr>
+          <w:rStyle w:val="Textoennegrita"/>
+          <w:rFonts w:cstheme="minorHAnsi"/>
+          <w:color w:val="191919"/>
+          <w:spacing w:val="-3"/>
+        </w:rPr>
+        <w:t>Scala</w:t>
+      </w:r>
+      <w:proofErr w:type="spellEnd"/>
+      <w:r>
+        <w:rPr>
+          <w:rStyle w:val="Textoennegrita"/>
+          <w:rFonts w:cstheme="minorHAnsi"/>
+          <w:color w:val="191919"/>
+          <w:spacing w:val="-3"/>
+        </w:rPr>
+        <w:t xml:space="preserve"> incorporado:</w:t>
+      </w:r>
+      <w:r>
+        <w:rPr>
+          <w:rFonts w:cstheme="minorHAnsi"/>
+          <w:color w:val="333333"/>
+          <w:spacing w:val="-3"/>
+        </w:rPr>
+        <w:t xml:space="preserve"> Compatibilidad con los proyectos de </w:t>
+      </w:r>
+      <w:proofErr w:type="spellStart"/>
+      <w:r>
+        <w:rPr>
+          <w:rFonts w:cstheme="minorHAnsi"/>
+          <w:color w:val="333333"/>
+          <w:spacing w:val="-3"/>
+        </w:rPr>
+        <w:t>Groovy</w:t>
+      </w:r>
+      <w:proofErr w:type="spellEnd"/>
+      <w:r>
+        <w:rPr>
+          <w:rFonts w:cstheme="minorHAnsi"/>
+          <w:color w:val="333333"/>
+          <w:spacing w:val="-3"/>
+        </w:rPr>
+        <w:t xml:space="preserve">, permitiendo trabajar con código </w:t>
+      </w:r>
+      <w:proofErr w:type="spellStart"/>
+      <w:r>
+        <w:rPr>
+          <w:rFonts w:cstheme="minorHAnsi"/>
+          <w:color w:val="333333"/>
+          <w:spacing w:val="-3"/>
+        </w:rPr>
+        <w:t>Groovy</w:t>
+      </w:r>
+      <w:proofErr w:type="spellEnd"/>
+      <w:r>
+        <w:rPr>
+          <w:rFonts w:cstheme="minorHAnsi"/>
+          <w:color w:val="333333"/>
+          <w:spacing w:val="-3"/>
+        </w:rPr>
+        <w:t xml:space="preserve"> o código </w:t>
+      </w:r>
+      <w:proofErr w:type="spellStart"/>
+      <w:r>
+        <w:rPr>
+          <w:rFonts w:cstheme="minorHAnsi"/>
+          <w:color w:val="333333"/>
+          <w:spacing w:val="-3"/>
+        </w:rPr>
+        <w:t>Scala</w:t>
+      </w:r>
+      <w:proofErr w:type="spellEnd"/>
+      <w:r>
+        <w:rPr>
+          <w:rFonts w:cstheme="minorHAnsi"/>
+          <w:color w:val="333333"/>
+          <w:spacing w:val="-3"/>
+        </w:rPr>
+        <w:t xml:space="preserve"> e inclusive desarrollar código mixto Java y </w:t>
+      </w:r>
+      <w:proofErr w:type="spellStart"/>
+      <w:r>
+        <w:rPr>
+          <w:rFonts w:cstheme="minorHAnsi"/>
+          <w:color w:val="333333"/>
+          <w:spacing w:val="-3"/>
+        </w:rPr>
+        <w:t>Groovy</w:t>
+      </w:r>
+      <w:proofErr w:type="spellEnd"/>
+      <w:r>
+        <w:rPr>
+          <w:rFonts w:cstheme="minorHAnsi"/>
+          <w:color w:val="333333"/>
+          <w:spacing w:val="-3"/>
+        </w:rPr>
+        <w:t xml:space="preserve"> o Java y </w:t>
+      </w:r>
+      <w:proofErr w:type="spellStart"/>
+      <w:r>
+        <w:rPr>
+          <w:rFonts w:cstheme="minorHAnsi"/>
+          <w:color w:val="333333"/>
+          <w:spacing w:val="-3"/>
+        </w:rPr>
+        <w:t>Scala</w:t>
+      </w:r>
+      <w:proofErr w:type="spellEnd"/>
+      <w:r>
+        <w:rPr>
+          <w:rFonts w:cstheme="minorHAnsi"/>
+          <w:color w:val="333333"/>
+          <w:spacing w:val="-3"/>
+        </w:rPr>
+        <w:t>.</w:t>
       </w:r>
     </w:p>
     <w:p>
@@ -1083,7 +2035,25 @@
           <w:color w:val="333333"/>
           <w:spacing w:val="-3"/>
         </w:rPr>
-        <w:t> En caso de que el código fuente o la ruta de clase cambien, Gradle cuenta con la capacidad para detectar todas las clases que se vean afectadas por dicho cambio y procederá a recompilarlas.</w:t>
+        <w:t xml:space="preserve"> En caso de que el código fuente o la ruta de clase cambien, </w:t>
+      </w:r>
+      <w:proofErr w:type="spellStart"/>
+      <w:r>
+        <w:rPr>
+          <w:rFonts w:cstheme="minorHAnsi"/>
+          <w:color w:val="333333"/>
+          <w:spacing w:val="-3"/>
+        </w:rPr>
+        <w:t>Gradle</w:t>
+      </w:r>
+      <w:proofErr w:type="spellEnd"/>
+      <w:r>
+        <w:rPr>
+          <w:rFonts w:cstheme="minorHAnsi"/>
+          <w:color w:val="333333"/>
+          <w:spacing w:val="-3"/>
+        </w:rPr>
+        <w:t xml:space="preserve"> cuenta con la capacidad para detectar todas las clases que se vean afectadas por dicho cambio y procederá a recompilarlas.</w:t>
       </w:r>
     </w:p>
     <w:p>
@@ -1139,15 +2109,89 @@
           <w:color w:val="191919"/>
           <w:spacing w:val="-3"/>
         </w:rPr>
-        <w:t>Integración con Android Studio:</w:t>
-      </w:r>
-      <w:r>
-        <w:rPr>
-          <w:rFonts w:cstheme="minorHAnsi"/>
-          <w:color w:val="333333"/>
-          <w:spacing w:val="-3"/>
-        </w:rPr>
-        <w:t> Android Studio no cuenta con un generador interno, sino que delega todas las tareas de compilación en Gradle, garantizando la corrección en todas las construcciones, ya sea que se ejecuten desde Android Studio, la línea de comandos o un servidor de construcción de integración continua.</w:t>
+        <w:t xml:space="preserve">Integración con </w:t>
+      </w:r>
+      <w:proofErr w:type="spellStart"/>
+      <w:r>
+        <w:rPr>
+          <w:rStyle w:val="Textoennegrita"/>
+          <w:rFonts w:cstheme="minorHAnsi"/>
+          <w:color w:val="191919"/>
+          <w:spacing w:val="-3"/>
+        </w:rPr>
+        <w:t>Android</w:t>
+      </w:r>
+      <w:proofErr w:type="spellEnd"/>
+      <w:r>
+        <w:rPr>
+          <w:rStyle w:val="Textoennegrita"/>
+          <w:rFonts w:cstheme="minorHAnsi"/>
+          <w:color w:val="191919"/>
+          <w:spacing w:val="-3"/>
+        </w:rPr>
+        <w:t xml:space="preserve"> Studio:</w:t>
+      </w:r>
+      <w:r>
+        <w:rPr>
+          <w:rFonts w:cstheme="minorHAnsi"/>
+          <w:color w:val="333333"/>
+          <w:spacing w:val="-3"/>
+        </w:rPr>
+        <w:t> </w:t>
+      </w:r>
+      <w:proofErr w:type="spellStart"/>
+      <w:r>
+        <w:rPr>
+          <w:rFonts w:cstheme="minorHAnsi"/>
+          <w:color w:val="333333"/>
+          <w:spacing w:val="-3"/>
+        </w:rPr>
+        <w:t>Android</w:t>
+      </w:r>
+      <w:proofErr w:type="spellEnd"/>
+      <w:r>
+        <w:rPr>
+          <w:rFonts w:cstheme="minorHAnsi"/>
+          <w:color w:val="333333"/>
+          <w:spacing w:val="-3"/>
+        </w:rPr>
+        <w:t xml:space="preserve"> Studio no cuenta con un generador interno, sino que delega todas las tareas de compilación en </w:t>
+      </w:r>
+      <w:proofErr w:type="spellStart"/>
+      <w:r>
+        <w:rPr>
+          <w:rFonts w:cstheme="minorHAnsi"/>
+          <w:color w:val="333333"/>
+          <w:spacing w:val="-3"/>
+        </w:rPr>
+        <w:t>Gradle</w:t>
+      </w:r>
+      <w:proofErr w:type="spellEnd"/>
+      <w:r>
+        <w:rPr>
+          <w:rFonts w:cstheme="minorHAnsi"/>
+          <w:color w:val="333333"/>
+          <w:spacing w:val="-3"/>
+        </w:rPr>
+        <w:t xml:space="preserve">, garantizando la corrección en todas las construcciones, ya sea que se ejecuten desde </w:t>
+      </w:r>
+      <w:proofErr w:type="spellStart"/>
+      <w:r>
+        <w:rPr>
+          <w:rFonts w:cstheme="minorHAnsi"/>
+          <w:color w:val="333333"/>
+          <w:spacing w:val="-3"/>
+        </w:rPr>
+        <w:t>Android</w:t>
+      </w:r>
+      <w:proofErr w:type="spellEnd"/>
+      <w:r>
+        <w:rPr>
+          <w:rFonts w:cstheme="minorHAnsi"/>
+          <w:color w:val="333333"/>
+          <w:spacing w:val="-3"/>
+        </w:rPr>
+        <w:t xml:space="preserve"> Studio, la línea de comandos o un servidor de construcción de integración continua.</w:t>
       </w:r>
     </w:p>
     <w:p>
@@ -1171,15 +2215,71 @@
           <w:color w:val="191919"/>
           <w:spacing w:val="-3"/>
         </w:rPr>
-        <w:t>Soporte de MS Visual C ++ y GoogleTest:</w:t>
-      </w:r>
-      <w:r>
-        <w:rPr>
-          <w:rFonts w:cstheme="minorHAnsi"/>
-          <w:color w:val="333333"/>
-          <w:spacing w:val="-3"/>
-        </w:rPr>
-        <w:t> Gradle acepta la construcción con el compilador de Visual C de Microsoft en Windows. (VS 2010, VS 2013 y VS 2015 compatibles), así como también realizar pruebas de aplicaciones C con GoogleTest.</w:t>
+        <w:t xml:space="preserve">Soporte de MS Visual C ++ y </w:t>
+      </w:r>
+      <w:proofErr w:type="spellStart"/>
+      <w:r>
+        <w:rPr>
+          <w:rStyle w:val="Textoennegrita"/>
+          <w:rFonts w:cstheme="minorHAnsi"/>
+          <w:color w:val="191919"/>
+          <w:spacing w:val="-3"/>
+        </w:rPr>
+        <w:t>GoogleTest</w:t>
+      </w:r>
+      <w:proofErr w:type="spellEnd"/>
+      <w:r>
+        <w:rPr>
+          <w:rStyle w:val="Textoennegrita"/>
+          <w:rFonts w:cstheme="minorHAnsi"/>
+          <w:color w:val="191919"/>
+          <w:spacing w:val="-3"/>
+        </w:rPr>
+        <w:t>:</w:t>
+      </w:r>
+      <w:r>
+        <w:rPr>
+          <w:rFonts w:cstheme="minorHAnsi"/>
+          <w:color w:val="333333"/>
+          <w:spacing w:val="-3"/>
+        </w:rPr>
+        <w:t> </w:t>
+      </w:r>
+      <w:proofErr w:type="spellStart"/>
+      <w:r>
+        <w:rPr>
+          <w:rFonts w:cstheme="minorHAnsi"/>
+          <w:color w:val="333333"/>
+          <w:spacing w:val="-3"/>
+        </w:rPr>
+        <w:t>Gradle</w:t>
+      </w:r>
+      <w:proofErr w:type="spellEnd"/>
+      <w:r>
+        <w:rPr>
+          <w:rFonts w:cstheme="minorHAnsi"/>
+          <w:color w:val="333333"/>
+          <w:spacing w:val="-3"/>
+        </w:rPr>
+        <w:t xml:space="preserve"> acepta la construcción con el compilador de Visual C de Microsoft en Windows. (VS 2010, VS 2013 y VS 2015 compatibles), así como también realizar pruebas de aplicaciones C con </w:t>
+      </w:r>
+      <w:proofErr w:type="spellStart"/>
+      <w:r>
+        <w:rPr>
+          <w:rFonts w:cstheme="minorHAnsi"/>
+          <w:color w:val="333333"/>
+          <w:spacing w:val="-3"/>
+        </w:rPr>
+        <w:t>GoogleTest</w:t>
+      </w:r>
+      <w:proofErr w:type="spellEnd"/>
+      <w:r>
+        <w:rPr>
+          <w:rFonts w:cstheme="minorHAnsi"/>
+          <w:color w:val="333333"/>
+          <w:spacing w:val="-3"/>
+        </w:rPr>
+        <w:t>.</w:t>
       </w:r>
     </w:p>
     <w:p>
@@ -1203,15 +2303,89 @@
           <w:color w:val="191919"/>
           <w:spacing w:val="-3"/>
         </w:rPr>
-        <w:t>Publicar en repositorios Ivy y Maven:</w:t>
-      </w:r>
-      <w:r>
-        <w:rPr>
-          <w:rFonts w:cstheme="minorHAnsi"/>
-          <w:color w:val="333333"/>
-          <w:spacing w:val="-3"/>
-        </w:rPr>
-        <w:t> Permite publicar Artifacts en repositorios Ivy con diseños de directorios completamente personalizables. De igual modo, sucede con Maven en Bintray o Maven Central.</w:t>
+        <w:t xml:space="preserve">Publicar en repositorios </w:t>
+      </w:r>
+      <w:proofErr w:type="spellStart"/>
+      <w:r>
+        <w:rPr>
+          <w:rStyle w:val="Textoennegrita"/>
+          <w:rFonts w:cstheme="minorHAnsi"/>
+          <w:color w:val="191919"/>
+          <w:spacing w:val="-3"/>
+        </w:rPr>
+        <w:t>Ivy</w:t>
+      </w:r>
+      <w:proofErr w:type="spellEnd"/>
+      <w:r>
+        <w:rPr>
+          <w:rStyle w:val="Textoennegrita"/>
+          <w:rFonts w:cstheme="minorHAnsi"/>
+          <w:color w:val="191919"/>
+          <w:spacing w:val="-3"/>
+        </w:rPr>
+        <w:t xml:space="preserve"> y Maven:</w:t>
+      </w:r>
+      <w:r>
+        <w:rPr>
+          <w:rFonts w:cstheme="minorHAnsi"/>
+          <w:color w:val="333333"/>
+          <w:spacing w:val="-3"/>
+        </w:rPr>
+        <w:t xml:space="preserve"> Permite publicar </w:t>
+      </w:r>
+      <w:proofErr w:type="spellStart"/>
+      <w:r>
+        <w:rPr>
+          <w:rFonts w:cstheme="minorHAnsi"/>
+          <w:color w:val="333333"/>
+          <w:spacing w:val="-3"/>
+        </w:rPr>
+        <w:t>Artifacts</w:t>
+      </w:r>
+      <w:proofErr w:type="spellEnd"/>
+      <w:r>
+        <w:rPr>
+          <w:rFonts w:cstheme="minorHAnsi"/>
+          <w:color w:val="333333"/>
+          <w:spacing w:val="-3"/>
+        </w:rPr>
+        <w:t xml:space="preserve"> en repositorios </w:t>
+      </w:r>
+      <w:proofErr w:type="spellStart"/>
+      <w:r>
+        <w:rPr>
+          <w:rFonts w:cstheme="minorHAnsi"/>
+          <w:color w:val="333333"/>
+          <w:spacing w:val="-3"/>
+        </w:rPr>
+        <w:t>Ivy</w:t>
+      </w:r>
+      <w:proofErr w:type="spellEnd"/>
+      <w:r>
+        <w:rPr>
+          <w:rFonts w:cstheme="minorHAnsi"/>
+          <w:color w:val="333333"/>
+          <w:spacing w:val="-3"/>
+        </w:rPr>
+        <w:t xml:space="preserve"> con diseños de directorios completamente personalizables. De igual modo, sucede con Maven en </w:t>
+      </w:r>
+      <w:proofErr w:type="spellStart"/>
+      <w:r>
+        <w:rPr>
+          <w:rFonts w:cstheme="minorHAnsi"/>
+          <w:color w:val="333333"/>
+          <w:spacing w:val="-3"/>
+        </w:rPr>
+        <w:t>Bintray</w:t>
+      </w:r>
+      <w:proofErr w:type="spellEnd"/>
+      <w:r>
+        <w:rPr>
+          <w:rFonts w:cstheme="minorHAnsi"/>
+          <w:color w:val="333333"/>
+          <w:spacing w:val="-3"/>
+        </w:rPr>
+        <w:t xml:space="preserve"> o Maven Central.</w:t>
       </w:r>
     </w:p>
     <w:p>
@@ -1228,6 +2402,7 @@
           <w:spacing w:val="-3"/>
         </w:rPr>
       </w:pPr>
+      <w:proofErr w:type="spellStart"/>
       <w:r>
         <w:rPr>
           <w:rStyle w:val="Textoennegrita"/>
@@ -1235,15 +2410,61 @@
           <w:color w:val="191919"/>
           <w:spacing w:val="-3"/>
         </w:rPr>
-        <w:t>TestKit para pruebas funcionales:</w:t>
-      </w:r>
-      <w:r>
-        <w:rPr>
-          <w:rFonts w:cstheme="minorHAnsi"/>
-          <w:color w:val="333333"/>
-          <w:spacing w:val="-3"/>
-        </w:rPr>
-        <w:t> Permite la ejecución prágramática de builds inspeccionando los resultados de compilación, ésta es una prueba de compatibilidad entre versiones.</w:t>
+        <w:t>TestKit</w:t>
+      </w:r>
+      <w:proofErr w:type="spellEnd"/>
+      <w:r>
+        <w:rPr>
+          <w:rStyle w:val="Textoennegrita"/>
+          <w:rFonts w:cstheme="minorHAnsi"/>
+          <w:color w:val="191919"/>
+          <w:spacing w:val="-3"/>
+        </w:rPr>
+        <w:t xml:space="preserve"> para pruebas funcionales:</w:t>
+      </w:r>
+      <w:r>
+        <w:rPr>
+          <w:rFonts w:cstheme="minorHAnsi"/>
+          <w:color w:val="333333"/>
+          <w:spacing w:val="-3"/>
+        </w:rPr>
+        <w:t xml:space="preserve"> Permite la ejecución </w:t>
+      </w:r>
+      <w:proofErr w:type="spellStart"/>
+      <w:r>
+        <w:rPr>
+          <w:rFonts w:cstheme="minorHAnsi"/>
+          <w:color w:val="333333"/>
+          <w:spacing w:val="-3"/>
+        </w:rPr>
+        <w:t>prágramática</w:t>
+      </w:r>
+      <w:proofErr w:type="spellEnd"/>
+      <w:r>
+        <w:rPr>
+          <w:rFonts w:cstheme="minorHAnsi"/>
+          <w:color w:val="333333"/>
+          <w:spacing w:val="-3"/>
+        </w:rPr>
+        <w:t xml:space="preserve"> de </w:t>
+      </w:r>
+      <w:proofErr w:type="spellStart"/>
+      <w:r>
+        <w:rPr>
+          <w:rFonts w:cstheme="minorHAnsi"/>
+          <w:color w:val="333333"/>
+          <w:spacing w:val="-3"/>
+        </w:rPr>
+        <w:t>builds</w:t>
+      </w:r>
+      <w:proofErr w:type="spellEnd"/>
+      <w:r>
+        <w:rPr>
+          <w:rFonts w:cstheme="minorHAnsi"/>
+          <w:color w:val="333333"/>
+          <w:spacing w:val="-3"/>
+        </w:rPr>
+        <w:t xml:space="preserve"> inspeccionando los resultados de compilación, ésta es una prueba de compatibilidad entre versiones.</w:t>
       </w:r>
     </w:p>
     <w:p>
@@ -1275,9 +2496,27 @@
           <w:color w:val="333333"/>
           <w:spacing w:val="-3"/>
         </w:rPr>
-        <w:t xml:space="preserve"> En Gradle cada distribución cuenta con un directorio </w:t>
-      </w:r>
-      <w:proofErr w:type="gramStart"/>
+        <w:t xml:space="preserve"> En </w:t>
+      </w:r>
+      <w:proofErr w:type="spellStart"/>
+      <w:r>
+        <w:rPr>
+          <w:rFonts w:cstheme="minorHAnsi"/>
+          <w:color w:val="333333"/>
+          <w:spacing w:val="-3"/>
+        </w:rPr>
+        <w:t>Gradle</w:t>
+      </w:r>
+      <w:proofErr w:type="spellEnd"/>
+      <w:r>
+        <w:rPr>
+          <w:rFonts w:cstheme="minorHAnsi"/>
+          <w:color w:val="333333"/>
+          <w:spacing w:val="-3"/>
+        </w:rPr>
+        <w:t xml:space="preserve"> cada distribución cuenta con un directorio </w:t>
+      </w:r>
+      <w:proofErr w:type="spellStart"/>
       <w:r>
         <w:rPr>
           <w:rFonts w:cstheme="minorHAnsi"/>
@@ -1286,7 +2525,7 @@
         </w:rPr>
         <w:t>init.d</w:t>
       </w:r>
-      <w:proofErr w:type="gramEnd"/>
+      <w:proofErr w:type="spellEnd"/>
       <w:r>
         <w:rPr>
           <w:rFonts w:cstheme="minorHAnsi"/>
@@ -1349,7 +2588,28 @@
           <w:color w:val="191919"/>
           <w:spacing w:val="-3"/>
         </w:rPr>
-        <w:t>Compara builds:</w:t>
+        <w:lastRenderedPageBreak/>
+        <w:t xml:space="preserve">Compara </w:t>
+      </w:r>
+      <w:proofErr w:type="spellStart"/>
+      <w:r>
+        <w:rPr>
+          <w:rStyle w:val="Textoennegrita"/>
+          <w:rFonts w:cstheme="minorHAnsi"/>
+          <w:color w:val="191919"/>
+          <w:spacing w:val="-3"/>
+        </w:rPr>
+        <w:t>builds</w:t>
+      </w:r>
+      <w:proofErr w:type="spellEnd"/>
+      <w:r>
+        <w:rPr>
+          <w:rStyle w:val="Textoennegrita"/>
+          <w:rFonts w:cstheme="minorHAnsi"/>
+          <w:color w:val="191919"/>
+          <w:spacing w:val="-3"/>
+        </w:rPr>
+        <w:t>:</w:t>
       </w:r>
       <w:r>
         <w:rPr>
@@ -1381,15 +2641,71 @@
           <w:color w:val="191919"/>
           <w:spacing w:val="-3"/>
         </w:rPr>
-        <w:t>Compilador daemon:</w:t>
-      </w:r>
-      <w:r>
-        <w:rPr>
-          <w:rFonts w:cstheme="minorHAnsi"/>
-          <w:color w:val="333333"/>
-          <w:spacing w:val="-3"/>
-        </w:rPr>
-        <w:t> Gradle crea un proceso de daemon que se reutiliza dentro de una compilación de múltiples proyectos, cuando necesita bifurcar el proceso de compilación, mejorando la velocidad de compilación.</w:t>
+        <w:t xml:space="preserve">Compilador </w:t>
+      </w:r>
+      <w:proofErr w:type="spellStart"/>
+      <w:r>
+        <w:rPr>
+          <w:rStyle w:val="Textoennegrita"/>
+          <w:rFonts w:cstheme="minorHAnsi"/>
+          <w:color w:val="191919"/>
+          <w:spacing w:val="-3"/>
+        </w:rPr>
+        <w:t>daemon</w:t>
+      </w:r>
+      <w:proofErr w:type="spellEnd"/>
+      <w:r>
+        <w:rPr>
+          <w:rStyle w:val="Textoennegrita"/>
+          <w:rFonts w:cstheme="minorHAnsi"/>
+          <w:color w:val="191919"/>
+          <w:spacing w:val="-3"/>
+        </w:rPr>
+        <w:t>:</w:t>
+      </w:r>
+      <w:r>
+        <w:rPr>
+          <w:rFonts w:cstheme="minorHAnsi"/>
+          <w:color w:val="333333"/>
+          <w:spacing w:val="-3"/>
+        </w:rPr>
+        <w:t> </w:t>
+      </w:r>
+      <w:proofErr w:type="spellStart"/>
+      <w:r>
+        <w:rPr>
+          <w:rFonts w:cstheme="minorHAnsi"/>
+          <w:color w:val="333333"/>
+          <w:spacing w:val="-3"/>
+        </w:rPr>
+        <w:t>Gradle</w:t>
+      </w:r>
+      <w:proofErr w:type="spellEnd"/>
+      <w:r>
+        <w:rPr>
+          <w:rFonts w:cstheme="minorHAnsi"/>
+          <w:color w:val="333333"/>
+          <w:spacing w:val="-3"/>
+        </w:rPr>
+        <w:t xml:space="preserve"> crea un proceso de </w:t>
+      </w:r>
+      <w:proofErr w:type="spellStart"/>
+      <w:r>
+        <w:rPr>
+          <w:rFonts w:cstheme="minorHAnsi"/>
+          <w:color w:val="333333"/>
+          <w:spacing w:val="-3"/>
+        </w:rPr>
+        <w:t>daemon</w:t>
+      </w:r>
+      <w:proofErr w:type="spellEnd"/>
+      <w:r>
+        <w:rPr>
+          <w:rFonts w:cstheme="minorHAnsi"/>
+          <w:color w:val="333333"/>
+          <w:spacing w:val="-3"/>
+        </w:rPr>
+        <w:t xml:space="preserve"> que se reutiliza dentro de una compilación de múltiples proyectos, cuando necesita bifurcar el proceso de compilación, mejorando la velocidad de compilación.</w:t>
       </w:r>
     </w:p>
     <w:p>
@@ -1413,7 +2729,6 @@
           <w:color w:val="191919"/>
           <w:spacing w:val="-3"/>
         </w:rPr>
-        <w:lastRenderedPageBreak/>
         <w:t>Personalizar y extender escaneos:</w:t>
       </w:r>
       <w:r>
@@ -1454,7 +2769,25 @@
           <w:color w:val="333333"/>
           <w:spacing w:val="-3"/>
         </w:rPr>
-        <w:t> Las dependencias de repositorios remotos se descargan y almacenan en caché localmente, las compilaciones posteriores utilizan los artifacts almacenados en caché para evitar el tráfico de red innecesario.</w:t>
+        <w:t xml:space="preserve"> Las dependencias de repositorios remotos se descargan y almacenan en caché localmente, las compilaciones posteriores utilizan los </w:t>
+      </w:r>
+      <w:proofErr w:type="spellStart"/>
+      <w:r>
+        <w:rPr>
+          <w:rFonts w:cstheme="minorHAnsi"/>
+          <w:color w:val="333333"/>
+          <w:spacing w:val="-3"/>
+        </w:rPr>
+        <w:t>artifacts</w:t>
+      </w:r>
+      <w:proofErr w:type="spellEnd"/>
+      <w:r>
+        <w:rPr>
+          <w:rFonts w:cstheme="minorHAnsi"/>
+          <w:color w:val="333333"/>
+          <w:spacing w:val="-3"/>
+        </w:rPr>
+        <w:t xml:space="preserve"> almacenados en caché para evitar el tráfico de red innecesario.</w:t>
       </w:r>
     </w:p>
     <w:p>
@@ -1473,6 +2806,7 @@
       <w:r>
         <w:rPr>
           <w:noProof/>
+          <w:lang w:eastAsia="es-CO"/>
         </w:rPr>
         <w:drawing>
           <wp:inline distT="0" distB="0" distL="0" distR="0" wp14:anchorId="5A0AA808" wp14:editId="65DD3423">
@@ -1538,8 +2872,23 @@
           <w:szCs w:val="36"/>
           <w:lang w:eastAsia="es-CO"/>
         </w:rPr>
-        <w:t>Complementos Gradle</w:t>
-      </w:r>
+        <w:t xml:space="preserve">Complementos </w:t>
+      </w:r>
+      <w:proofErr w:type="spellStart"/>
+      <w:r>
+        <w:rPr>
+          <w:rFonts w:ascii="Helvetica" w:eastAsia="Times New Roman" w:hAnsi="Helvetica" w:cs="Times New Roman"/>
+          <w:b/>
+          <w:bCs/>
+          <w:color w:val="191919"/>
+          <w:spacing w:val="-3"/>
+          <w:sz w:val="36"/>
+          <w:szCs w:val="36"/>
+          <w:lang w:eastAsia="es-CO"/>
+        </w:rPr>
+        <w:t>Gradle</w:t>
+      </w:r>
+      <w:proofErr w:type="spellEnd"/>
     </w:p>
     <w:p>
       <w:pPr>
@@ -1552,15 +2901,27 @@
           <w:lang w:eastAsia="es-CO"/>
         </w:rPr>
       </w:pPr>
-      <w:r>
-        <w:rPr>
-          <w:rFonts w:eastAsia="Times New Roman" w:cstheme="minorHAnsi"/>
-          <w:color w:val="333333"/>
-          <w:spacing w:val="-3"/>
-          <w:lang w:eastAsia="es-CO"/>
-        </w:rPr>
-        <w:t>Gradle permite construir desde </w:t>
-      </w:r>
+      <w:proofErr w:type="spellStart"/>
+      <w:r>
+        <w:rPr>
+          <w:rFonts w:eastAsia="Times New Roman" w:cstheme="minorHAnsi"/>
+          <w:color w:val="333333"/>
+          <w:spacing w:val="-3"/>
+          <w:lang w:eastAsia="es-CO"/>
+        </w:rPr>
+        <w:t>Gradle</w:t>
+      </w:r>
+      <w:proofErr w:type="spellEnd"/>
+      <w:r>
+        <w:rPr>
+          <w:rFonts w:eastAsia="Times New Roman" w:cstheme="minorHAnsi"/>
+          <w:color w:val="333333"/>
+          <w:spacing w:val="-3"/>
+          <w:lang w:eastAsia="es-CO"/>
+        </w:rPr>
+        <w:t xml:space="preserve"> permite construir desde </w:t>
+      </w:r>
+      <w:proofErr w:type="spellStart"/>
       <w:r>
         <w:rPr>
           <w:rFonts w:eastAsia="Times New Roman" w:cstheme="minorHAnsi"/>
@@ -1571,26 +2932,27 @@
         </w:rPr>
         <w:t>microservicios</w:t>
       </w:r>
-      <w:r>
-        <w:rPr>
-          <w:rFonts w:eastAsia="Times New Roman" w:cstheme="minorHAnsi"/>
-          <w:color w:val="333333"/>
-          <w:spacing w:val="-3"/>
-          <w:lang w:eastAsia="es-CO"/>
-        </w:rPr>
-        <w:t xml:space="preserve"> hasta aplicaciones móviles, puede ser utilizado por </w:t>
-      </w:r>
-      <w:proofErr w:type="gramStart"/>
-      <w:r>
-        <w:rPr>
-          <w:rFonts w:eastAsia="Times New Roman" w:cstheme="minorHAnsi"/>
-          <w:color w:val="333333"/>
-          <w:spacing w:val="-3"/>
-          <w:lang w:eastAsia="es-CO"/>
-        </w:rPr>
-        <w:t>pequeñas startups</w:t>
-      </w:r>
-      <w:proofErr w:type="gramEnd"/>
+      <w:proofErr w:type="spellEnd"/>
+      <w:r>
+        <w:rPr>
+          <w:rFonts w:eastAsia="Times New Roman" w:cstheme="minorHAnsi"/>
+          <w:color w:val="333333"/>
+          <w:spacing w:val="-3"/>
+          <w:lang w:eastAsia="es-CO"/>
+        </w:rPr>
+        <w:t xml:space="preserve"> hasta aplicaciones móviles, puede ser utilizado por pequeñas </w:t>
+      </w:r>
+      <w:proofErr w:type="spellStart"/>
+      <w:r>
+        <w:rPr>
+          <w:rFonts w:eastAsia="Times New Roman" w:cstheme="minorHAnsi"/>
+          <w:color w:val="333333"/>
+          <w:spacing w:val="-3"/>
+          <w:lang w:eastAsia="es-CO"/>
+        </w:rPr>
+        <w:t>startups</w:t>
+      </w:r>
+      <w:proofErr w:type="spellEnd"/>
       <w:r>
         <w:rPr>
           <w:rFonts w:eastAsia="Times New Roman" w:cstheme="minorHAnsi"/>
@@ -1650,8 +3012,21 @@
           <w:spacing w:val="-3"/>
           <w:lang w:eastAsia="es-CO"/>
         </w:rPr>
-        <w:t>gran variedad de complementos o plugins</w:t>
-      </w:r>
+        <w:t xml:space="preserve">gran variedad de complementos o </w:t>
+      </w:r>
+      <w:proofErr w:type="spellStart"/>
+      <w:r>
+        <w:rPr>
+          <w:rFonts w:eastAsia="Times New Roman" w:cstheme="minorHAnsi"/>
+          <w:b/>
+          <w:bCs/>
+          <w:color w:val="191919"/>
+          <w:spacing w:val="-3"/>
+          <w:lang w:eastAsia="es-CO"/>
+        </w:rPr>
+        <w:t>plugins</w:t>
+      </w:r>
+      <w:proofErr w:type="spellEnd"/>
       <w:r>
         <w:rPr>
           <w:rFonts w:eastAsia="Times New Roman" w:cstheme="minorHAnsi"/>
@@ -1677,7 +3052,7 @@
           <w:lang w:eastAsia="es-CO"/>
         </w:rPr>
       </w:pPr>
-      <w:proofErr w:type="gramStart"/>
+      <w:proofErr w:type="spellStart"/>
       <w:r>
         <w:rPr>
           <w:rFonts w:eastAsia="Times New Roman" w:cstheme="minorHAnsi"/>
@@ -1687,9 +3062,9 @@
           <w:spacing w:val="-3"/>
           <w:lang w:eastAsia="es-CO"/>
         </w:rPr>
-        <w:t>javamuc.gradle</w:t>
-      </w:r>
-      <w:proofErr w:type="gramEnd"/>
+        <w:t>javamuc.gradle-semantic-build-versioning</w:t>
+      </w:r>
+      <w:proofErr w:type="spellEnd"/>
       <w:r>
         <w:rPr>
           <w:rFonts w:eastAsia="Times New Roman" w:cstheme="minorHAnsi"/>
@@ -1699,16 +3074,56 @@
           <w:spacing w:val="-3"/>
           <w:lang w:eastAsia="es-CO"/>
         </w:rPr>
-        <w:t>-semantic-build-versioning:</w:t>
-      </w:r>
-      <w:r>
-        <w:rPr>
-          <w:rFonts w:eastAsia="Times New Roman" w:cstheme="minorHAnsi"/>
-          <w:color w:val="333333"/>
-          <w:spacing w:val="-3"/>
-          <w:lang w:eastAsia="es-CO"/>
-        </w:rPr>
-        <w:t> Proporciona soporte para vel ersionado semántico de las compilaciones, es fácil de usar y configurar.</w:t>
+        <w:t>:</w:t>
+      </w:r>
+      <w:r>
+        <w:rPr>
+          <w:rFonts w:eastAsia="Times New Roman" w:cstheme="minorHAnsi"/>
+          <w:color w:val="333333"/>
+          <w:spacing w:val="-3"/>
+          <w:lang w:eastAsia="es-CO"/>
+        </w:rPr>
+        <w:t xml:space="preserve"> Proporciona soporte para </w:t>
+      </w:r>
+      <w:proofErr w:type="spellStart"/>
+      <w:r>
+        <w:rPr>
+          <w:rFonts w:eastAsia="Times New Roman" w:cstheme="minorHAnsi"/>
+          <w:color w:val="333333"/>
+          <w:spacing w:val="-3"/>
+          <w:lang w:eastAsia="es-CO"/>
+        </w:rPr>
+        <w:t>vel</w:t>
+      </w:r>
+      <w:proofErr w:type="spellEnd"/>
+      <w:r>
+        <w:rPr>
+          <w:rFonts w:eastAsia="Times New Roman" w:cstheme="minorHAnsi"/>
+          <w:color w:val="333333"/>
+          <w:spacing w:val="-3"/>
+          <w:lang w:eastAsia="es-CO"/>
+        </w:rPr>
+        <w:t xml:space="preserve"> </w:t>
+      </w:r>
+      <w:proofErr w:type="spellStart"/>
+      <w:r>
+        <w:rPr>
+          <w:rFonts w:eastAsia="Times New Roman" w:cstheme="minorHAnsi"/>
+          <w:color w:val="333333"/>
+          <w:spacing w:val="-3"/>
+          <w:lang w:eastAsia="es-CO"/>
+        </w:rPr>
+        <w:t>ersionado</w:t>
+      </w:r>
+      <w:proofErr w:type="spellEnd"/>
+      <w:r>
+        <w:rPr>
+          <w:rFonts w:eastAsia="Times New Roman" w:cstheme="minorHAnsi"/>
+          <w:color w:val="333333"/>
+          <w:spacing w:val="-3"/>
+          <w:lang w:eastAsia="es-CO"/>
+        </w:rPr>
+        <w:t xml:space="preserve"> semántico de las compilaciones, es fácil de usar y configurar.</w:t>
       </w:r>
     </w:p>
     <w:p>
@@ -1726,7 +3141,7 @@
           <w:lang w:eastAsia="es-CO"/>
         </w:rPr>
       </w:pPr>
-      <w:proofErr w:type="gramStart"/>
+      <w:proofErr w:type="spellStart"/>
       <w:r>
         <w:rPr>
           <w:rFonts w:eastAsia="Times New Roman" w:cstheme="minorHAnsi"/>
@@ -1736,9 +3151,9 @@
           <w:spacing w:val="-3"/>
           <w:lang w:eastAsia="es-CO"/>
         </w:rPr>
-        <w:t>io.freefair</w:t>
-      </w:r>
-      <w:proofErr w:type="gramEnd"/>
+        <w:t>io.freefair.maven-publish-war</w:t>
+      </w:r>
+      <w:proofErr w:type="spellEnd"/>
       <w:r>
         <w:rPr>
           <w:rFonts w:eastAsia="Times New Roman" w:cstheme="minorHAnsi"/>
@@ -1748,16 +3163,36 @@
           <w:spacing w:val="-3"/>
           <w:lang w:eastAsia="es-CO"/>
         </w:rPr>
-        <w:t>.maven-publish-war:</w:t>
-      </w:r>
-      <w:r>
-        <w:rPr>
-          <w:rFonts w:eastAsia="Times New Roman" w:cstheme="minorHAnsi"/>
-          <w:color w:val="333333"/>
-          <w:spacing w:val="-3"/>
-          <w:lang w:eastAsia="es-CO"/>
-        </w:rPr>
-        <w:t> Permite crear una publicación de mavenWeb.</w:t>
+        <w:t>:</w:t>
+      </w:r>
+      <w:r>
+        <w:rPr>
+          <w:rFonts w:eastAsia="Times New Roman" w:cstheme="minorHAnsi"/>
+          <w:color w:val="333333"/>
+          <w:spacing w:val="-3"/>
+          <w:lang w:eastAsia="es-CO"/>
+        </w:rPr>
+        <w:t xml:space="preserve"> Permite crear una publicación de </w:t>
+      </w:r>
+      <w:proofErr w:type="spellStart"/>
+      <w:r>
+        <w:rPr>
+          <w:rFonts w:eastAsia="Times New Roman" w:cstheme="minorHAnsi"/>
+          <w:color w:val="333333"/>
+          <w:spacing w:val="-3"/>
+          <w:lang w:eastAsia="es-CO"/>
+        </w:rPr>
+        <w:t>mavenWeb</w:t>
+      </w:r>
+      <w:proofErr w:type="spellEnd"/>
+      <w:r>
+        <w:rPr>
+          <w:rFonts w:eastAsia="Times New Roman" w:cstheme="minorHAnsi"/>
+          <w:color w:val="333333"/>
+          <w:spacing w:val="-3"/>
+          <w:lang w:eastAsia="es-CO"/>
+        </w:rPr>
+        <w:t>.</w:t>
       </w:r>
     </w:p>
     <w:p>
@@ -1775,7 +3210,7 @@
           <w:lang w:eastAsia="es-CO"/>
         </w:rPr>
       </w:pPr>
-      <w:proofErr w:type="gramStart"/>
+      <w:proofErr w:type="spellStart"/>
       <w:r>
         <w:rPr>
           <w:rFonts w:eastAsia="Times New Roman" w:cstheme="minorHAnsi"/>
@@ -1785,9 +3220,9 @@
           <w:spacing w:val="-3"/>
           <w:lang w:eastAsia="es-CO"/>
         </w:rPr>
-        <w:t>io.freefair</w:t>
-      </w:r>
-      <w:proofErr w:type="gramEnd"/>
+        <w:t>io.freefair.maven</w:t>
+      </w:r>
+      <w:proofErr w:type="spellEnd"/>
       <w:r>
         <w:rPr>
           <w:rFonts w:eastAsia="Times New Roman" w:cstheme="minorHAnsi"/>
@@ -1797,16 +3232,60 @@
           <w:spacing w:val="-3"/>
           <w:lang w:eastAsia="es-CO"/>
         </w:rPr>
-        <w:t>.maven-publish-java:</w:t>
-      </w:r>
-      <w:r>
-        <w:rPr>
-          <w:rFonts w:eastAsia="Times New Roman" w:cstheme="minorHAnsi"/>
-          <w:color w:val="333333"/>
-          <w:spacing w:val="-3"/>
-          <w:lang w:eastAsia="es-CO"/>
-        </w:rPr>
-        <w:t> Crea una publicación mavenJava.</w:t>
+        <w:t>-</w:t>
+      </w:r>
+      <w:proofErr w:type="spellStart"/>
+      <w:r>
+        <w:rPr>
+          <w:rFonts w:eastAsia="Times New Roman" w:cstheme="minorHAnsi"/>
+          <w:b/>
+          <w:bCs/>
+          <w:color w:val="191919"/>
+          <w:spacing w:val="-3"/>
+          <w:lang w:eastAsia="es-CO"/>
+        </w:rPr>
+        <w:t>publish</w:t>
+      </w:r>
+      <w:proofErr w:type="spellEnd"/>
+      <w:r>
+        <w:rPr>
+          <w:rFonts w:eastAsia="Times New Roman" w:cstheme="minorHAnsi"/>
+          <w:b/>
+          <w:bCs/>
+          <w:color w:val="191919"/>
+          <w:spacing w:val="-3"/>
+          <w:lang w:eastAsia="es-CO"/>
+        </w:rPr>
+        <w:t>-java:</w:t>
+      </w:r>
+      <w:r>
+        <w:rPr>
+          <w:rFonts w:eastAsia="Times New Roman" w:cstheme="minorHAnsi"/>
+          <w:color w:val="333333"/>
+          <w:spacing w:val="-3"/>
+          <w:lang w:eastAsia="es-CO"/>
+        </w:rPr>
+        <w:t xml:space="preserve"> Crea una publicación </w:t>
+      </w:r>
+      <w:proofErr w:type="spellStart"/>
+      <w:r>
+        <w:rPr>
+          <w:rFonts w:eastAsia="Times New Roman" w:cstheme="minorHAnsi"/>
+          <w:color w:val="333333"/>
+          <w:spacing w:val="-3"/>
+          <w:lang w:eastAsia="es-CO"/>
+        </w:rPr>
+        <w:t>mavenJava</w:t>
+      </w:r>
+      <w:proofErr w:type="spellEnd"/>
+      <w:r>
+        <w:rPr>
+          <w:rFonts w:eastAsia="Times New Roman" w:cstheme="minorHAnsi"/>
+          <w:color w:val="333333"/>
+          <w:spacing w:val="-3"/>
+          <w:lang w:eastAsia="es-CO"/>
+        </w:rPr>
+        <w:t>.</w:t>
       </w:r>
     </w:p>
     <w:p>
@@ -1824,7 +3303,7 @@
           <w:lang w:eastAsia="es-CO"/>
         </w:rPr>
       </w:pPr>
-      <w:proofErr w:type="gramStart"/>
+      <w:proofErr w:type="spellStart"/>
       <w:r>
         <w:rPr>
           <w:rFonts w:eastAsia="Times New Roman" w:cstheme="minorHAnsi"/>
@@ -1834,9 +3313,9 @@
           <w:spacing w:val="-3"/>
           <w:lang w:eastAsia="es-CO"/>
         </w:rPr>
-        <w:t>org.mozilla</w:t>
-      </w:r>
-      <w:proofErr w:type="gramEnd"/>
+        <w:t>org.mozilla.rust-android-gradle.rust-android</w:t>
+      </w:r>
+      <w:proofErr w:type="spellEnd"/>
       <w:r>
         <w:rPr>
           <w:rFonts w:eastAsia="Times New Roman" w:cstheme="minorHAnsi"/>
@@ -1846,16 +3325,56 @@
           <w:spacing w:val="-3"/>
           <w:lang w:eastAsia="es-CO"/>
         </w:rPr>
-        <w:t>.rust-android-gradle.rust-android:</w:t>
-      </w:r>
-      <w:r>
-        <w:rPr>
-          <w:rFonts w:eastAsia="Times New Roman" w:cstheme="minorHAnsi"/>
-          <w:color w:val="333333"/>
-          <w:spacing w:val="-3"/>
-          <w:lang w:eastAsia="es-CO"/>
-        </w:rPr>
-        <w:t> Un complemento que ayuda a construir bibliotecas Rust JNI con Cargo para su uso en proyectos de Android.</w:t>
+        <w:t>:</w:t>
+      </w:r>
+      <w:r>
+        <w:rPr>
+          <w:rFonts w:eastAsia="Times New Roman" w:cstheme="minorHAnsi"/>
+          <w:color w:val="333333"/>
+          <w:spacing w:val="-3"/>
+          <w:lang w:eastAsia="es-CO"/>
+        </w:rPr>
+        <w:t xml:space="preserve"> Un complemento que ayuda a construir bibliotecas </w:t>
+      </w:r>
+      <w:proofErr w:type="spellStart"/>
+      <w:r>
+        <w:rPr>
+          <w:rFonts w:eastAsia="Times New Roman" w:cstheme="minorHAnsi"/>
+          <w:color w:val="333333"/>
+          <w:spacing w:val="-3"/>
+          <w:lang w:eastAsia="es-CO"/>
+        </w:rPr>
+        <w:t>Rust</w:t>
+      </w:r>
+      <w:proofErr w:type="spellEnd"/>
+      <w:r>
+        <w:rPr>
+          <w:rFonts w:eastAsia="Times New Roman" w:cstheme="minorHAnsi"/>
+          <w:color w:val="333333"/>
+          <w:spacing w:val="-3"/>
+          <w:lang w:eastAsia="es-CO"/>
+        </w:rPr>
+        <w:t xml:space="preserve"> JNI con Cargo para su uso en proyectos de </w:t>
+      </w:r>
+      <w:proofErr w:type="spellStart"/>
+      <w:r>
+        <w:rPr>
+          <w:rFonts w:eastAsia="Times New Roman" w:cstheme="minorHAnsi"/>
+          <w:color w:val="333333"/>
+          <w:spacing w:val="-3"/>
+          <w:lang w:eastAsia="es-CO"/>
+        </w:rPr>
+        <w:t>Android</w:t>
+      </w:r>
+      <w:proofErr w:type="spellEnd"/>
+      <w:r>
+        <w:rPr>
+          <w:rFonts w:eastAsia="Times New Roman" w:cstheme="minorHAnsi"/>
+          <w:color w:val="333333"/>
+          <w:spacing w:val="-3"/>
+          <w:lang w:eastAsia="es-CO"/>
+        </w:rPr>
+        <w:t>.</w:t>
       </w:r>
     </w:p>
     <w:p>
@@ -1873,7 +3392,7 @@
           <w:lang w:eastAsia="es-CO"/>
         </w:rPr>
       </w:pPr>
-      <w:proofErr w:type="gramStart"/>
+      <w:proofErr w:type="spellStart"/>
       <w:r>
         <w:rPr>
           <w:rFonts w:eastAsia="Times New Roman" w:cstheme="minorHAnsi"/>
@@ -1883,9 +3402,9 @@
           <w:spacing w:val="-3"/>
           <w:lang w:eastAsia="es-CO"/>
         </w:rPr>
-        <w:t>net.wooga</w:t>
-      </w:r>
-      <w:proofErr w:type="gramEnd"/>
+        <w:t>net.wooga.build-unity</w:t>
+      </w:r>
+      <w:proofErr w:type="spellEnd"/>
       <w:r>
         <w:rPr>
           <w:rFonts w:eastAsia="Times New Roman" w:cstheme="minorHAnsi"/>
@@ -1895,7 +3414,7 @@
           <w:spacing w:val="-3"/>
           <w:lang w:eastAsia="es-CO"/>
         </w:rPr>
-        <w:t>.build-unity:</w:t>
+        <w:t>:</w:t>
       </w:r>
       <w:r>
         <w:rPr>
@@ -1922,6 +3441,7 @@
           <w:lang w:eastAsia="es-CO"/>
         </w:rPr>
       </w:pPr>
+      <w:proofErr w:type="spellStart"/>
       <w:r>
         <w:rPr>
           <w:rFonts w:eastAsia="Times New Roman" w:cstheme="minorHAnsi"/>
@@ -1931,9 +3451,10 @@
           <w:spacing w:val="-3"/>
           <w:lang w:eastAsia="es-CO"/>
         </w:rPr>
-        <w:t>de.db.</w:t>
-      </w:r>
-      <w:proofErr w:type="gramStart"/>
+        <w:lastRenderedPageBreak/>
+        <w:t>de.db.vz.msintplugin</w:t>
+      </w:r>
+      <w:proofErr w:type="spellEnd"/>
       <w:r>
         <w:rPr>
           <w:rFonts w:eastAsia="Times New Roman" w:cstheme="minorHAnsi"/>
@@ -1943,18 +3464,6 @@
           <w:spacing w:val="-3"/>
           <w:lang w:eastAsia="es-CO"/>
         </w:rPr>
-        <w:t>vz.msintplugin</w:t>
-      </w:r>
-      <w:proofErr w:type="gramEnd"/>
-      <w:r>
-        <w:rPr>
-          <w:rFonts w:eastAsia="Times New Roman" w:cstheme="minorHAnsi"/>
-          <w:b/>
-          <w:bCs/>
-          <w:color w:val="191919"/>
-          <w:spacing w:val="-3"/>
-          <w:lang w:eastAsia="es-CO"/>
-        </w:rPr>
         <w:t>:</w:t>
       </w:r>
       <w:r>
@@ -1964,7 +3473,47 @@
           <w:spacing w:val="-3"/>
           <w:lang w:eastAsia="es-CO"/>
         </w:rPr>
-        <w:t> Este complemento nos permitirá ejecutar pruebas de integración de microservicio con docker.</w:t>
+        <w:t xml:space="preserve"> Este complemento nos permitirá ejecutar pruebas de integración de </w:t>
+      </w:r>
+      <w:proofErr w:type="spellStart"/>
+      <w:r>
+        <w:rPr>
+          <w:rFonts w:eastAsia="Times New Roman" w:cstheme="minorHAnsi"/>
+          <w:color w:val="333333"/>
+          <w:spacing w:val="-3"/>
+          <w:lang w:eastAsia="es-CO"/>
+        </w:rPr>
+        <w:t>microservicio</w:t>
+      </w:r>
+      <w:proofErr w:type="spellEnd"/>
+      <w:r>
+        <w:rPr>
+          <w:rFonts w:eastAsia="Times New Roman" w:cstheme="minorHAnsi"/>
+          <w:color w:val="333333"/>
+          <w:spacing w:val="-3"/>
+          <w:lang w:eastAsia="es-CO"/>
+        </w:rPr>
+        <w:t xml:space="preserve"> con </w:t>
+      </w:r>
+      <w:proofErr w:type="spellStart"/>
+      <w:r>
+        <w:rPr>
+          <w:rFonts w:eastAsia="Times New Roman" w:cstheme="minorHAnsi"/>
+          <w:color w:val="333333"/>
+          <w:spacing w:val="-3"/>
+          <w:lang w:eastAsia="es-CO"/>
+        </w:rPr>
+        <w:t>docker</w:t>
+      </w:r>
+      <w:proofErr w:type="spellEnd"/>
+      <w:r>
+        <w:rPr>
+          <w:rFonts w:eastAsia="Times New Roman" w:cstheme="minorHAnsi"/>
+          <w:color w:val="333333"/>
+          <w:spacing w:val="-3"/>
+          <w:lang w:eastAsia="es-CO"/>
+        </w:rPr>
+        <w:t>.</w:t>
       </w:r>
     </w:p>
     <w:p>
@@ -1982,7 +3531,7 @@
           <w:lang w:eastAsia="es-CO"/>
         </w:rPr>
       </w:pPr>
-      <w:proofErr w:type="gramStart"/>
+      <w:proofErr w:type="spellStart"/>
       <w:r>
         <w:rPr>
           <w:rFonts w:eastAsia="Times New Roman" w:cstheme="minorHAnsi"/>
@@ -1992,9 +3541,9 @@
           <w:spacing w:val="-3"/>
           <w:lang w:eastAsia="es-CO"/>
         </w:rPr>
-        <w:t>com.bmuschko</w:t>
-      </w:r>
-      <w:proofErr w:type="gramEnd"/>
+        <w:t>com.bmuschko.docker</w:t>
+      </w:r>
+      <w:proofErr w:type="spellEnd"/>
       <w:r>
         <w:rPr>
           <w:rFonts w:eastAsia="Times New Roman" w:cstheme="minorHAnsi"/>
@@ -2004,16 +3553,60 @@
           <w:spacing w:val="-3"/>
           <w:lang w:eastAsia="es-CO"/>
         </w:rPr>
-        <w:t>.docker-remote-api:</w:t>
-      </w:r>
-      <w:r>
-        <w:rPr>
-          <w:rFonts w:eastAsia="Times New Roman" w:cstheme="minorHAnsi"/>
-          <w:color w:val="333333"/>
-          <w:spacing w:val="-3"/>
-          <w:lang w:eastAsia="es-CO"/>
-        </w:rPr>
-        <w:t> Nos facilita la gestión de imágenes y contenedores Docker.</w:t>
+        <w:t>-</w:t>
+      </w:r>
+      <w:proofErr w:type="spellStart"/>
+      <w:r>
+        <w:rPr>
+          <w:rFonts w:eastAsia="Times New Roman" w:cstheme="minorHAnsi"/>
+          <w:b/>
+          <w:bCs/>
+          <w:color w:val="191919"/>
+          <w:spacing w:val="-3"/>
+          <w:lang w:eastAsia="es-CO"/>
+        </w:rPr>
+        <w:t>remote</w:t>
+      </w:r>
+      <w:proofErr w:type="spellEnd"/>
+      <w:r>
+        <w:rPr>
+          <w:rFonts w:eastAsia="Times New Roman" w:cstheme="minorHAnsi"/>
+          <w:b/>
+          <w:bCs/>
+          <w:color w:val="191919"/>
+          <w:spacing w:val="-3"/>
+          <w:lang w:eastAsia="es-CO"/>
+        </w:rPr>
+        <w:t>-api:</w:t>
+      </w:r>
+      <w:r>
+        <w:rPr>
+          <w:rFonts w:eastAsia="Times New Roman" w:cstheme="minorHAnsi"/>
+          <w:color w:val="333333"/>
+          <w:spacing w:val="-3"/>
+          <w:lang w:eastAsia="es-CO"/>
+        </w:rPr>
+        <w:t xml:space="preserve"> Nos facilita la gestión de imágenes y contenedores </w:t>
+      </w:r>
+      <w:proofErr w:type="spellStart"/>
+      <w:r>
+        <w:rPr>
+          <w:rFonts w:eastAsia="Times New Roman" w:cstheme="minorHAnsi"/>
+          <w:color w:val="333333"/>
+          <w:spacing w:val="-3"/>
+          <w:lang w:eastAsia="es-CO"/>
+        </w:rPr>
+        <w:t>Docker</w:t>
+      </w:r>
+      <w:proofErr w:type="spellEnd"/>
+      <w:r>
+        <w:rPr>
+          <w:rFonts w:eastAsia="Times New Roman" w:cstheme="minorHAnsi"/>
+          <w:color w:val="333333"/>
+          <w:spacing w:val="-3"/>
+          <w:lang w:eastAsia="es-CO"/>
+        </w:rPr>
+        <w:t>.</w:t>
       </w:r>
     </w:p>
     <w:p>
@@ -2031,6 +3624,7 @@
           <w:lang w:eastAsia="es-CO"/>
         </w:rPr>
       </w:pPr>
+      <w:proofErr w:type="spellStart"/>
       <w:r>
         <w:rPr>
           <w:rFonts w:eastAsia="Times New Roman" w:cstheme="minorHAnsi"/>
@@ -2040,7 +3634,19 @@
           <w:spacing w:val="-3"/>
           <w:lang w:eastAsia="es-CO"/>
         </w:rPr>
-        <w:t>com.google.cloud.tools.jib:</w:t>
+        <w:t>com.google.cloud.tools.jib</w:t>
+      </w:r>
+      <w:proofErr w:type="spellEnd"/>
+      <w:r>
+        <w:rPr>
+          <w:rFonts w:eastAsia="Times New Roman" w:cstheme="minorHAnsi"/>
+          <w:b/>
+          <w:bCs/>
+          <w:color w:val="191919"/>
+          <w:spacing w:val="-3"/>
+          <w:lang w:eastAsia="es-CO"/>
+        </w:rPr>
+        <w:t>:</w:t>
       </w:r>
       <w:r>
         <w:rPr>
@@ -2063,6 +3669,7 @@
           <w:lang w:eastAsia="es-CO"/>
         </w:rPr>
       </w:pPr>
+      <w:proofErr w:type="spellStart"/>
       <w:r>
         <w:rPr>
           <w:rFonts w:eastAsia="Times New Roman" w:cstheme="minorHAnsi"/>
@@ -2072,17 +3679,57 @@
           <w:spacing w:val="-3"/>
           <w:lang w:eastAsia="es-CO"/>
         </w:rPr>
-        <w:lastRenderedPageBreak/>
         <w:t>Gradle</w:t>
       </w:r>
-      <w:r>
-        <w:rPr>
-          <w:rFonts w:eastAsia="Times New Roman" w:cstheme="minorHAnsi"/>
-          <w:color w:val="333333"/>
-          <w:spacing w:val="-3"/>
-          <w:lang w:eastAsia="es-CO"/>
-        </w:rPr>
-        <w:t> cuenta con paquetes para ser implementado en cualquier plataforma su gran versatilidad permite trabajar con monorepos o multirepositorios, modelando, sistematizando y construyendo soluciones exitosas, de forma rápida y precisa.</w:t>
+      <w:proofErr w:type="spellEnd"/>
+      <w:r>
+        <w:rPr>
+          <w:rFonts w:eastAsia="Times New Roman" w:cstheme="minorHAnsi"/>
+          <w:color w:val="333333"/>
+          <w:spacing w:val="-3"/>
+          <w:lang w:eastAsia="es-CO"/>
+        </w:rPr>
+        <w:t xml:space="preserve"> cuenta con paquetes para ser implementado en cualquier plataforma su gran versatilidad permite trabajar con </w:t>
+      </w:r>
+      <w:proofErr w:type="spellStart"/>
+      <w:r>
+        <w:rPr>
+          <w:rFonts w:eastAsia="Times New Roman" w:cstheme="minorHAnsi"/>
+          <w:color w:val="333333"/>
+          <w:spacing w:val="-3"/>
+          <w:lang w:eastAsia="es-CO"/>
+        </w:rPr>
+        <w:t>monorepos</w:t>
+      </w:r>
+      <w:proofErr w:type="spellEnd"/>
+      <w:r>
+        <w:rPr>
+          <w:rFonts w:eastAsia="Times New Roman" w:cstheme="minorHAnsi"/>
+          <w:color w:val="333333"/>
+          <w:spacing w:val="-3"/>
+          <w:lang w:eastAsia="es-CO"/>
+        </w:rPr>
+        <w:t xml:space="preserve"> o </w:t>
+      </w:r>
+      <w:proofErr w:type="spellStart"/>
+      <w:r>
+        <w:rPr>
+          <w:rFonts w:eastAsia="Times New Roman" w:cstheme="minorHAnsi"/>
+          <w:color w:val="333333"/>
+          <w:spacing w:val="-3"/>
+          <w:lang w:eastAsia="es-CO"/>
+        </w:rPr>
+        <w:t>multirepositorios</w:t>
+      </w:r>
+      <w:proofErr w:type="spellEnd"/>
+      <w:r>
+        <w:rPr>
+          <w:rFonts w:eastAsia="Times New Roman" w:cstheme="minorHAnsi"/>
+          <w:color w:val="333333"/>
+          <w:spacing w:val="-3"/>
+          <w:lang w:eastAsia="es-CO"/>
+        </w:rPr>
+        <w:t>, modelando, sistematizando y construyendo soluciones exitosas, de forma rápida y precisa.</w:t>
       </w:r>
     </w:p>
     <w:p>
@@ -2151,25 +3798,139 @@
           <w:rFonts w:cstheme="minorHAnsi"/>
           <w:shd w:val="clear" w:color="auto" w:fill="FFFFFF"/>
         </w:rPr>
-        <w:t>Maven es, de facto, la herramienta Java para construir y gestionar proyectos de desarrollo. En su día ocupó el lugar de Apache Ant, debido sobre todo a su modelo “convention over configuration”. La gran diferencia que aportaba sobre aquella es la facilidad para configurar un proyecto basándonos en estándares, que si no queríamos sobrescribir facilitaba enormemente el proceso de puesta en marcha inicial. Actualmente, </w:t>
-      </w:r>
-      <w:hyperlink r:id="rId7" w:history="1">
-        <w:r>
-          <w:rPr>
-            <w:rStyle w:val="Hipervnculo"/>
-            <w:rFonts w:cstheme="minorHAnsi"/>
-            <w:color w:val="auto"/>
-            <w:shd w:val="clear" w:color="auto" w:fill="FFFFFF"/>
-          </w:rPr>
-          <w:t>Gradle</w:t>
-        </w:r>
-      </w:hyperlink>
+        <w:t xml:space="preserve">Maven es, de facto, la herramienta Java para construir y gestionar proyectos de desarrollo. En su día ocupó el lugar de Apache </w:t>
+      </w:r>
+      <w:proofErr w:type="spellStart"/>
       <w:r>
         <w:rPr>
           <w:rFonts w:cstheme="minorHAnsi"/>
           <w:shd w:val="clear" w:color="auto" w:fill="FFFFFF"/>
         </w:rPr>
-        <w:t> va ganando popularidad, y aunque personalmente le veo potencial, su flexibilidad (que remite a Ant) puede llegar a ser un hándicap a la hora de comprender una configuración determinada. Maven sigue siendo, por tanto, un must si desarrollas con Java.</w:t>
+        <w:t>Ant</w:t>
+      </w:r>
+      <w:proofErr w:type="spellEnd"/>
+      <w:r>
+        <w:rPr>
+          <w:rFonts w:cstheme="minorHAnsi"/>
+          <w:shd w:val="clear" w:color="auto" w:fill="FFFFFF"/>
+        </w:rPr>
+        <w:t>, debido sobre todo a su modelo “</w:t>
+      </w:r>
+      <w:proofErr w:type="spellStart"/>
+      <w:r>
+        <w:rPr>
+          <w:rFonts w:cstheme="minorHAnsi"/>
+          <w:shd w:val="clear" w:color="auto" w:fill="FFFFFF"/>
+        </w:rPr>
+        <w:t>convention</w:t>
+      </w:r>
+      <w:proofErr w:type="spellEnd"/>
+      <w:r>
+        <w:rPr>
+          <w:rFonts w:cstheme="minorHAnsi"/>
+          <w:shd w:val="clear" w:color="auto" w:fill="FFFFFF"/>
+        </w:rPr>
+        <w:t xml:space="preserve"> </w:t>
+      </w:r>
+      <w:proofErr w:type="spellStart"/>
+      <w:r>
+        <w:rPr>
+          <w:rFonts w:cstheme="minorHAnsi"/>
+          <w:shd w:val="clear" w:color="auto" w:fill="FFFFFF"/>
+        </w:rPr>
+        <w:t>over</w:t>
+      </w:r>
+      <w:proofErr w:type="spellEnd"/>
+      <w:r>
+        <w:rPr>
+          <w:rFonts w:cstheme="minorHAnsi"/>
+          <w:shd w:val="clear" w:color="auto" w:fill="FFFFFF"/>
+        </w:rPr>
+        <w:t xml:space="preserve"> </w:t>
+      </w:r>
+      <w:proofErr w:type="spellStart"/>
+      <w:r>
+        <w:rPr>
+          <w:rFonts w:cstheme="minorHAnsi"/>
+          <w:shd w:val="clear" w:color="auto" w:fill="FFFFFF"/>
+        </w:rPr>
+        <w:t>configuration</w:t>
+      </w:r>
+      <w:proofErr w:type="spellEnd"/>
+      <w:r>
+        <w:rPr>
+          <w:rFonts w:cstheme="minorHAnsi"/>
+          <w:shd w:val="clear" w:color="auto" w:fill="FFFFFF"/>
+        </w:rPr>
+        <w:t>”. La gran diferencia que aportaba sobre aquella es la facilidad para configurar un proyecto basándonos en estándares, que si no queríamos sobrescribir facilitaba enormemente el proceso de puesta en marcha inicial. Actualmente, </w:t>
+      </w:r>
+      <w:proofErr w:type="spellStart"/>
+      <w:r>
+        <w:fldChar w:fldCharType="begin"/>
+      </w:r>
+      <w:r>
+        <w:instrText xml:space="preserve"> HYPERLINK "https://gradle.org/" </w:instrText>
+      </w:r>
+      <w:r>
+        <w:fldChar w:fldCharType="separate"/>
+      </w:r>
+      <w:r>
+        <w:rPr>
+          <w:rStyle w:val="Hipervnculo"/>
+          <w:rFonts w:cstheme="minorHAnsi"/>
+          <w:color w:val="auto"/>
+          <w:shd w:val="clear" w:color="auto" w:fill="FFFFFF"/>
+        </w:rPr>
+        <w:t>Gradle</w:t>
+      </w:r>
+      <w:proofErr w:type="spellEnd"/>
+      <w:r>
+        <w:rPr>
+          <w:rStyle w:val="Hipervnculo"/>
+          <w:rFonts w:cstheme="minorHAnsi"/>
+          <w:color w:val="auto"/>
+          <w:shd w:val="clear" w:color="auto" w:fill="FFFFFF"/>
+        </w:rPr>
+        <w:fldChar w:fldCharType="end"/>
+      </w:r>
+      <w:r>
+        <w:rPr>
+          <w:rFonts w:cstheme="minorHAnsi"/>
+          <w:shd w:val="clear" w:color="auto" w:fill="FFFFFF"/>
+        </w:rPr>
+        <w:t xml:space="preserve"> va ganando popularidad, y aunque personalmente le veo potencial, su flexibilidad (que remite a </w:t>
+      </w:r>
+      <w:proofErr w:type="spellStart"/>
+      <w:r>
+        <w:rPr>
+          <w:rFonts w:cstheme="minorHAnsi"/>
+          <w:shd w:val="clear" w:color="auto" w:fill="FFFFFF"/>
+        </w:rPr>
+        <w:t>Ant</w:t>
+      </w:r>
+      <w:proofErr w:type="spellEnd"/>
+      <w:r>
+        <w:rPr>
+          <w:rFonts w:cstheme="minorHAnsi"/>
+          <w:shd w:val="clear" w:color="auto" w:fill="FFFFFF"/>
+        </w:rPr>
+        <w:t xml:space="preserve">) puede llegar a ser un hándicap a la hora de comprender una configuración determinada. Maven sigue siendo, por tanto, un </w:t>
+      </w:r>
+      <w:proofErr w:type="spellStart"/>
+      <w:r>
+        <w:rPr>
+          <w:rFonts w:cstheme="minorHAnsi"/>
+          <w:shd w:val="clear" w:color="auto" w:fill="FFFFFF"/>
+        </w:rPr>
+        <w:t>must</w:t>
+      </w:r>
+      <w:proofErr w:type="spellEnd"/>
+      <w:r>
+        <w:rPr>
+          <w:rFonts w:cstheme="minorHAnsi"/>
+          <w:shd w:val="clear" w:color="auto" w:fill="FFFFFF"/>
+        </w:rPr>
+        <w:t xml:space="preserve"> si desarrollas con Java.</w:t>
       </w:r>
     </w:p>
     <w:p>
@@ -2198,7 +3959,43 @@
           <w:color w:val="111111"/>
           <w:shd w:val="clear" w:color="auto" w:fill="FFFFFF"/>
         </w:rPr>
-        <w:t> se utiliza en la gestión y construcción de software. Posee la capacidad de realizar ciertas tareas claramente definidas, como la compilación del código y su empaquetado. Es decir, hace posible la creación de software con dependencias incluidas dentro de la estructura del JAR. Es necesario definir todas las dependencias del proyecto (librerías externas utilizadas) en un fichero propio de todo proyecto Maven, el POM (Project Object Model). Este es un archivo en formato XML que contiene todo lo necesario para que a la hora de generar el fichero ejecutable de nuestra aplicación este contenga todo lo que necesita para su ejecución en su interior.</w:t>
+        <w:t xml:space="preserve"> se utiliza en la gestión y construcción de software. Posee la capacidad de realizar ciertas tareas claramente definidas, como la compilación del código y su empaquetado. Es decir, hace posible la creación de software con dependencias incluidas dentro de la estructura del JAR. Es necesario definir todas las dependencias del proyecto (librerías externas utilizadas) en un fichero propio de todo proyecto Maven, el POM (Project </w:t>
+      </w:r>
+      <w:proofErr w:type="spellStart"/>
+      <w:r>
+        <w:rPr>
+          <w:rFonts w:cstheme="minorHAnsi"/>
+          <w:color w:val="111111"/>
+          <w:shd w:val="clear" w:color="auto" w:fill="FFFFFF"/>
+        </w:rPr>
+        <w:t>Object</w:t>
+      </w:r>
+      <w:proofErr w:type="spellEnd"/>
+      <w:r>
+        <w:rPr>
+          <w:rFonts w:cstheme="minorHAnsi"/>
+          <w:color w:val="111111"/>
+          <w:shd w:val="clear" w:color="auto" w:fill="FFFFFF"/>
+        </w:rPr>
+        <w:t xml:space="preserve"> </w:t>
+      </w:r>
+      <w:proofErr w:type="spellStart"/>
+      <w:r>
+        <w:rPr>
+          <w:rFonts w:cstheme="minorHAnsi"/>
+          <w:color w:val="111111"/>
+          <w:shd w:val="clear" w:color="auto" w:fill="FFFFFF"/>
+        </w:rPr>
+        <w:t>Model</w:t>
+      </w:r>
+      <w:proofErr w:type="spellEnd"/>
+      <w:r>
+        <w:rPr>
+          <w:rFonts w:cstheme="minorHAnsi"/>
+          <w:color w:val="111111"/>
+          <w:shd w:val="clear" w:color="auto" w:fill="FFFFFF"/>
+        </w:rPr>
+        <w:t>). Este es un archivo en formato XML que contiene todo lo necesario para que a la hora de generar el fichero ejecutable de nuestra aplicación este contenga todo lo que necesita para su ejecución en su interior.</w:t>
       </w:r>
     </w:p>
     <w:p/>
@@ -2213,8 +4010,8 @@
 </file>
 
 <file path=word/numbering.xml><?xml version="1.0" encoding="utf-8"?>
-<w:numbering xmlns:wpc="http://schemas.microsoft.com/office/word/2010/wordprocessingCanvas" xmlns:cx="http://schemas.microsoft.com/office/drawing/2014/chartex" xmlns:cx1="http://schemas.microsoft.com/office/drawing/2015/9/8/chartex" xmlns:cx2="http://schemas.microsoft.com/office/drawing/2015/10/21/chartex" xmlns:cx3="http://schemas.microsoft.com/office/drawing/2016/5/9/chartex" xmlns:cx4="http://schemas.microsoft.com/office/drawing/2016/5/10/chartex" xmlns:cx5="http://schemas.microsoft.com/office/drawing/2016/5/11/chartex" xmlns:cx6="http://schemas.microsoft.com/office/drawing/2016/5/12/chartex" xmlns:cx7="http://schemas.microsoft.com/office/drawing/2016/5/13/chartex" xmlns:cx8="http://schemas.microsoft.com/office/drawing/2016/5/14/chartex" xmlns:mc="http://schemas.openxmlformats.org/markup-compatibility/2006" xmlns:aink="http://schemas.microsoft.com/office/drawing/2016/ink" xmlns:am3d="http://schemas.microsoft.com/office/drawing/2017/model3d" xmlns:o="urn:schemas-microsoft-com:office:office" xmlns:r="http://schemas.openxmlformats.org/officeDocument/2006/relationships" xmlns:m="http://schemas.openxmlformats.org/officeDocument/2006/math" xmlns:v="urn:schemas-microsoft-com:vml" xmlns:wp14="http://schemas.microsoft.com/office/word/2010/wordprocessingDrawing" xmlns:wp="http://schemas.openxmlformats.org/drawingml/2006/wordprocessingDrawing" xmlns:w10="urn:schemas-microsoft-com:office:word" xmlns:w="http://schemas.openxmlformats.org/wordprocessingml/2006/main" xmlns:w14="http://schemas.microsoft.com/office/word/2010/wordml" xmlns:w15="http://schemas.microsoft.com/office/word/2012/wordml" xmlns:w16cex="http://schemas.microsoft.com/office/word/2018/wordml/cex" xmlns:w16cid="http://schemas.microsoft.com/office/word/2016/wordml/cid" xmlns:w16="http://schemas.microsoft.com/office/word/2018/wordml" xmlns:w16se="http://schemas.microsoft.com/office/word/2015/wordml/symex" xmlns:wpg="http://schemas.microsoft.com/office/word/2010/wordprocessingGroup" xmlns:wpi="http://schemas.microsoft.com/office/word/2010/wordprocessingInk" xmlns:wne="http://schemas.microsoft.com/office/word/2006/wordml" xmlns:wps="http://schemas.microsoft.com/office/word/2010/wordprocessingShape" mc:Ignorable="w14 w15 w16se w16cid w16 w16cex wp14">
-  <w:abstractNum w:abstractNumId="0" w15:restartNumberingAfterBreak="0">
+<w:numbering xmlns:wpc="http://schemas.microsoft.com/office/word/2010/wordprocessingCanvas" xmlns:mc="http://schemas.openxmlformats.org/markup-compatibility/2006" xmlns:o="urn:schemas-microsoft-com:office:office" xmlns:r="http://schemas.openxmlformats.org/officeDocument/2006/relationships" xmlns:m="http://schemas.openxmlformats.org/officeDocument/2006/math" xmlns:v="urn:schemas-microsoft-com:vml" xmlns:wp14="http://schemas.microsoft.com/office/word/2010/wordprocessingDrawing" xmlns:wp="http://schemas.openxmlformats.org/drawingml/2006/wordprocessingDrawing" xmlns:w10="urn:schemas-microsoft-com:office:word" xmlns:w="http://schemas.openxmlformats.org/wordprocessingml/2006/main" xmlns:w14="http://schemas.microsoft.com/office/word/2010/wordml" xmlns:w15="http://schemas.microsoft.com/office/word/2012/wordml" xmlns:wpg="http://schemas.microsoft.com/office/word/2010/wordprocessingGroup" xmlns:wpi="http://schemas.microsoft.com/office/word/2010/wordprocessingInk" xmlns:wne="http://schemas.microsoft.com/office/word/2006/wordml" xmlns:wps="http://schemas.microsoft.com/office/word/2010/wordprocessingShape" mc:Ignorable="w14 w15 wp14">
+  <w:abstractNum w:abstractNumId="0">
     <w:nsid w:val="36732AC4"/>
     <w:multiLevelType w:val="hybridMultilevel"/>
     <w:tmpl w:val="76F06EF6"/>
@@ -2326,7 +4123,7 @@
       </w:rPr>
     </w:lvl>
   </w:abstractNum>
-  <w:abstractNum w:abstractNumId="1" w15:restartNumberingAfterBreak="0">
+  <w:abstractNum w:abstractNumId="1">
     <w:nsid w:val="5B7F58A4"/>
     <w:multiLevelType w:val="multilevel"/>
     <w:tmpl w:val="87461D42"/>
@@ -2475,7 +4272,7 @@
       </w:rPr>
     </w:lvl>
   </w:abstractNum>
-  <w:abstractNum w:abstractNumId="2" w15:restartNumberingAfterBreak="0">
+  <w:abstractNum w:abstractNumId="2">
     <w:nsid w:val="5E6B71D7"/>
     <w:multiLevelType w:val="multilevel"/>
     <w:tmpl w:val="2794D92C"/>
@@ -2637,7 +4434,7 @@
 </file>
 
 <file path=word/styles.xml><?xml version="1.0" encoding="utf-8"?>
-<w:styles xmlns:mc="http://schemas.openxmlformats.org/markup-compatibility/2006" xmlns:r="http://schemas.openxmlformats.org/officeDocument/2006/relationships" xmlns:w="http://schemas.openxmlformats.org/wordprocessingml/2006/main" xmlns:w14="http://schemas.microsoft.com/office/word/2010/wordml" xmlns:w15="http://schemas.microsoft.com/office/word/2012/wordml" xmlns:w16cex="http://schemas.microsoft.com/office/word/2018/wordml/cex" xmlns:w16cid="http://schemas.microsoft.com/office/word/2016/wordml/cid" xmlns:w16="http://schemas.microsoft.com/office/word/2018/wordml" xmlns:w16se="http://schemas.microsoft.com/office/word/2015/wordml/symex" mc:Ignorable="w14 w15 w16se w16cid w16 w16cex">
+<w:styles xmlns:mc="http://schemas.openxmlformats.org/markup-compatibility/2006" xmlns:r="http://schemas.openxmlformats.org/officeDocument/2006/relationships" xmlns:w="http://schemas.openxmlformats.org/wordprocessingml/2006/main" xmlns:w14="http://schemas.microsoft.com/office/word/2010/wordml" xmlns:w15="http://schemas.microsoft.com/office/word/2012/wordml" mc:Ignorable="w14 w15">
   <w:docDefaults>
     <w:rPrDefault>
       <w:rPr>
@@ -2653,7 +4450,7 @@
       </w:pPr>
     </w:pPrDefault>
   </w:docDefaults>
-  <w:latentStyles w:defLockedState="0" w:defUIPriority="99" w:defSemiHidden="0" w:defUnhideWhenUsed="0" w:defQFormat="0" w:count="376">
+  <w:latentStyles w:defLockedState="0" w:defUIPriority="99" w:defSemiHidden="0" w:defUnhideWhenUsed="0" w:defQFormat="0" w:count="371">
     <w:lsdException w:name="Normal" w:uiPriority="0" w:qFormat="1"/>
     <w:lsdException w:name="heading 1" w:uiPriority="9" w:qFormat="1"/>
     <w:lsdException w:name="heading 2" w:semiHidden="1" w:uiPriority="9" w:unhideWhenUsed="1" w:qFormat="1"/>
@@ -3025,11 +4822,6 @@
     <w:lsdException w:name="List Table 5 Dark Accent 6" w:uiPriority="50"/>
     <w:lsdException w:name="List Table 6 Colorful Accent 6" w:uiPriority="51"/>
     <w:lsdException w:name="List Table 7 Colorful Accent 6" w:uiPriority="52"/>
-    <w:lsdException w:name="Mention" w:semiHidden="1" w:unhideWhenUsed="1"/>
-    <w:lsdException w:name="Smart Hyperlink" w:semiHidden="1" w:unhideWhenUsed="1"/>
-    <w:lsdException w:name="Hashtag" w:semiHidden="1" w:unhideWhenUsed="1"/>
-    <w:lsdException w:name="Unresolved Mention" w:semiHidden="1" w:unhideWhenUsed="1"/>
-    <w:lsdException w:name="Smart Link" w:semiHidden="1" w:unhideWhenUsed="1"/>
   </w:latentStyles>
   <w:style w:type="paragraph" w:default="1" w:styleId="Normal">
     <w:name w:val="Normal"/>

</xml_diff>

<commit_message>
Actualizando la portada con documentos
</commit_message>
<xml_diff>
--- a/Documentos/Todo sobre GIT.docx
+++ b/Documentos/Todo sobre GIT.docx
@@ -270,6 +270,14 @@
                                   </w:rPr>
                                   <w:t xml:space="preserve">Id: </w:t>
                                 </w:r>
+                                <w:r>
+                                  <w:rPr>
+                                    <w:rFonts w:ascii="Times New Roman" w:hAnsi="Times New Roman" w:cs="Times New Roman"/>
+                                    <w:sz w:val="24"/>
+                                    <w:szCs w:val="24"/>
+                                  </w:rPr>
+                                  <w:t>1077420979</w:t>
+                                </w:r>
                               </w:p>
                               <w:p>
                                 <w:pPr>
@@ -310,6 +318,30 @@
                                   </w:rPr>
                                   <w:t>Id:</w:t>
                                 </w:r>
+                                <w:r>
+                                  <w:rPr>
+                                    <w:rFonts w:ascii="Times New Roman" w:hAnsi="Times New Roman" w:cs="Times New Roman"/>
+                                    <w:sz w:val="24"/>
+                                    <w:szCs w:val="24"/>
+                                  </w:rPr>
+                                  <w:t xml:space="preserve"> </w:t>
+                                </w:r>
+                                <w:r>
+                                  <w:rPr>
+                                    <w:rFonts w:ascii="Times New Roman" w:hAnsi="Times New Roman" w:cs="Times New Roman"/>
+                                    <w:sz w:val="24"/>
+                                    <w:szCs w:val="24"/>
+                                  </w:rPr>
+                                  <w:t>8</w:t>
+                                </w:r>
+                                <w:r>
+                                  <w:rPr>
+                                    <w:rFonts w:ascii="Times New Roman" w:hAnsi="Times New Roman" w:cs="Times New Roman"/>
+                                    <w:sz w:val="24"/>
+                                    <w:szCs w:val="24"/>
+                                  </w:rPr>
+                                  <w:t>055453</w:t>
+                                </w:r>
                               </w:p>
                               <w:p>
                                 <w:pPr>
@@ -349,6 +381,38 @@
                                     <w:szCs w:val="24"/>
                                   </w:rPr>
                                   <w:t>Id:</w:t>
+                                </w:r>
+                                <w:r>
+                                  <w:rPr>
+                                    <w:rFonts w:ascii="Times New Roman" w:hAnsi="Times New Roman" w:cs="Times New Roman"/>
+                                    <w:sz w:val="24"/>
+                                    <w:szCs w:val="24"/>
+                                  </w:rPr>
+                                  <w:t xml:space="preserve"> </w:t>
+                                </w:r>
+                                <w:r>
+                                  <w:rPr>
+                                    <w:rFonts w:ascii="Times New Roman" w:hAnsi="Times New Roman" w:cs="Times New Roman"/>
+                                    <w:sz w:val="24"/>
+                                    <w:szCs w:val="24"/>
+                                  </w:rPr>
+                                  <w:t>1038</w:t>
+                                </w:r>
+                                <w:r>
+                                  <w:rPr>
+                                    <w:rFonts w:ascii="Times New Roman" w:hAnsi="Times New Roman" w:cs="Times New Roman"/>
+                                    <w:sz w:val="24"/>
+                                    <w:szCs w:val="24"/>
+                                  </w:rPr>
+                                  <w:t>100562</w:t>
+                                </w:r>
+                                <w:r>
+                                  <w:rPr>
+                                    <w:rFonts w:ascii="Times New Roman" w:hAnsi="Times New Roman" w:cs="Times New Roman"/>
+                                    <w:sz w:val="24"/>
+                                    <w:szCs w:val="24"/>
+                                  </w:rPr>
+                                  <w:tab/>
                                 </w:r>
                               </w:p>
                               <w:p>
@@ -414,6 +478,8 @@
                                     <w:szCs w:val="24"/>
                                   </w:rPr>
                                 </w:pPr>
+                                <w:bookmarkStart w:id="0" w:name="_GoBack"/>
+                                <w:bookmarkEnd w:id="0"/>
                               </w:p>
                               <w:p>
                                 <w:pPr>
@@ -907,6 +973,14 @@
                             </w:rPr>
                             <w:t xml:space="preserve">Id: </w:t>
                           </w:r>
+                          <w:r>
+                            <w:rPr>
+                              <w:rFonts w:ascii="Times New Roman" w:hAnsi="Times New Roman" w:cs="Times New Roman"/>
+                              <w:sz w:val="24"/>
+                              <w:szCs w:val="24"/>
+                            </w:rPr>
+                            <w:t>1077420979</w:t>
+                          </w:r>
                         </w:p>
                         <w:p>
                           <w:pPr>
@@ -947,6 +1021,30 @@
                             </w:rPr>
                             <w:t>Id:</w:t>
                           </w:r>
+                          <w:r>
+                            <w:rPr>
+                              <w:rFonts w:ascii="Times New Roman" w:hAnsi="Times New Roman" w:cs="Times New Roman"/>
+                              <w:sz w:val="24"/>
+                              <w:szCs w:val="24"/>
+                            </w:rPr>
+                            <w:t xml:space="preserve"> </w:t>
+                          </w:r>
+                          <w:r>
+                            <w:rPr>
+                              <w:rFonts w:ascii="Times New Roman" w:hAnsi="Times New Roman" w:cs="Times New Roman"/>
+                              <w:sz w:val="24"/>
+                              <w:szCs w:val="24"/>
+                            </w:rPr>
+                            <w:t>8</w:t>
+                          </w:r>
+                          <w:r>
+                            <w:rPr>
+                              <w:rFonts w:ascii="Times New Roman" w:hAnsi="Times New Roman" w:cs="Times New Roman"/>
+                              <w:sz w:val="24"/>
+                              <w:szCs w:val="24"/>
+                            </w:rPr>
+                            <w:t>055453</w:t>
+                          </w:r>
                         </w:p>
                         <w:p>
                           <w:pPr>
@@ -986,6 +1084,38 @@
                               <w:szCs w:val="24"/>
                             </w:rPr>
                             <w:t>Id:</w:t>
+                          </w:r>
+                          <w:r>
+                            <w:rPr>
+                              <w:rFonts w:ascii="Times New Roman" w:hAnsi="Times New Roman" w:cs="Times New Roman"/>
+                              <w:sz w:val="24"/>
+                              <w:szCs w:val="24"/>
+                            </w:rPr>
+                            <w:t xml:space="preserve"> </w:t>
+                          </w:r>
+                          <w:r>
+                            <w:rPr>
+                              <w:rFonts w:ascii="Times New Roman" w:hAnsi="Times New Roman" w:cs="Times New Roman"/>
+                              <w:sz w:val="24"/>
+                              <w:szCs w:val="24"/>
+                            </w:rPr>
+                            <w:t>1038</w:t>
+                          </w:r>
+                          <w:r>
+                            <w:rPr>
+                              <w:rFonts w:ascii="Times New Roman" w:hAnsi="Times New Roman" w:cs="Times New Roman"/>
+                              <w:sz w:val="24"/>
+                              <w:szCs w:val="24"/>
+                            </w:rPr>
+                            <w:t>100562</w:t>
+                          </w:r>
+                          <w:r>
+                            <w:rPr>
+                              <w:rFonts w:ascii="Times New Roman" w:hAnsi="Times New Roman" w:cs="Times New Roman"/>
+                              <w:sz w:val="24"/>
+                              <w:szCs w:val="24"/>
+                            </w:rPr>
+                            <w:tab/>
                           </w:r>
                         </w:p>
                         <w:p>
@@ -1051,6 +1181,8 @@
                               <w:szCs w:val="24"/>
                             </w:rPr>
                           </w:pPr>
+                          <w:bookmarkStart w:id="1" w:name="_GoBack"/>
+                          <w:bookmarkEnd w:id="1"/>
                         </w:p>
                         <w:p>
                           <w:pPr>
@@ -1716,12 +1848,7 @@
         <w:t xml:space="preserve"> </w:t>
       </w:r>
       <w:r>
-        <w:t xml:space="preserve">Los sistemas de control de versiones son programas que tienen como objetivo controlar los cambios en el desarrollo de cualquier tipo de software, permitiendo conocer el </w:t>
-      </w:r>
-      <w:bookmarkStart w:id="0" w:name="_GoBack"/>
-      <w:bookmarkEnd w:id="0"/>
-      <w:r>
-        <w:t>estado actual de un proyecto, los cambios que se le han realizado a cualquiera de sus piezas, las personas que intervinieron en ellos, etc.</w:t>
+        <w:t>Los sistemas de control de versiones son programas que tienen como objetivo controlar los cambios en el desarrollo de cualquier tipo de software, permitiendo conocer el estado actual de un proyecto, los cambios que se le han realizado a cualquiera de sus piezas, las personas que intervinieron en ellos, etc.</w:t>
       </w:r>
     </w:p>
     <w:p>
@@ -3817,7 +3944,7 @@
 
 <file path=word/numbering.xml><?xml version="1.0" encoding="utf-8"?>
 <w:numbering xmlns:wpc="http://schemas.microsoft.com/office/word/2010/wordprocessingCanvas" xmlns:mc="http://schemas.openxmlformats.org/markup-compatibility/2006" xmlns:o="urn:schemas-microsoft-com:office:office" xmlns:r="http://schemas.openxmlformats.org/officeDocument/2006/relationships" xmlns:m="http://schemas.openxmlformats.org/officeDocument/2006/math" xmlns:v="urn:schemas-microsoft-com:vml" xmlns:wp14="http://schemas.microsoft.com/office/word/2010/wordprocessingDrawing" xmlns:wp="http://schemas.openxmlformats.org/drawingml/2006/wordprocessingDrawing" xmlns:w10="urn:schemas-microsoft-com:office:word" xmlns:w="http://schemas.openxmlformats.org/wordprocessingml/2006/main" xmlns:w14="http://schemas.microsoft.com/office/word/2010/wordml" xmlns:w15="http://schemas.microsoft.com/office/word/2012/wordml" xmlns:wpg="http://schemas.microsoft.com/office/word/2010/wordprocessingGroup" xmlns:wpi="http://schemas.microsoft.com/office/word/2010/wordprocessingInk" xmlns:wne="http://schemas.microsoft.com/office/word/2006/wordml" xmlns:wps="http://schemas.microsoft.com/office/word/2010/wordprocessingShape" mc:Ignorable="w14 w15 wp14">
-  <w:abstractNum w:abstractNumId="0" w15:restartNumberingAfterBreak="0">
+  <w:abstractNum w:abstractNumId="0">
     <w:nsid w:val="06A63345"/>
     <w:multiLevelType w:val="hybridMultilevel"/>
     <w:tmpl w:val="84FA0EF2"/>
@@ -3930,7 +4057,7 @@
       </w:rPr>
     </w:lvl>
   </w:abstractNum>
-  <w:abstractNum w:abstractNumId="1" w15:restartNumberingAfterBreak="0">
+  <w:abstractNum w:abstractNumId="1">
     <w:nsid w:val="12904935"/>
     <w:multiLevelType w:val="multilevel"/>
     <w:tmpl w:val="7284A992"/>
@@ -4079,7 +4206,7 @@
       </w:rPr>
     </w:lvl>
   </w:abstractNum>
-  <w:abstractNum w:abstractNumId="2" w15:restartNumberingAfterBreak="0">
+  <w:abstractNum w:abstractNumId="2">
     <w:nsid w:val="2A581BFA"/>
     <w:multiLevelType w:val="multilevel"/>
     <w:tmpl w:val="0A8ACA70"/>
@@ -4228,7 +4355,7 @@
       </w:rPr>
     </w:lvl>
   </w:abstractNum>
-  <w:abstractNum w:abstractNumId="3" w15:restartNumberingAfterBreak="0">
+  <w:abstractNum w:abstractNumId="3">
     <w:nsid w:val="36732AC4"/>
     <w:multiLevelType w:val="hybridMultilevel"/>
     <w:tmpl w:val="76F06EF6"/>
@@ -4340,7 +4467,7 @@
       </w:rPr>
     </w:lvl>
   </w:abstractNum>
-  <w:abstractNum w:abstractNumId="4" w15:restartNumberingAfterBreak="0">
+  <w:abstractNum w:abstractNumId="4">
     <w:nsid w:val="50A47877"/>
     <w:multiLevelType w:val="multilevel"/>
     <w:tmpl w:val="83B66E30"/>
@@ -4489,7 +4616,7 @@
       </w:rPr>
     </w:lvl>
   </w:abstractNum>
-  <w:abstractNum w:abstractNumId="5" w15:restartNumberingAfterBreak="0">
+  <w:abstractNum w:abstractNumId="5">
     <w:nsid w:val="54FD3ECF"/>
     <w:multiLevelType w:val="multilevel"/>
     <w:tmpl w:val="806E9990"/>
@@ -4638,7 +4765,7 @@
       </w:rPr>
     </w:lvl>
   </w:abstractNum>
-  <w:abstractNum w:abstractNumId="6" w15:restartNumberingAfterBreak="0">
+  <w:abstractNum w:abstractNumId="6">
     <w:nsid w:val="55DC2C89"/>
     <w:multiLevelType w:val="hybridMultilevel"/>
     <w:tmpl w:val="90EA0686"/>
@@ -4751,7 +4878,7 @@
       </w:rPr>
     </w:lvl>
   </w:abstractNum>
-  <w:abstractNum w:abstractNumId="7" w15:restartNumberingAfterBreak="0">
+  <w:abstractNum w:abstractNumId="7">
     <w:nsid w:val="5B7F58A4"/>
     <w:multiLevelType w:val="multilevel"/>
     <w:tmpl w:val="87461D42"/>
@@ -4900,7 +5027,7 @@
       </w:rPr>
     </w:lvl>
   </w:abstractNum>
-  <w:abstractNum w:abstractNumId="8" w15:restartNumberingAfterBreak="0">
+  <w:abstractNum w:abstractNumId="8">
     <w:nsid w:val="5E6B71D7"/>
     <w:multiLevelType w:val="multilevel"/>
     <w:tmpl w:val="2794D92C"/>
@@ -5049,7 +5176,7 @@
       </w:rPr>
     </w:lvl>
   </w:abstractNum>
-  <w:abstractNum w:abstractNumId="9" w15:restartNumberingAfterBreak="0">
+  <w:abstractNum w:abstractNumId="9">
     <w:nsid w:val="60E8669D"/>
     <w:multiLevelType w:val="multilevel"/>
     <w:tmpl w:val="B52C0934"/>
@@ -5198,7 +5325,7 @@
       </w:rPr>
     </w:lvl>
   </w:abstractNum>
-  <w:abstractNum w:abstractNumId="10" w15:restartNumberingAfterBreak="0">
+  <w:abstractNum w:abstractNumId="10">
     <w:nsid w:val="6CEC7558"/>
     <w:multiLevelType w:val="multilevel"/>
     <w:tmpl w:val="145A16D0"/>
@@ -5347,7 +5474,7 @@
       </w:rPr>
     </w:lvl>
   </w:abstractNum>
-  <w:abstractNum w:abstractNumId="11" w15:restartNumberingAfterBreak="0">
+  <w:abstractNum w:abstractNumId="11">
     <w:nsid w:val="6EE22368"/>
     <w:multiLevelType w:val="multilevel"/>
     <w:tmpl w:val="00C00506"/>

</xml_diff>

<commit_message>
hice mi aporte en las conclusiones y algunas modificaciones en la intro
</commit_message>
<xml_diff>
--- a/Documentos/Todo sobre GIT.docx
+++ b/Documentos/Todo sobre GIT.docx
@@ -17,6 +17,7 @@
       <w:sdtContent>
         <w:p>
           <w:pPr>
+            <w:jc w:val="both"/>
             <w:rPr>
               <w:b/>
             </w:rPr>
@@ -26,6 +27,7 @@
           <w:pPr>
             <w:pStyle w:val="Sinespaciado"/>
             <w:spacing w:before="80" w:after="40"/>
+            <w:jc w:val="both"/>
             <w:rPr>
               <w:b/>
             </w:rPr>
@@ -35,6 +37,7 @@
           <w:pPr>
             <w:pStyle w:val="Sinespaciado"/>
             <w:spacing w:before="80" w:after="40"/>
+            <w:jc w:val="both"/>
             <w:rPr>
               <w:rFonts w:ascii="Times New Roman" w:eastAsiaTheme="minorHAnsi" w:hAnsi="Times New Roman"/>
               <w:b/>
@@ -734,7 +737,7 @@
                     <v:stroke joinstyle="miter"/>
                     <v:path gradientshapeok="t" o:connecttype="rect"/>
                   </v:shapetype>
-                  <v:shape id="Cuadro de texto 131" o:spid="_x0000_s1026" type="#_x0000_t202" style="position:absolute;margin-left:-37.6pt;margin-top:143.15pt;width:544.75pt;height:603.9pt;z-index:251660288;visibility:visible;mso-wrap-style:square;mso-width-percent:0;mso-height-percent:0;mso-wrap-distance-left:14.4pt;mso-wrap-distance-top:0;mso-wrap-distance-right:14.4pt;mso-wrap-distance-bottom:0;mso-position-horizontal:absolute;mso-position-horizontal-relative:margin;mso-position-vertical:absolute;mso-position-vertical-relative:page;mso-width-percent:0;mso-height-percent:0;mso-width-relative:margin;mso-height-relative:page;v-text-anchor:top" o:gfxdata="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" filled="f" stroked="f" strokeweight=".5pt">
+                  <v:shape id="Cuadro de texto 131" o:spid="_x0000_s1026" type="#_x0000_t202" style="position:absolute;left:0;text-align:left;margin-left:-37.6pt;margin-top:143.15pt;width:544.75pt;height:603.9pt;z-index:251660288;visibility:visible;mso-wrap-style:square;mso-width-percent:0;mso-height-percent:0;mso-wrap-distance-left:14.4pt;mso-wrap-distance-top:0;mso-wrap-distance-right:14.4pt;mso-wrap-distance-bottom:0;mso-position-horizontal:absolute;mso-position-horizontal-relative:margin;mso-position-vertical:absolute;mso-position-vertical-relative:page;mso-width-percent:0;mso-height-percent:0;mso-width-relative:margin;mso-height-relative:page;v-text-anchor:top" o:gfxdata="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" filled="f" stroked="f" strokeweight=".5pt">
                     <v:textbox inset="0,0,0,0">
                       <w:txbxContent>
                         <w:p>
@@ -1485,7 +1488,7 @@
               </mc:Choice>
               <mc:Fallback>
                 <w:pict>
-                  <v:rect w14:anchorId="4D268311" id="Rectángulo 132" o:spid="_x0000_s1027" style="position:absolute;margin-left:-4.4pt;margin-top:0;width:46.8pt;height:77.75pt;z-index:251659264;visibility:visible;mso-wrap-style:square;mso-width-percent:76;mso-height-percent:98;mso-top-percent:23;mso-wrap-distance-left:9pt;mso-wrap-distance-top:0;mso-wrap-distance-right:9pt;mso-wrap-distance-bottom:0;mso-position-horizontal:right;mso-position-horizontal-relative:margin;mso-position-vertical-relative:page;mso-width-percent:76;mso-height-percent:98;mso-top-percent:23;mso-width-relative:page;mso-height-relative:page;v-text-anchor:bottom" o:gfxdata="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" fillcolor="#5b9bd5 [3204]" stroked="f" strokeweight="1pt">
+                  <v:rect w14:anchorId="4D268311" id="Rectángulo 132" o:spid="_x0000_s1027" style="position:absolute;left:0;text-align:left;margin-left:-4.4pt;margin-top:0;width:46.8pt;height:77.75pt;z-index:251659264;visibility:visible;mso-wrap-style:square;mso-width-percent:76;mso-height-percent:98;mso-top-percent:23;mso-wrap-distance-left:9pt;mso-wrap-distance-top:0;mso-wrap-distance-right:9pt;mso-wrap-distance-bottom:0;mso-position-horizontal:right;mso-position-horizontal-relative:margin;mso-position-vertical-relative:page;mso-width-percent:76;mso-height-percent:98;mso-top-percent:23;mso-width-relative:page;mso-height-relative:page;v-text-anchor:bottom" o:gfxdata="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" fillcolor="#5b9bd5 [3204]" stroked="f" strokeweight="1pt">
                     <v:path arrowok="t"/>
                     <o:lock v:ext="edit" aspectratio="t"/>
                     <v:textbox inset="3.6pt,,3.6pt">
@@ -1551,6 +1554,7 @@
           <w:pPr>
             <w:spacing w:line="259" w:lineRule="auto"/>
             <w:ind w:firstLine="0"/>
+            <w:jc w:val="both"/>
             <w:rPr>
               <w:b/>
             </w:rPr>
@@ -1560,7 +1564,7 @@
     </w:sdt>
     <w:p>
       <w:pPr>
-        <w:jc w:val="center"/>
+        <w:jc w:val="both"/>
         <w:rPr>
           <w:b/>
         </w:rPr>
@@ -1574,6 +1578,7 @@
     </w:p>
     <w:p>
       <w:pPr>
+        <w:jc w:val="both"/>
         <w:rPr>
           <w:b/>
         </w:rPr>
@@ -1587,6 +1592,8 @@
     </w:p>
     <w:p>
       <w:pPr>
+        <w:ind w:firstLine="0"/>
+        <w:jc w:val="both"/>
         <w:rPr>
           <w:shd w:val="clear" w:color="auto" w:fill="FFFFFF"/>
         </w:rPr>
@@ -1595,70 +1602,111 @@
         <w:rPr>
           <w:shd w:val="clear" w:color="auto" w:fill="FFFFFF"/>
         </w:rPr>
-        <w:t xml:space="preserve">El mundo de la programación se encuentra en constante avance, y </w:t>
-      </w:r>
-      <w:r>
-        <w:rPr>
+        <w:t xml:space="preserve">El mundo de la programación se encuentra en constante </w:t>
+      </w:r>
+      <w:r>
+        <w:rPr>
+          <w:color w:val="FF0000"/>
           <w:shd w:val="clear" w:color="auto" w:fill="FFFFFF"/>
         </w:rPr>
-        <w:t>además</w:t>
-      </w:r>
-      <w:r>
-        <w:rPr>
+        <w:t xml:space="preserve">evolución, de tal manera que exige que los actores involucrados en este mundo nos actualicemos permanentemente para ser mejores programadores o administradores y como usuarios sacarle el máximo provecho, además, los </w:t>
+      </w:r>
+      <w:proofErr w:type="spellStart"/>
+      <w:r>
+        <w:rPr>
+          <w:color w:val="FF0000"/>
           <w:shd w:val="clear" w:color="auto" w:fill="FFFFFF"/>
         </w:rPr>
-        <w:t xml:space="preserve"> de nosotros actualizarnos </w:t>
-      </w:r>
-      <w:r>
-        <w:rPr>
+        <w:t>builds</w:t>
+      </w:r>
+      <w:proofErr w:type="spellEnd"/>
+      <w:r>
+        <w:rPr>
+          <w:color w:val="FF0000"/>
           <w:shd w:val="clear" w:color="auto" w:fill="FFFFFF"/>
         </w:rPr>
-        <w:t>día</w:t>
+        <w:t xml:space="preserve"> también requieren </w:t>
       </w:r>
       <w:r>
         <w:rPr>
           <w:shd w:val="clear" w:color="auto" w:fill="FFFFFF"/>
         </w:rPr>
-        <w:t xml:space="preserve"> a día para ser mejores programadores o administradores, los builds también necesitan actualizarse constantemente</w:t>
+        <w:t>actualizarse constantemente</w:t>
       </w:r>
       <w:r>
         <w:rPr>
           <w:shd w:val="clear" w:color="auto" w:fill="FFFFFF"/>
         </w:rPr>
-        <w:t>;</w:t>
-      </w:r>
+        <w:t xml:space="preserve">; es aquí donde herramientas de software como </w:t>
+      </w:r>
+      <w:proofErr w:type="spellStart"/>
       <w:r>
         <w:rPr>
           <w:shd w:val="clear" w:color="auto" w:fill="FFFFFF"/>
         </w:rPr>
-        <w:t xml:space="preserve"> es aquí donde</w:t>
-      </w:r>
+        <w:t>Gradle</w:t>
+      </w:r>
+      <w:proofErr w:type="spellEnd"/>
       <w:r>
         <w:rPr>
           <w:shd w:val="clear" w:color="auto" w:fill="FFFFFF"/>
         </w:rPr>
-        <w:t xml:space="preserve"> herramientas de software como G</w:t>
-      </w:r>
+        <w:t xml:space="preserve"> y </w:t>
+      </w:r>
+      <w:proofErr w:type="spellStart"/>
       <w:r>
         <w:rPr>
           <w:shd w:val="clear" w:color="auto" w:fill="FFFFFF"/>
         </w:rPr>
-        <w:t xml:space="preserve">radle y Maven a igual que los software de control como Git, Github toman gran importancia brindando una alta gama de posibilidades que facilitan el trabajo en el desarrollo y la </w:t>
-      </w:r>
+        <w:t>Maven</w:t>
+      </w:r>
+      <w:proofErr w:type="spellEnd"/>
       <w:r>
         <w:rPr>
           <w:shd w:val="clear" w:color="auto" w:fill="FFFFFF"/>
         </w:rPr>
-        <w:t>programación</w:t>
-      </w:r>
+        <w:t xml:space="preserve"> a igual que los software de control como </w:t>
+      </w:r>
+      <w:proofErr w:type="spellStart"/>
       <w:r>
         <w:rPr>
           <w:shd w:val="clear" w:color="auto" w:fill="FFFFFF"/>
         </w:rPr>
+        <w:t>Git</w:t>
+      </w:r>
+      <w:proofErr w:type="spellEnd"/>
+      <w:r>
+        <w:rPr>
+          <w:shd w:val="clear" w:color="auto" w:fill="FFFFFF"/>
+        </w:rPr>
+        <w:t xml:space="preserve">, </w:t>
+      </w:r>
+      <w:proofErr w:type="spellStart"/>
+      <w:r>
+        <w:rPr>
+          <w:shd w:val="clear" w:color="auto" w:fill="FFFFFF"/>
+        </w:rPr>
+        <w:t>Github</w:t>
+      </w:r>
+      <w:proofErr w:type="spellEnd"/>
+      <w:r>
+        <w:rPr>
+          <w:shd w:val="clear" w:color="auto" w:fill="FFFFFF"/>
+        </w:rPr>
+        <w:t xml:space="preserve"> toman gran importancia brindando una alta gama de posibilidades que facilitan el trabajo en el desarrollo y la programación</w:t>
+      </w:r>
+      <w:r>
+        <w:rPr>
+          <w:shd w:val="clear" w:color="auto" w:fill="FFFFFF"/>
+        </w:rPr>
         <w:t>. </w:t>
       </w:r>
     </w:p>
     <w:p>
+      <w:pPr>
+        <w:ind w:firstLine="0"/>
+        <w:jc w:val="both"/>
+      </w:pPr>
       <w:r>
         <w:t>E</w:t>
       </w:r>
@@ -1669,69 +1717,157 @@
         <w:t>informe</w:t>
       </w:r>
       <w:r>
-        <w:t xml:space="preserve"> sirve como introducción a </w:t>
-      </w:r>
-      <w:r>
-        <w:t>algunos</w:t>
-      </w:r>
-      <w:r>
-        <w:t xml:space="preserve"> tipo de herramientas</w:t>
-      </w:r>
-      <w:r>
-        <w:t xml:space="preserve"> de software</w:t>
-      </w:r>
-      <w:r>
-        <w:t xml:space="preserve"> de manera global, </w:t>
+        <w:t xml:space="preserve"> sirve como </w:t>
+      </w:r>
+      <w:r>
+        <w:rPr>
+          <w:color w:val="FF0000"/>
+        </w:rPr>
+        <w:t>introducción al conocimiento de algunos tipo de herramientas de software en forma general,</w:t>
+      </w:r>
+      <w:r>
+        <w:t xml:space="preserve"> </w:t>
       </w:r>
       <w:r>
         <w:t xml:space="preserve">haciendo énfasis en las  herramientas </w:t>
       </w:r>
+      <w:proofErr w:type="spellStart"/>
       <w:r>
         <w:t>Git</w:t>
       </w:r>
+      <w:proofErr w:type="spellEnd"/>
       <w:r>
         <w:t xml:space="preserve">, </w:t>
       </w:r>
+      <w:proofErr w:type="spellStart"/>
       <w:r>
         <w:t>Github</w:t>
       </w:r>
-      <w:r>
-        <w:t>, Gradle y Maven  que dinamizan y optimizan el trabajo de los desarrolladores, programadores y administradores en la actualidad conociendo un poco del funcionamiento y las características de estos.</w:t>
-      </w:r>
-    </w:p>
-    <w:p>
-      <w:r>
-        <w:t>T</w:t>
-      </w:r>
-      <w:r>
-        <w:t xml:space="preserve">ambién </w:t>
-      </w:r>
-      <w:r>
-        <w:t xml:space="preserve">se profundizara </w:t>
-      </w:r>
-      <w:r>
-        <w:t xml:space="preserve"> uno de los sistemas de control de versiones existentes en la actualidad que se ha popularizado tremendamente, gracias al sitio Github. Se trata de Git, el sistema de control de versiones más conocido y usado actualmente, que es el motor de Github. Al terminar su lectura entenderás qué es Git y qué es Github, dos cosas distintas que a veces resultan confusas de entender por las personas que están dando sus primeros pasos en el mundo del desarrollo.</w:t>
+      <w:proofErr w:type="spellEnd"/>
+      <w:r>
+        <w:t xml:space="preserve">, </w:t>
+      </w:r>
+      <w:proofErr w:type="spellStart"/>
+      <w:r>
+        <w:t>Gradle</w:t>
+      </w:r>
+      <w:proofErr w:type="spellEnd"/>
+      <w:r>
+        <w:t xml:space="preserve"> y </w:t>
+      </w:r>
+      <w:proofErr w:type="spellStart"/>
+      <w:r>
+        <w:t>Maven</w:t>
+      </w:r>
+      <w:proofErr w:type="spellEnd"/>
+      <w:r>
+        <w:t xml:space="preserve">  que dinamizan y optimizan el trabajo de los desarrolladores, programadores y administradores en la actualidad, </w:t>
+      </w:r>
+      <w:r>
+        <w:rPr>
+          <w:color w:val="FF0000"/>
+        </w:rPr>
+        <w:t>brindando un  conociendo somero del funcionamiento y las características de estos</w:t>
+      </w:r>
+      <w:r>
+        <w:t>.</w:t>
+      </w:r>
+    </w:p>
+    <w:p>
+      <w:pPr>
+        <w:ind w:firstLine="0"/>
+        <w:jc w:val="both"/>
+      </w:pPr>
+      <w:r>
+        <w:t>Además se profundiza en</w:t>
+      </w:r>
+      <w:r>
+        <w:t xml:space="preserve"> uno de los sistemas de control de versiones existentes en la actualidad que se ha popularizado tremendamente, gracias al sitio </w:t>
+      </w:r>
+      <w:proofErr w:type="spellStart"/>
+      <w:r>
+        <w:t>Github</w:t>
+      </w:r>
+      <w:proofErr w:type="spellEnd"/>
+      <w:r>
+        <w:t xml:space="preserve">. Se trata de </w:t>
+      </w:r>
+      <w:proofErr w:type="spellStart"/>
+      <w:r>
+        <w:t>Git</w:t>
+      </w:r>
+      <w:proofErr w:type="spellEnd"/>
+      <w:r>
+        <w:t xml:space="preserve">, el sistema de control de versiones más conocido y usado actualmente, </w:t>
+      </w:r>
+      <w:r>
+        <w:rPr>
+          <w:color w:val="FF0000"/>
+        </w:rPr>
+        <w:t xml:space="preserve">gracias al </w:t>
+      </w:r>
+      <w:r>
+        <w:t xml:space="preserve">motor de </w:t>
+      </w:r>
+      <w:proofErr w:type="spellStart"/>
+      <w:r>
+        <w:t>Github</w:t>
+      </w:r>
+      <w:proofErr w:type="spellEnd"/>
+      <w:r>
+        <w:t xml:space="preserve">. Al terminar su lectura entenderás qué es </w:t>
+      </w:r>
+      <w:proofErr w:type="spellStart"/>
+      <w:r>
+        <w:t>Git</w:t>
+      </w:r>
+      <w:proofErr w:type="spellEnd"/>
+      <w:r>
+        <w:t xml:space="preserve"> y qué es </w:t>
+      </w:r>
+      <w:proofErr w:type="spellStart"/>
+      <w:r>
+        <w:t>Github</w:t>
+      </w:r>
+      <w:proofErr w:type="spellEnd"/>
+      <w:r>
+        <w:t>, dos cosas distintas</w:t>
+      </w:r>
+      <w:r>
+        <w:t xml:space="preserve">, </w:t>
+      </w:r>
+      <w:r>
+        <w:rPr>
+          <w:color w:val="FF0000"/>
+        </w:rPr>
+        <w:t xml:space="preserve">cuya diferencia en ocasiones resulta confusa de entender por las </w:t>
+      </w:r>
+      <w:r>
+        <w:t>personas que están dando sus primeros pasos en el mundo del desarrollo.</w:t>
       </w:r>
       <w:r>
         <w:t xml:space="preserve"> </w:t>
       </w:r>
       <w:r>
-        <w:t xml:space="preserve">Los sistemas de control de versiones son programas que tienen como objetivo controlar los cambios en el desarrollo de cualquier tipo de software, permitiendo conocer el </w:t>
-      </w:r>
-      <w:bookmarkStart w:id="0" w:name="_GoBack"/>
-      <w:bookmarkEnd w:id="0"/>
-      <w:r>
-        <w:t>estado actual de un proyecto, los cambios que se le han realizado a cualquiera de sus piezas, las personas que intervinieron en ellos, etc.</w:t>
-      </w:r>
-    </w:p>
-    <w:p>
+        <w:t xml:space="preserve">Los sistemas de control de versiones son programas que tienen como objetivo controlar los cambios en el desarrollo de cualquier tipo de software, permitiendo conocer el estado actual de </w:t>
+      </w:r>
       <w:r>
         <w:lastRenderedPageBreak/>
+        <w:t>un proyecto, los cambios que se le han realizado a cualquiera de sus piezas, las personas que intervinieron en ellos, etc.</w:t>
+      </w:r>
+    </w:p>
+    <w:p>
+      <w:pPr>
+        <w:ind w:firstLine="0"/>
+        <w:jc w:val="both"/>
+      </w:pPr>
+      <w:r>
         <w:t>Si deseas conocer un poco de estas herramientas de software te invitamos a leer el siguiente informe.</w:t>
       </w:r>
     </w:p>
     <w:p>
       <w:pPr>
+        <w:jc w:val="both"/>
         <w:rPr>
           <w:b/>
         </w:rPr>
@@ -1744,6 +1880,10 @@
       </w:r>
     </w:p>
     <w:p>
+      <w:pPr>
+        <w:ind w:firstLine="0"/>
+        <w:jc w:val="both"/>
+      </w:pPr>
       <w:r>
         <w:t xml:space="preserve">Conocer las distintas herramientas de software y sistemas de control </w:t>
       </w:r>
@@ -1756,6 +1896,7 @@
     </w:p>
     <w:p>
       <w:pPr>
+        <w:jc w:val="both"/>
         <w:rPr>
           <w:b/>
         </w:rPr>
@@ -1774,6 +1915,7 @@
           <w:ilvl w:val="0"/>
           <w:numId w:val="11"/>
         </w:numPr>
+        <w:jc w:val="both"/>
       </w:pPr>
       <w:r>
         <w:t xml:space="preserve">Comprender que es y para </w:t>
@@ -1792,6 +1934,7 @@
           <w:ilvl w:val="0"/>
           <w:numId w:val="11"/>
         </w:numPr>
+        <w:jc w:val="both"/>
       </w:pPr>
       <w:r>
         <w:t>Conocer la importancia de las herramientas de software Gradle y Maven.</w:t>
@@ -1804,6 +1947,7 @@
           <w:ilvl w:val="0"/>
           <w:numId w:val="11"/>
         </w:numPr>
+        <w:jc w:val="both"/>
       </w:pPr>
       <w:r>
         <w:t>Identificar las ventajas que tienen las herramienta de software  Gradle y Maven en la actualidad.</w:t>
@@ -1811,6 +1955,7 @@
     </w:p>
     <w:p>
       <w:pPr>
+        <w:jc w:val="both"/>
         <w:rPr>
           <w:b/>
           <w:lang w:val="es-ES"/>
@@ -1832,8 +1977,17 @@
       </w:r>
     </w:p>
     <w:p>
-      <w:r>
-        <w:t xml:space="preserve">Git es un software de control de versiones diseñado por </w:t>
+      <w:pPr>
+        <w:ind w:firstLine="0"/>
+        <w:jc w:val="both"/>
+      </w:pPr>
+      <w:proofErr w:type="spellStart"/>
+      <w:r>
+        <w:t>Git</w:t>
+      </w:r>
+      <w:proofErr w:type="spellEnd"/>
+      <w:r>
+        <w:t xml:space="preserve"> es un software de control de versiones diseñado por </w:t>
       </w:r>
       <w:r>
         <w:t>Linux</w:t>
@@ -1844,25 +1998,37 @@
     </w:p>
     <w:p>
       <w:pPr>
-        <w:rPr>
-          <w:rFonts w:cstheme="minorHAnsi"/>
-        </w:rPr>
-      </w:pPr>
+        <w:ind w:firstLine="0"/>
+        <w:jc w:val="both"/>
+        <w:rPr>
+          <w:rFonts w:cstheme="minorHAnsi"/>
+        </w:rPr>
+      </w:pPr>
+      <w:proofErr w:type="spellStart"/>
       <w:r>
         <w:rPr>
           <w:rFonts w:cstheme="minorHAnsi"/>
           <w:color w:val="000000"/>
         </w:rPr>
-        <w:t>Git es multiplataforma, por lo que puedes usarlo y crear repositorios locales en todos los sistemas operativos más comunes, Windows, Linux o Mac. Existen multitud de GUIs (Graphical User Interface o Interfaz de Usuario Gráfica) para trabajar con Git a golpe de ratón, no obstante para el aprendizaje se recomienda usarlo con línea de comandos, de modo que puedas dominar el sistema desde su base, en lugar de estar aprendiendo a usar un programa determinado.</w:t>
-      </w:r>
-    </w:p>
-    <w:p>
-      <w:r>
-        <w:t xml:space="preserve">Una versión o revisión es el estado completo en el que se encuentra el proyecto en un instante dado. A diferencia de un editor, cuando se da la orden de guardar (denominada commit), no se </w:t>
-      </w:r>
+        <w:t>Git</w:t>
+      </w:r>
+      <w:proofErr w:type="spellEnd"/>
+      <w:r>
+        <w:rPr>
+          <w:rFonts w:cstheme="minorHAnsi"/>
+          <w:color w:val="000000"/>
+        </w:rPr>
+        <w:t xml:space="preserve"> es multiplataforma, por lo que puedes usarlo y crear repositorios locales en todos los sistemas operativos más comunes, Windows, Linux o Mac. Existen multitud de GUIs (Graphical User Interface o Interfaz de Usuario Gráfica) para trabajar con Git a golpe de ratón, no obstante para el aprendizaje se recomienda usarlo con línea de comandos, de modo que puedas dominar el sistema desde su base, en lugar de estar aprendiendo a usar un programa determinado.</w:t>
+      </w:r>
+    </w:p>
+    <w:p>
+      <w:pPr>
+        <w:ind w:firstLine="0"/>
+        <w:jc w:val="both"/>
+      </w:pPr>
       <w:r>
         <w:lastRenderedPageBreak/>
-        <w:t xml:space="preserve">guarda un fichero, se guarda todo el Estado del proyecto, Para los no iniciados Git es algo parecido a Dropbox o Google Drive pero con un grado de control sobre las versiones mucho </w:t>
+        <w:t xml:space="preserve">Una versión o revisión es el estado completo en el que se encuentra el proyecto en un instante dado. A diferencia de un editor, cuando se da la orden de guardar (denominada commit), no se guarda un fichero, se guarda todo el Estado del proyecto, Para los no iniciados Git es algo parecido a Dropbox o Google Drive pero con un grado de control sobre las versiones mucho </w:t>
       </w:r>
       <w:r>
         <w:t>más</w:t>
@@ -1873,6 +2039,7 @@
     </w:p>
     <w:p>
       <w:pPr>
+        <w:jc w:val="both"/>
         <w:rPr>
           <w:b/>
         </w:rPr>
@@ -1891,12 +2058,23 @@
       </w:r>
     </w:p>
     <w:p>
-      <w:r>
-        <w:t>GitHub es una plataforma de desarrollo colaborativo que es utilizada para alojar proyectos utilizando el sistema de control de versiones Git GitHub ofrece una infinidad de servicios para el trabajo colaborativo como: repositorios, documentación, gestión de incidencias, gestión de equipos, chats, notificaciones, páginas web, tableros, asignación de tareas, etc. que pueden ser utilizados para el desarrollo de la actividad académica.</w:t>
-      </w:r>
-    </w:p>
-    <w:p>
-      <w:pPr>
+      <w:pPr>
+        <w:ind w:firstLine="0"/>
+        <w:jc w:val="both"/>
+      </w:pPr>
+      <w:proofErr w:type="spellStart"/>
+      <w:r>
+        <w:t>GitHub</w:t>
+      </w:r>
+      <w:proofErr w:type="spellEnd"/>
+      <w:r>
+        <w:t xml:space="preserve"> es una plataforma de desarrollo colaborativo que es utilizada para alojar proyectos utilizando el sistema de control de versiones Git GitHub ofrece una infinidad de servicios para el trabajo colaborativo como: repositorios, documentación, gestión de incidencias, gestión de equipos, chats, notificaciones, páginas web, tableros, asignación de tareas, etc. que pueden ser utilizados para el desarrollo de la actividad académica.</w:t>
+      </w:r>
+    </w:p>
+    <w:p>
+      <w:pPr>
+        <w:ind w:firstLine="0"/>
+        <w:jc w:val="both"/>
         <w:rPr>
           <w:rFonts w:cstheme="minorHAnsi"/>
           <w:color w:val="000000"/>
@@ -1930,7 +2108,7 @@
     <w:p>
       <w:pPr>
         <w:spacing w:line="240" w:lineRule="auto"/>
-        <w:jc w:val="center"/>
+        <w:jc w:val="both"/>
         <w:rPr>
           <w:rFonts w:cstheme="minorHAnsi"/>
           <w:color w:val="000000"/>
@@ -1995,7 +2173,7 @@
     </w:p>
     <w:p>
       <w:pPr>
-        <w:jc w:val="center"/>
+        <w:jc w:val="both"/>
         <w:rPr>
           <w:sz w:val="22"/>
         </w:rPr>
@@ -2004,13 +2182,14 @@
         <w:rPr>
           <w:sz w:val="22"/>
         </w:rPr>
+        <w:lastRenderedPageBreak/>
         <w:t>Figura 1. Basic commands Git. Tomada de la web</w:t>
       </w:r>
     </w:p>
     <w:p>
       <w:pPr>
         <w:spacing w:line="240" w:lineRule="auto"/>
-        <w:jc w:val="center"/>
+        <w:jc w:val="both"/>
         <w:rPr>
           <w:rFonts w:cstheme="minorHAnsi"/>
           <w:color w:val="000000"/>
@@ -2021,6 +2200,7 @@
     </w:p>
     <w:p>
       <w:pPr>
+        <w:jc w:val="both"/>
         <w:rPr>
           <w:rFonts w:cstheme="minorHAnsi"/>
           <w:b/>
@@ -2055,6 +2235,8 @@
     </w:p>
     <w:p>
       <w:pPr>
+        <w:ind w:firstLine="0"/>
+        <w:jc w:val="both"/>
         <w:rPr>
           <w:rFonts w:eastAsia="Times New Roman" w:cstheme="minorHAnsi"/>
           <w:color w:val="333333"/>
@@ -2062,6 +2244,7 @@
           <w:lang w:eastAsia="es-CO"/>
         </w:rPr>
       </w:pPr>
+      <w:proofErr w:type="spellStart"/>
       <w:r>
         <w:rPr>
           <w:rFonts w:eastAsia="Times New Roman" w:cstheme="minorHAnsi"/>
@@ -2069,7 +2252,17 @@
           <w:spacing w:val="-3"/>
           <w:lang w:eastAsia="es-CO"/>
         </w:rPr>
-        <w:t>Gradle, es una herramienta que permite la automatización de compilación de código abierto, la cual se encuentra centrada en la flexibilidad y el rendimiento. Los scripts de compilación de Gradle se escriben utilizando </w:t>
+        <w:t>Gradle</w:t>
+      </w:r>
+      <w:proofErr w:type="spellEnd"/>
+      <w:r>
+        <w:rPr>
+          <w:rFonts w:eastAsia="Times New Roman" w:cstheme="minorHAnsi"/>
+          <w:color w:val="333333"/>
+          <w:spacing w:val="-3"/>
+          <w:lang w:eastAsia="es-CO"/>
+        </w:rPr>
+        <w:t>, es una herramienta que permite la automatización de compilación de código abierto, la cual se encuentra centrada en la flexibilidad y el rendimiento. Los scripts de compilación de Gradle se escriben utilizando </w:t>
       </w:r>
       <w:r>
         <w:rPr>
@@ -2093,6 +2286,8 @@
     </w:p>
     <w:p>
       <w:pPr>
+        <w:ind w:firstLine="0"/>
+        <w:jc w:val="both"/>
         <w:rPr>
           <w:rFonts w:eastAsia="Times New Roman" w:cstheme="minorHAnsi"/>
           <w:color w:val="333333"/>
@@ -2100,6 +2295,7 @@
           <w:lang w:eastAsia="es-CO"/>
         </w:rPr>
       </w:pPr>
+      <w:proofErr w:type="spellStart"/>
       <w:r>
         <w:rPr>
           <w:rFonts w:eastAsia="Times New Roman" w:cstheme="minorHAnsi"/>
@@ -2108,7 +2304,18 @@
           <w:spacing w:val="-3"/>
           <w:lang w:eastAsia="es-CO"/>
         </w:rPr>
-        <w:t>Gradle tiene una gran flexibilidad y nos deja hacer usos otros lenguajes y no solo de Java</w:t>
+        <w:t>Gradle</w:t>
+      </w:r>
+      <w:proofErr w:type="spellEnd"/>
+      <w:r>
+        <w:rPr>
+          <w:rFonts w:eastAsia="Times New Roman" w:cstheme="minorHAnsi"/>
+          <w:bCs/>
+          <w:color w:val="191919"/>
+          <w:spacing w:val="-3"/>
+          <w:lang w:eastAsia="es-CO"/>
+        </w:rPr>
+        <w:t xml:space="preserve"> tiene una gran flexibilidad y nos deja hacer usos otros lenguajes y no solo de Java</w:t>
       </w:r>
       <w:r>
         <w:rPr>
@@ -2122,6 +2329,8 @@
     </w:p>
     <w:p>
       <w:pPr>
+        <w:ind w:firstLine="0"/>
+        <w:jc w:val="both"/>
         <w:rPr>
           <w:b/>
           <w:shd w:val="clear" w:color="auto" w:fill="FFFFFF"/>
@@ -2167,6 +2376,7 @@
     </w:p>
     <w:p>
       <w:pPr>
+        <w:jc w:val="both"/>
         <w:rPr>
           <w:b/>
         </w:rPr>
@@ -2179,8 +2389,20 @@
       </w:r>
     </w:p>
     <w:p>
-      <w:r>
-        <w:t>Algunas características de Gradle que podemos destacar son las siguientes:</w:t>
+      <w:pPr>
+        <w:ind w:firstLine="0"/>
+        <w:jc w:val="both"/>
+      </w:pPr>
+      <w:r>
+        <w:t xml:space="preserve">Algunas características de </w:t>
+      </w:r>
+      <w:proofErr w:type="spellStart"/>
+      <w:r>
+        <w:t>Gradle</w:t>
+      </w:r>
+      <w:proofErr w:type="spellEnd"/>
+      <w:r>
+        <w:t xml:space="preserve"> que podemos destacar son las siguientes:</w:t>
       </w:r>
     </w:p>
     <w:p>
@@ -2190,6 +2412,7 @@
           <w:ilvl w:val="0"/>
           <w:numId w:val="12"/>
         </w:numPr>
+        <w:jc w:val="both"/>
       </w:pPr>
       <w:r>
         <w:rPr>
@@ -2211,6 +2434,7 @@
           <w:ilvl w:val="0"/>
           <w:numId w:val="12"/>
         </w:numPr>
+        <w:jc w:val="both"/>
         <w:rPr>
           <w:rFonts w:cstheme="minorHAnsi"/>
           <w:color w:val="333333"/>
@@ -2242,6 +2466,7 @@
           <w:ilvl w:val="0"/>
           <w:numId w:val="12"/>
         </w:numPr>
+        <w:jc w:val="both"/>
         <w:rPr>
           <w:rFonts w:cstheme="minorHAnsi"/>
           <w:color w:val="333333"/>
@@ -2273,6 +2498,7 @@
           <w:ilvl w:val="0"/>
           <w:numId w:val="12"/>
         </w:numPr>
+        <w:jc w:val="both"/>
         <w:rPr>
           <w:rFonts w:cstheme="minorHAnsi"/>
           <w:color w:val="333333"/>
@@ -2305,6 +2531,7 @@
           <w:ilvl w:val="0"/>
           <w:numId w:val="12"/>
         </w:numPr>
+        <w:jc w:val="both"/>
         <w:rPr>
           <w:rFonts w:cstheme="minorHAnsi"/>
           <w:color w:val="333333"/>
@@ -2336,6 +2563,7 @@
           <w:ilvl w:val="0"/>
           <w:numId w:val="12"/>
         </w:numPr>
+        <w:jc w:val="both"/>
         <w:rPr>
           <w:rFonts w:cstheme="minorHAnsi"/>
           <w:color w:val="333333"/>
@@ -2367,6 +2595,7 @@
           <w:ilvl w:val="0"/>
           <w:numId w:val="12"/>
         </w:numPr>
+        <w:jc w:val="both"/>
         <w:rPr>
           <w:rFonts w:cstheme="minorHAnsi"/>
           <w:color w:val="333333"/>
@@ -2398,6 +2627,7 @@
           <w:ilvl w:val="0"/>
           <w:numId w:val="12"/>
         </w:numPr>
+        <w:jc w:val="both"/>
         <w:rPr>
           <w:rFonts w:cstheme="minorHAnsi"/>
           <w:color w:val="333333"/>
@@ -2429,6 +2659,7 @@
           <w:ilvl w:val="0"/>
           <w:numId w:val="12"/>
         </w:numPr>
+        <w:jc w:val="both"/>
         <w:rPr>
           <w:rFonts w:cstheme="minorHAnsi"/>
           <w:color w:val="333333"/>
@@ -2460,6 +2691,7 @@
           <w:ilvl w:val="0"/>
           <w:numId w:val="12"/>
         </w:numPr>
+        <w:jc w:val="both"/>
         <w:rPr>
           <w:rFonts w:cstheme="minorHAnsi"/>
           <w:color w:val="333333"/>
@@ -2491,6 +2723,7 @@
           <w:ilvl w:val="0"/>
           <w:numId w:val="12"/>
         </w:numPr>
+        <w:jc w:val="both"/>
         <w:rPr>
           <w:rFonts w:cstheme="minorHAnsi"/>
           <w:color w:val="333333"/>
@@ -2523,6 +2756,7 @@
           <w:ilvl w:val="0"/>
           <w:numId w:val="12"/>
         </w:numPr>
+        <w:jc w:val="both"/>
         <w:rPr>
           <w:rFonts w:cstheme="minorHAnsi"/>
           <w:color w:val="333333"/>
@@ -2554,6 +2788,7 @@
           <w:ilvl w:val="0"/>
           <w:numId w:val="12"/>
         </w:numPr>
+        <w:jc w:val="both"/>
         <w:rPr>
           <w:rFonts w:cstheme="minorHAnsi"/>
           <w:color w:val="333333"/>
@@ -2585,6 +2820,7 @@
           <w:ilvl w:val="0"/>
           <w:numId w:val="12"/>
         </w:numPr>
+        <w:jc w:val="both"/>
         <w:rPr>
           <w:rFonts w:cstheme="minorHAnsi"/>
           <w:color w:val="333333"/>
@@ -2616,6 +2852,7 @@
           <w:ilvl w:val="0"/>
           <w:numId w:val="12"/>
         </w:numPr>
+        <w:jc w:val="both"/>
         <w:rPr>
           <w:rFonts w:cstheme="minorHAnsi"/>
           <w:color w:val="333333"/>
@@ -2647,6 +2884,7 @@
           <w:ilvl w:val="0"/>
           <w:numId w:val="12"/>
         </w:numPr>
+        <w:jc w:val="both"/>
         <w:rPr>
           <w:rFonts w:cstheme="minorHAnsi"/>
           <w:color w:val="333333"/>
@@ -2678,6 +2916,7 @@
           <w:ilvl w:val="0"/>
           <w:numId w:val="12"/>
         </w:numPr>
+        <w:jc w:val="both"/>
         <w:rPr>
           <w:rFonts w:cstheme="minorHAnsi"/>
           <w:color w:val="333333"/>
@@ -2705,7 +2944,7 @@
     <w:p>
       <w:pPr>
         <w:spacing w:line="240" w:lineRule="auto"/>
-        <w:jc w:val="center"/>
+        <w:jc w:val="both"/>
         <w:rPr>
           <w:rFonts w:ascii="Helvetica" w:eastAsia="Times New Roman" w:hAnsi="Helvetica" w:cs="Times New Roman"/>
           <w:color w:val="333333"/>
@@ -2760,7 +2999,7 @@
     <w:p>
       <w:pPr>
         <w:spacing w:line="240" w:lineRule="auto"/>
-        <w:jc w:val="center"/>
+        <w:jc w:val="both"/>
         <w:rPr>
           <w:sz w:val="22"/>
           <w:lang w:eastAsia="es-CO"/>
@@ -2777,14 +3016,16 @@
     <w:p>
       <w:pPr>
         <w:spacing w:line="240" w:lineRule="auto"/>
-        <w:jc w:val="center"/>
-        <w:rPr>
-          <w:lang w:eastAsia="es-CO"/>
-        </w:rPr>
-      </w:pPr>
-    </w:p>
-    <w:p>
-      <w:pPr>
+        <w:jc w:val="both"/>
+        <w:rPr>
+          <w:lang w:eastAsia="es-CO"/>
+        </w:rPr>
+      </w:pPr>
+    </w:p>
+    <w:p>
+      <w:pPr>
+        <w:ind w:firstLine="0"/>
+        <w:jc w:val="both"/>
         <w:rPr>
           <w:b/>
           <w:lang w:eastAsia="es-CO"/>
@@ -2795,11 +3036,22 @@
           <w:b/>
           <w:lang w:eastAsia="es-CO"/>
         </w:rPr>
-        <w:t>Complementos Gradle</w:t>
-      </w:r>
-    </w:p>
-    <w:p>
-      <w:pPr>
+        <w:t xml:space="preserve">Complementos </w:t>
+      </w:r>
+      <w:proofErr w:type="spellStart"/>
+      <w:r>
+        <w:rPr>
+          <w:b/>
+          <w:lang w:eastAsia="es-CO"/>
+        </w:rPr>
+        <w:t>Gradle</w:t>
+      </w:r>
+      <w:proofErr w:type="spellEnd"/>
+    </w:p>
+    <w:p>
+      <w:pPr>
+        <w:ind w:firstLine="0"/>
+        <w:jc w:val="both"/>
         <w:rPr>
           <w:rFonts w:eastAsia="Times New Roman" w:cstheme="minorHAnsi"/>
           <w:color w:val="333333"/>
@@ -2807,6 +3059,7 @@
           <w:lang w:eastAsia="es-CO"/>
         </w:rPr>
       </w:pPr>
+      <w:proofErr w:type="spellStart"/>
       <w:r>
         <w:rPr>
           <w:rFonts w:eastAsia="Times New Roman" w:cstheme="minorHAnsi"/>
@@ -2814,7 +3067,17 @@
           <w:spacing w:val="-3"/>
           <w:lang w:eastAsia="es-CO"/>
         </w:rPr>
-        <w:t>Gradle permite construir desde </w:t>
+        <w:t>Gradle</w:t>
+      </w:r>
+      <w:proofErr w:type="spellEnd"/>
+      <w:r>
+        <w:rPr>
+          <w:rFonts w:eastAsia="Times New Roman" w:cstheme="minorHAnsi"/>
+          <w:color w:val="333333"/>
+          <w:spacing w:val="-3"/>
+          <w:lang w:eastAsia="es-CO"/>
+        </w:rPr>
+        <w:t xml:space="preserve"> permite construir desde </w:t>
       </w:r>
       <w:r>
         <w:rPr>
@@ -2856,6 +3119,8 @@
     </w:p>
     <w:p>
       <w:pPr>
+        <w:ind w:firstLine="0"/>
+        <w:jc w:val="both"/>
         <w:rPr>
           <w:rFonts w:eastAsia="Times New Roman" w:cstheme="minorHAnsi"/>
           <w:color w:val="333333"/>
@@ -2894,6 +3159,8 @@
     </w:p>
     <w:p>
       <w:pPr>
+        <w:ind w:firstLine="0"/>
+        <w:jc w:val="both"/>
         <w:rPr>
           <w:rFonts w:eastAsia="Times New Roman" w:cstheme="minorHAnsi"/>
           <w:color w:val="333333"/>
@@ -2901,6 +3168,7 @@
           <w:lang w:eastAsia="es-CO"/>
         </w:rPr>
       </w:pPr>
+      <w:proofErr w:type="spellStart"/>
       <w:r>
         <w:rPr>
           <w:rFonts w:eastAsia="Times New Roman" w:cstheme="minorHAnsi"/>
@@ -2911,6 +3179,7 @@
         </w:rPr>
         <w:t>Javamuc.gradle-semantic-build-versioning</w:t>
       </w:r>
+      <w:proofErr w:type="spellEnd"/>
       <w:r>
         <w:rPr>
           <w:rFonts w:eastAsia="Times New Roman" w:cstheme="minorHAnsi"/>
@@ -2928,18 +3197,41 @@
           <w:spacing w:val="-3"/>
           <w:lang w:eastAsia="es-CO"/>
         </w:rPr>
-        <w:t> Proporciona soporte para vel ersionado semántico de las compilaciones, es fácil de usar y configurar.</w:t>
-      </w:r>
-    </w:p>
-    <w:p>
-      <w:pPr>
+        <w:t xml:space="preserve"> Proporciona soporte para </w:t>
+      </w:r>
+      <w:proofErr w:type="spellStart"/>
+      <w:r>
         <w:rPr>
           <w:rFonts w:eastAsia="Times New Roman" w:cstheme="minorHAnsi"/>
           <w:color w:val="333333"/>
           <w:spacing w:val="-3"/>
           <w:lang w:eastAsia="es-CO"/>
         </w:rPr>
-      </w:pPr>
+        <w:t>vel</w:t>
+      </w:r>
+      <w:proofErr w:type="spellEnd"/>
+      <w:r>
+        <w:rPr>
+          <w:rFonts w:eastAsia="Times New Roman" w:cstheme="minorHAnsi"/>
+          <w:color w:val="333333"/>
+          <w:spacing w:val="-3"/>
+          <w:lang w:eastAsia="es-CO"/>
+        </w:rPr>
+        <w:t xml:space="preserve"> ersionado semántico de las compilaciones, es fácil de usar y configurar.</w:t>
+      </w:r>
+    </w:p>
+    <w:p>
+      <w:pPr>
+        <w:ind w:firstLine="0"/>
+        <w:jc w:val="both"/>
+        <w:rPr>
+          <w:rFonts w:eastAsia="Times New Roman" w:cstheme="minorHAnsi"/>
+          <w:color w:val="333333"/>
+          <w:spacing w:val="-3"/>
+          <w:lang w:eastAsia="es-CO"/>
+        </w:rPr>
+      </w:pPr>
+      <w:proofErr w:type="spellStart"/>
       <w:r>
         <w:rPr>
           <w:rFonts w:eastAsia="Times New Roman" w:cstheme="minorHAnsi"/>
@@ -2950,6 +3242,7 @@
         </w:rPr>
         <w:t>Io.freefair.maven-publish-war</w:t>
       </w:r>
+      <w:proofErr w:type="spellEnd"/>
       <w:r>
         <w:rPr>
           <w:rFonts w:eastAsia="Times New Roman" w:cstheme="minorHAnsi"/>
@@ -2972,6 +3265,8 @@
     </w:p>
     <w:p>
       <w:pPr>
+        <w:ind w:firstLine="0"/>
+        <w:jc w:val="both"/>
         <w:rPr>
           <w:rFonts w:eastAsia="Times New Roman" w:cstheme="minorHAnsi"/>
           <w:color w:val="333333"/>
@@ -2979,6 +3274,7 @@
           <w:lang w:eastAsia="es-CO"/>
         </w:rPr>
       </w:pPr>
+      <w:proofErr w:type="spellStart"/>
       <w:r>
         <w:rPr>
           <w:rFonts w:eastAsia="Times New Roman" w:cstheme="minorHAnsi"/>
@@ -2987,8 +3283,9 @@
           <w:spacing w:val="-3"/>
           <w:lang w:eastAsia="es-CO"/>
         </w:rPr>
-        <w:t>Io.freefair.maven-publish-java</w:t>
-      </w:r>
+        <w:t>Io.freefair.maven</w:t>
+      </w:r>
+      <w:proofErr w:type="spellEnd"/>
       <w:r>
         <w:rPr>
           <w:rFonts w:eastAsia="Times New Roman" w:cstheme="minorHAnsi"/>
@@ -2997,27 +3294,9 @@
           <w:spacing w:val="-3"/>
           <w:lang w:eastAsia="es-CO"/>
         </w:rPr>
-        <w:t>:</w:t>
-      </w:r>
-      <w:r>
-        <w:rPr>
-          <w:rFonts w:eastAsia="Times New Roman" w:cstheme="minorHAnsi"/>
-          <w:color w:val="333333"/>
-          <w:spacing w:val="-3"/>
-          <w:lang w:eastAsia="es-CO"/>
-        </w:rPr>
-        <w:t> Crea una publicación mavenJava.</w:t>
-      </w:r>
-    </w:p>
-    <w:p>
-      <w:pPr>
-        <w:rPr>
-          <w:rFonts w:eastAsia="Times New Roman" w:cstheme="minorHAnsi"/>
-          <w:color w:val="333333"/>
-          <w:spacing w:val="-3"/>
-          <w:lang w:eastAsia="es-CO"/>
-        </w:rPr>
-      </w:pPr>
+        <w:t>-</w:t>
+      </w:r>
+      <w:proofErr w:type="spellStart"/>
       <w:r>
         <w:rPr>
           <w:rFonts w:eastAsia="Times New Roman" w:cstheme="minorHAnsi"/>
@@ -3026,8 +3305,9 @@
           <w:spacing w:val="-3"/>
           <w:lang w:eastAsia="es-CO"/>
         </w:rPr>
-        <w:t>Org.mozilla.rust-android-gradle.rust-android</w:t>
-      </w:r>
+        <w:t>publish</w:t>
+      </w:r>
+      <w:proofErr w:type="spellEnd"/>
       <w:r>
         <w:rPr>
           <w:rFonts w:eastAsia="Times New Roman" w:cstheme="minorHAnsi"/>
@@ -3036,27 +3316,8 @@
           <w:spacing w:val="-3"/>
           <w:lang w:eastAsia="es-CO"/>
         </w:rPr>
-        <w:t>:</w:t>
-      </w:r>
-      <w:r>
-        <w:rPr>
-          <w:rFonts w:eastAsia="Times New Roman" w:cstheme="minorHAnsi"/>
-          <w:color w:val="333333"/>
-          <w:spacing w:val="-3"/>
-          <w:lang w:eastAsia="es-CO"/>
-        </w:rPr>
-        <w:t> Un complemento que ayuda a construir bibliotecas Rust JNI con Cargo para su uso en proyectos de Android.</w:t>
-      </w:r>
-    </w:p>
-    <w:p>
-      <w:pPr>
-        <w:rPr>
-          <w:rFonts w:eastAsia="Times New Roman" w:cstheme="minorHAnsi"/>
-          <w:color w:val="333333"/>
-          <w:spacing w:val="-3"/>
-          <w:lang w:eastAsia="es-CO"/>
-        </w:rPr>
-      </w:pPr>
+        <w:t>-java</w:t>
+      </w:r>
       <w:r>
         <w:rPr>
           <w:rFonts w:eastAsia="Times New Roman" w:cstheme="minorHAnsi"/>
@@ -3065,9 +3326,50 @@
           <w:spacing w:val="-3"/>
           <w:lang w:eastAsia="es-CO"/>
         </w:rPr>
-        <w:lastRenderedPageBreak/>
-        <w:t>Net.wooga.build-unity</w:t>
-      </w:r>
+        <w:t>:</w:t>
+      </w:r>
+      <w:r>
+        <w:rPr>
+          <w:rFonts w:eastAsia="Times New Roman" w:cstheme="minorHAnsi"/>
+          <w:color w:val="333333"/>
+          <w:spacing w:val="-3"/>
+          <w:lang w:eastAsia="es-CO"/>
+        </w:rPr>
+        <w:t xml:space="preserve"> Crea una publicación </w:t>
+      </w:r>
+      <w:proofErr w:type="spellStart"/>
+      <w:r>
+        <w:rPr>
+          <w:rFonts w:eastAsia="Times New Roman" w:cstheme="minorHAnsi"/>
+          <w:color w:val="333333"/>
+          <w:spacing w:val="-3"/>
+          <w:lang w:eastAsia="es-CO"/>
+        </w:rPr>
+        <w:t>mavenJava</w:t>
+      </w:r>
+      <w:proofErr w:type="spellEnd"/>
+      <w:r>
+        <w:rPr>
+          <w:rFonts w:eastAsia="Times New Roman" w:cstheme="minorHAnsi"/>
+          <w:color w:val="333333"/>
+          <w:spacing w:val="-3"/>
+          <w:lang w:eastAsia="es-CO"/>
+        </w:rPr>
+        <w:t>.</w:t>
+      </w:r>
+    </w:p>
+    <w:p>
+      <w:pPr>
+        <w:ind w:firstLine="0"/>
+        <w:jc w:val="both"/>
+        <w:rPr>
+          <w:rFonts w:eastAsia="Times New Roman" w:cstheme="minorHAnsi"/>
+          <w:color w:val="333333"/>
+          <w:spacing w:val="-3"/>
+          <w:lang w:eastAsia="es-CO"/>
+        </w:rPr>
+      </w:pPr>
+      <w:proofErr w:type="spellStart"/>
       <w:r>
         <w:rPr>
           <w:rFonts w:eastAsia="Times New Roman" w:cstheme="minorHAnsi"/>
@@ -3076,27 +3378,9 @@
           <w:spacing w:val="-3"/>
           <w:lang w:eastAsia="es-CO"/>
         </w:rPr>
-        <w:t>:</w:t>
-      </w:r>
-      <w:r>
-        <w:rPr>
-          <w:rFonts w:eastAsia="Times New Roman" w:cstheme="minorHAnsi"/>
-          <w:color w:val="333333"/>
-          <w:spacing w:val="-3"/>
-          <w:lang w:eastAsia="es-CO"/>
-        </w:rPr>
-        <w:t> Este complemento proporciona tareas para exportar proyectos de plataforma desde los proyectos de Unity3D.</w:t>
-      </w:r>
-    </w:p>
-    <w:p>
-      <w:pPr>
-        <w:rPr>
-          <w:rFonts w:eastAsia="Times New Roman" w:cstheme="minorHAnsi"/>
-          <w:color w:val="333333"/>
-          <w:spacing w:val="-3"/>
-          <w:lang w:eastAsia="es-CO"/>
-        </w:rPr>
-      </w:pPr>
+        <w:t>Org.mozilla.rust-android-gradle.rust-android</w:t>
+      </w:r>
+      <w:proofErr w:type="spellEnd"/>
       <w:r>
         <w:rPr>
           <w:rFonts w:eastAsia="Times New Roman" w:cstheme="minorHAnsi"/>
@@ -3105,7 +3389,7 @@
           <w:spacing w:val="-3"/>
           <w:lang w:eastAsia="es-CO"/>
         </w:rPr>
-        <w:t>de.db.vz.msintplugin:</w:t>
+        <w:t>:</w:t>
       </w:r>
       <w:r>
         <w:rPr>
@@ -3114,11 +3398,13 @@
           <w:spacing w:val="-3"/>
           <w:lang w:eastAsia="es-CO"/>
         </w:rPr>
-        <w:t> Este complemento nos permitirá ejecutar pruebas de integración de microservicio con docker.</w:t>
-      </w:r>
-    </w:p>
-    <w:p>
-      <w:pPr>
+        <w:t> Un complemento que ayuda a construir bibliotecas Rust JNI con Cargo para su uso en proyectos de Android.</w:t>
+      </w:r>
+    </w:p>
+    <w:p>
+      <w:pPr>
+        <w:ind w:firstLine="0"/>
+        <w:jc w:val="both"/>
         <w:rPr>
           <w:rFonts w:eastAsia="Times New Roman" w:cstheme="minorHAnsi"/>
           <w:color w:val="333333"/>
@@ -3126,6 +3412,7 @@
           <w:lang w:eastAsia="es-CO"/>
         </w:rPr>
       </w:pPr>
+      <w:proofErr w:type="spellStart"/>
       <w:r>
         <w:rPr>
           <w:rFonts w:eastAsia="Times New Roman" w:cstheme="minorHAnsi"/>
@@ -3134,8 +3421,10 @@
           <w:spacing w:val="-3"/>
           <w:lang w:eastAsia="es-CO"/>
         </w:rPr>
-        <w:t>Com.bmuschko.docker-remote-api</w:t>
-      </w:r>
+        <w:lastRenderedPageBreak/>
+        <w:t>Net.wooga.build-unity</w:t>
+      </w:r>
+      <w:proofErr w:type="spellEnd"/>
       <w:r>
         <w:rPr>
           <w:rFonts w:eastAsia="Times New Roman" w:cstheme="minorHAnsi"/>
@@ -3153,11 +3442,13 @@
           <w:spacing w:val="-3"/>
           <w:lang w:eastAsia="es-CO"/>
         </w:rPr>
-        <w:t> Nos facilita la gestión de imágenes y contenedores Docker.</w:t>
-      </w:r>
-    </w:p>
-    <w:p>
-      <w:pPr>
+        <w:t> Este complemento proporciona tareas para exportar proyectos de plataforma desde los proyectos de Unity3D.</w:t>
+      </w:r>
+    </w:p>
+    <w:p>
+      <w:pPr>
+        <w:ind w:firstLine="0"/>
+        <w:jc w:val="both"/>
         <w:rPr>
           <w:rFonts w:eastAsia="Times New Roman" w:cstheme="minorHAnsi"/>
           <w:color w:val="333333"/>
@@ -3165,6 +3456,7 @@
           <w:lang w:eastAsia="es-CO"/>
         </w:rPr>
       </w:pPr>
+      <w:proofErr w:type="spellStart"/>
       <w:r>
         <w:rPr>
           <w:rFonts w:eastAsia="Times New Roman" w:cstheme="minorHAnsi"/>
@@ -3173,27 +3465,9 @@
           <w:spacing w:val="-3"/>
           <w:lang w:eastAsia="es-CO"/>
         </w:rPr>
-        <w:t>com.google.cloud.tools.jib:</w:t>
-      </w:r>
-      <w:r>
-        <w:rPr>
-          <w:rFonts w:eastAsia="Times New Roman" w:cstheme="minorHAnsi"/>
-          <w:color w:val="333333"/>
-          <w:spacing w:val="-3"/>
-          <w:lang w:eastAsia="es-CO"/>
-        </w:rPr>
-        <w:t> Crea un contenedor para tu aplicación Java.</w:t>
-      </w:r>
-    </w:p>
-    <w:p>
-      <w:pPr>
-        <w:rPr>
-          <w:rFonts w:eastAsia="Times New Roman" w:cstheme="minorHAnsi"/>
-          <w:color w:val="333333"/>
-          <w:spacing w:val="-3"/>
-          <w:lang w:eastAsia="es-CO"/>
-        </w:rPr>
-      </w:pPr>
+        <w:t>de.db.vz.msintplugin</w:t>
+      </w:r>
+      <w:proofErr w:type="spellEnd"/>
       <w:r>
         <w:rPr>
           <w:rFonts w:eastAsia="Times New Roman" w:cstheme="minorHAnsi"/>
@@ -3202,7 +3476,7 @@
           <w:spacing w:val="-3"/>
           <w:lang w:eastAsia="es-CO"/>
         </w:rPr>
-        <w:t>Gradle</w:t>
+        <w:t>:</w:t>
       </w:r>
       <w:r>
         <w:rPr>
@@ -3211,11 +3485,184 @@
           <w:spacing w:val="-3"/>
           <w:lang w:eastAsia="es-CO"/>
         </w:rPr>
+        <w:t> Este complemento nos permitirá ejecutar pruebas de integración de microservicio con docker.</w:t>
+      </w:r>
+    </w:p>
+    <w:p>
+      <w:pPr>
+        <w:ind w:firstLine="0"/>
+        <w:jc w:val="both"/>
+        <w:rPr>
+          <w:rFonts w:eastAsia="Times New Roman" w:cstheme="minorHAnsi"/>
+          <w:color w:val="333333"/>
+          <w:spacing w:val="-3"/>
+          <w:lang w:eastAsia="es-CO"/>
+        </w:rPr>
+      </w:pPr>
+      <w:proofErr w:type="spellStart"/>
+      <w:r>
+        <w:rPr>
+          <w:rFonts w:eastAsia="Times New Roman" w:cstheme="minorHAnsi"/>
+          <w:bCs/>
+          <w:color w:val="191919"/>
+          <w:spacing w:val="-3"/>
+          <w:lang w:eastAsia="es-CO"/>
+        </w:rPr>
+        <w:t>Com.bmuschko.docker</w:t>
+      </w:r>
+      <w:proofErr w:type="spellEnd"/>
+      <w:r>
+        <w:rPr>
+          <w:rFonts w:eastAsia="Times New Roman" w:cstheme="minorHAnsi"/>
+          <w:bCs/>
+          <w:color w:val="191919"/>
+          <w:spacing w:val="-3"/>
+          <w:lang w:eastAsia="es-CO"/>
+        </w:rPr>
+        <w:t>-</w:t>
+      </w:r>
+      <w:proofErr w:type="spellStart"/>
+      <w:r>
+        <w:rPr>
+          <w:rFonts w:eastAsia="Times New Roman" w:cstheme="minorHAnsi"/>
+          <w:bCs/>
+          <w:color w:val="191919"/>
+          <w:spacing w:val="-3"/>
+          <w:lang w:eastAsia="es-CO"/>
+        </w:rPr>
+        <w:t>remote</w:t>
+      </w:r>
+      <w:proofErr w:type="spellEnd"/>
+      <w:r>
+        <w:rPr>
+          <w:rFonts w:eastAsia="Times New Roman" w:cstheme="minorHAnsi"/>
+          <w:bCs/>
+          <w:color w:val="191919"/>
+          <w:spacing w:val="-3"/>
+          <w:lang w:eastAsia="es-CO"/>
+        </w:rPr>
+        <w:t>-api</w:t>
+      </w:r>
+      <w:r>
+        <w:rPr>
+          <w:rFonts w:eastAsia="Times New Roman" w:cstheme="minorHAnsi"/>
+          <w:bCs/>
+          <w:color w:val="191919"/>
+          <w:spacing w:val="-3"/>
+          <w:lang w:eastAsia="es-CO"/>
+        </w:rPr>
+        <w:t>:</w:t>
+      </w:r>
+      <w:r>
+        <w:rPr>
+          <w:rFonts w:eastAsia="Times New Roman" w:cstheme="minorHAnsi"/>
+          <w:color w:val="333333"/>
+          <w:spacing w:val="-3"/>
+          <w:lang w:eastAsia="es-CO"/>
+        </w:rPr>
+        <w:t xml:space="preserve"> Nos facilita la gestión de imágenes y contenedores </w:t>
+      </w:r>
+      <w:proofErr w:type="spellStart"/>
+      <w:r>
+        <w:rPr>
+          <w:rFonts w:eastAsia="Times New Roman" w:cstheme="minorHAnsi"/>
+          <w:color w:val="333333"/>
+          <w:spacing w:val="-3"/>
+          <w:lang w:eastAsia="es-CO"/>
+        </w:rPr>
+        <w:t>Docker</w:t>
+      </w:r>
+      <w:proofErr w:type="spellEnd"/>
+      <w:r>
+        <w:rPr>
+          <w:rFonts w:eastAsia="Times New Roman" w:cstheme="minorHAnsi"/>
+          <w:color w:val="333333"/>
+          <w:spacing w:val="-3"/>
+          <w:lang w:eastAsia="es-CO"/>
+        </w:rPr>
+        <w:t>.</w:t>
+      </w:r>
+    </w:p>
+    <w:p>
+      <w:pPr>
+        <w:ind w:firstLine="0"/>
+        <w:jc w:val="both"/>
+        <w:rPr>
+          <w:rFonts w:eastAsia="Times New Roman" w:cstheme="minorHAnsi"/>
+          <w:color w:val="333333"/>
+          <w:spacing w:val="-3"/>
+          <w:lang w:eastAsia="es-CO"/>
+        </w:rPr>
+      </w:pPr>
+      <w:proofErr w:type="spellStart"/>
+      <w:r>
+        <w:rPr>
+          <w:rFonts w:eastAsia="Times New Roman" w:cstheme="minorHAnsi"/>
+          <w:bCs/>
+          <w:color w:val="191919"/>
+          <w:spacing w:val="-3"/>
+          <w:lang w:eastAsia="es-CO"/>
+        </w:rPr>
+        <w:t>com.google.cloud.tools.jib</w:t>
+      </w:r>
+      <w:proofErr w:type="spellEnd"/>
+      <w:r>
+        <w:rPr>
+          <w:rFonts w:eastAsia="Times New Roman" w:cstheme="minorHAnsi"/>
+          <w:bCs/>
+          <w:color w:val="191919"/>
+          <w:spacing w:val="-3"/>
+          <w:lang w:eastAsia="es-CO"/>
+        </w:rPr>
+        <w:t>:</w:t>
+      </w:r>
+      <w:r>
+        <w:rPr>
+          <w:rFonts w:eastAsia="Times New Roman" w:cstheme="minorHAnsi"/>
+          <w:color w:val="333333"/>
+          <w:spacing w:val="-3"/>
+          <w:lang w:eastAsia="es-CO"/>
+        </w:rPr>
+        <w:t> Crea un contenedor para tu aplicación Java.</w:t>
+      </w:r>
+    </w:p>
+    <w:p>
+      <w:pPr>
+        <w:ind w:firstLine="0"/>
+        <w:jc w:val="both"/>
+        <w:rPr>
+          <w:rFonts w:eastAsia="Times New Roman" w:cstheme="minorHAnsi"/>
+          <w:color w:val="333333"/>
+          <w:spacing w:val="-3"/>
+          <w:lang w:eastAsia="es-CO"/>
+        </w:rPr>
+      </w:pPr>
+      <w:proofErr w:type="spellStart"/>
+      <w:r>
+        <w:rPr>
+          <w:rFonts w:eastAsia="Times New Roman" w:cstheme="minorHAnsi"/>
+          <w:bCs/>
+          <w:color w:val="191919"/>
+          <w:spacing w:val="-3"/>
+          <w:lang w:eastAsia="es-CO"/>
+        </w:rPr>
+        <w:t>Gradle</w:t>
+      </w:r>
+      <w:proofErr w:type="spellEnd"/>
+      <w:r>
+        <w:rPr>
+          <w:rFonts w:eastAsia="Times New Roman" w:cstheme="minorHAnsi"/>
+          <w:color w:val="333333"/>
+          <w:spacing w:val="-3"/>
+          <w:lang w:eastAsia="es-CO"/>
+        </w:rPr>
         <w:t> cuenta con paquetes para ser implementado en cualquier plataforma su gran versatilidad permite trabajar con monorepos o multirepositorios, modelando, sistematizando y construyendo soluciones exitosas, de forma rápida y precisa.</w:t>
       </w:r>
     </w:p>
     <w:p>
       <w:pPr>
+        <w:ind w:firstLine="0"/>
+        <w:jc w:val="both"/>
         <w:rPr>
           <w:b/>
           <w:color w:val="303030"/>
@@ -3228,26 +3675,46 @@
         </w:rPr>
         <w:t xml:space="preserve">¿Qué es </w:t>
       </w:r>
+      <w:proofErr w:type="spellStart"/>
       <w:r>
         <w:rPr>
           <w:b/>
           <w:color w:val="303030"/>
         </w:rPr>
-        <w:t>Maven?</w:t>
-      </w:r>
-    </w:p>
-    <w:p>
-      <w:pPr>
-        <w:rPr>
-          <w:rFonts w:cstheme="minorHAnsi"/>
-        </w:rPr>
-      </w:pPr>
+        <w:t>Maven</w:t>
+      </w:r>
+      <w:proofErr w:type="spellEnd"/>
+      <w:r>
+        <w:rPr>
+          <w:b/>
+          <w:color w:val="303030"/>
+        </w:rPr>
+        <w:t>?</w:t>
+      </w:r>
+    </w:p>
+    <w:p>
+      <w:pPr>
+        <w:ind w:firstLine="0"/>
+        <w:jc w:val="both"/>
+        <w:rPr>
+          <w:rFonts w:cstheme="minorHAnsi"/>
+        </w:rPr>
+      </w:pPr>
+      <w:proofErr w:type="spellStart"/>
       <w:r>
         <w:rPr>
           <w:rFonts w:cstheme="minorHAnsi"/>
           <w:shd w:val="clear" w:color="auto" w:fill="FFFFFF"/>
         </w:rPr>
-        <w:t>Maven es, de facto, la herramienta Java para construir y gestionar proyectos de desarrollo. En su día ocupó el lugar de Apache Ant, debido sobre todo a su modelo “convention over configuration”. La gran diferencia que aportaba sobre aquella es la facilidad para configurar un proyecto basándonos en estándares, que si no queríamos sobrescribir facilitaba enormemente el proceso de puesta en marcha inicial. Actualmente, </w:t>
+        <w:t>Maven</w:t>
+      </w:r>
+      <w:proofErr w:type="spellEnd"/>
+      <w:r>
+        <w:rPr>
+          <w:rFonts w:cstheme="minorHAnsi"/>
+          <w:shd w:val="clear" w:color="auto" w:fill="FFFFFF"/>
+        </w:rPr>
+        <w:t> es, de facto, la herramienta Java para construir y gestionar proyectos de desarrollo. En su día ocupó el lugar de Apache Ant, debido sobre todo a su modelo “convention over configuration”. La gran diferencia que aportaba sobre aquella es la facilidad para configurar un proyecto basándonos en estándares, que si no queríamos sobrescribir facilitaba enormemente el proceso de puesta en marcha inicial. Actualmente, </w:t>
       </w:r>
       <w:hyperlink r:id="rId9" w:history="1">
         <w:r>
@@ -3270,6 +3737,308 @@
     </w:p>
     <w:p>
       <w:pPr>
+        <w:ind w:firstLine="0"/>
+        <w:jc w:val="both"/>
+        <w:rPr>
+          <w:rFonts w:cstheme="minorHAnsi"/>
+          <w:color w:val="111111"/>
+          <w:shd w:val="clear" w:color="auto" w:fill="FFFFFF"/>
+        </w:rPr>
+      </w:pPr>
+      <w:proofErr w:type="spellStart"/>
+      <w:r>
+        <w:rPr>
+          <w:rStyle w:val="Textoennegrita"/>
+          <w:rFonts w:cstheme="minorHAnsi"/>
+          <w:color w:val="111111"/>
+          <w:shd w:val="clear" w:color="auto" w:fill="FFFFFF"/>
+        </w:rPr>
+        <w:t>Maven</w:t>
+      </w:r>
+      <w:proofErr w:type="spellEnd"/>
+      <w:r>
+        <w:rPr>
+          <w:rFonts w:cstheme="minorHAnsi"/>
+          <w:color w:val="111111"/>
+          <w:shd w:val="clear" w:color="auto" w:fill="FFFFFF"/>
+        </w:rPr>
+        <w:t xml:space="preserve"> se utiliza en la gestión y construcción de software. Posee la capacidad de realizar ciertas tareas claramente definidas, como la compilación del código y su empaquetado. Es decir, hace posible la creación de software con dependencias incluidas dentro de la estructura del JAR. Es </w:t>
+      </w:r>
+      <w:r>
+        <w:rPr>
+          <w:rFonts w:cstheme="minorHAnsi"/>
+          <w:color w:val="111111"/>
+          <w:shd w:val="clear" w:color="auto" w:fill="FFFFFF"/>
+        </w:rPr>
+        <w:lastRenderedPageBreak/>
+        <w:t>necesario definir todas las dependencias del proyecto (librerías externas utilizadas) en un fichero propio de todo proyecto Maven, el POM (Project Object Model). Este es un archivo en formato XML que contiene todo lo necesario para que a la hora de generar el fichero ejecutable de nuestra aplicación este contenga todo lo que necesita para su ejecución en su interior.</w:t>
+      </w:r>
+    </w:p>
+    <w:p>
+      <w:pPr>
+        <w:ind w:firstLine="0"/>
+        <w:jc w:val="both"/>
+        <w:rPr>
+          <w:rFonts w:cstheme="minorHAnsi"/>
+          <w:b/>
+          <w:color w:val="FF0000"/>
+          <w:shd w:val="clear" w:color="auto" w:fill="FFFFFF"/>
+        </w:rPr>
+      </w:pPr>
+      <w:bookmarkStart w:id="0" w:name="_GoBack"/>
+      <w:bookmarkEnd w:id="0"/>
+      <w:r>
+        <w:rPr>
+          <w:rFonts w:cstheme="minorHAnsi"/>
+          <w:b/>
+          <w:color w:val="FF0000"/>
+          <w:shd w:val="clear" w:color="auto" w:fill="FFFFFF"/>
+        </w:rPr>
+        <w:t>Conclusiones</w:t>
+      </w:r>
+    </w:p>
+    <w:p>
+      <w:pPr>
+        <w:pStyle w:val="Prrafodelista"/>
+        <w:numPr>
+          <w:ilvl w:val="0"/>
+          <w:numId w:val="13"/>
+        </w:numPr>
+        <w:jc w:val="both"/>
+        <w:rPr>
+          <w:rFonts w:cstheme="minorHAnsi"/>
+          <w:b/>
+          <w:color w:val="FF0000"/>
+          <w:shd w:val="clear" w:color="auto" w:fill="FFFFFF"/>
+        </w:rPr>
+      </w:pPr>
+      <w:r>
+        <w:rPr>
+          <w:rFonts w:cstheme="minorHAnsi"/>
+          <w:color w:val="FF0000"/>
+          <w:shd w:val="clear" w:color="auto" w:fill="FFFFFF"/>
+        </w:rPr>
+        <w:t xml:space="preserve">La existencia de herramientas como </w:t>
+      </w:r>
+      <w:proofErr w:type="spellStart"/>
+      <w:r>
+        <w:rPr>
+          <w:rFonts w:cstheme="minorHAnsi"/>
+          <w:color w:val="FF0000"/>
+          <w:shd w:val="clear" w:color="auto" w:fill="FFFFFF"/>
+        </w:rPr>
+        <w:t>Git</w:t>
+      </w:r>
+      <w:proofErr w:type="spellEnd"/>
+      <w:r>
+        <w:rPr>
+          <w:rFonts w:cstheme="minorHAnsi"/>
+          <w:color w:val="FF0000"/>
+          <w:shd w:val="clear" w:color="auto" w:fill="FFFFFF"/>
+        </w:rPr>
+        <w:t xml:space="preserve"> que permiten el trabajo colaborativo entre grupos de personas o equipos, que enfrentan la limitante de no poder compartir espacios comunes. Abre la posibilidad a nuevos usuarios que incluso desde sus casas pueden aportar al desarrollo de nuevas tecnologías o proyectos que de otra manera no tendrían ninguna posibilidad.</w:t>
+      </w:r>
+    </w:p>
+    <w:p>
+      <w:pPr>
+        <w:pStyle w:val="Prrafodelista"/>
+        <w:numPr>
+          <w:ilvl w:val="0"/>
+          <w:numId w:val="13"/>
+        </w:numPr>
+        <w:jc w:val="both"/>
+        <w:rPr>
+          <w:rFonts w:cstheme="minorHAnsi"/>
+          <w:b/>
+          <w:color w:val="FF0000"/>
+          <w:shd w:val="clear" w:color="auto" w:fill="FFFFFF"/>
+        </w:rPr>
+      </w:pPr>
+      <w:r>
+        <w:rPr>
+          <w:rFonts w:cstheme="minorHAnsi"/>
+          <w:color w:val="FF0000"/>
+          <w:shd w:val="clear" w:color="auto" w:fill="FFFFFF"/>
+        </w:rPr>
+        <w:t xml:space="preserve">En la actualidad proliferan herramientas tecnológicas que posibilitan el desarrollo de infinidad de softwares que atienden las necesidades de un mundo que crece exponencialmente, esto se potencia con la colaboración de diferentes saberes que se conjugan gracias a la existencia de plataformas como </w:t>
+      </w:r>
+      <w:proofErr w:type="spellStart"/>
+      <w:r>
+        <w:rPr>
+          <w:rFonts w:cstheme="minorHAnsi"/>
+          <w:color w:val="FF0000"/>
+          <w:shd w:val="clear" w:color="auto" w:fill="FFFFFF"/>
+        </w:rPr>
+        <w:t>Git</w:t>
+      </w:r>
+      <w:proofErr w:type="spellEnd"/>
+      <w:r>
+        <w:rPr>
+          <w:rFonts w:cstheme="minorHAnsi"/>
+          <w:color w:val="FF0000"/>
+          <w:shd w:val="clear" w:color="auto" w:fill="FFFFFF"/>
+        </w:rPr>
+        <w:t xml:space="preserve">, </w:t>
+      </w:r>
+      <w:proofErr w:type="spellStart"/>
+      <w:r>
+        <w:rPr>
+          <w:rFonts w:cstheme="minorHAnsi"/>
+          <w:color w:val="FF0000"/>
+          <w:shd w:val="clear" w:color="auto" w:fill="FFFFFF"/>
+        </w:rPr>
+        <w:t>Gradle</w:t>
+      </w:r>
+      <w:proofErr w:type="spellEnd"/>
+      <w:r>
+        <w:rPr>
+          <w:rFonts w:cstheme="minorHAnsi"/>
+          <w:color w:val="FF0000"/>
+          <w:shd w:val="clear" w:color="auto" w:fill="FFFFFF"/>
+        </w:rPr>
+        <w:t xml:space="preserve"> y </w:t>
+      </w:r>
+      <w:proofErr w:type="spellStart"/>
+      <w:r>
+        <w:rPr>
+          <w:rFonts w:cstheme="minorHAnsi"/>
+          <w:color w:val="FF0000"/>
+          <w:shd w:val="clear" w:color="auto" w:fill="FFFFFF"/>
+        </w:rPr>
+        <w:t>maven</w:t>
+      </w:r>
+      <w:proofErr w:type="spellEnd"/>
+      <w:r>
+        <w:rPr>
+          <w:rFonts w:cstheme="minorHAnsi"/>
+          <w:color w:val="FF0000"/>
+          <w:shd w:val="clear" w:color="auto" w:fill="FFFFFF"/>
+        </w:rPr>
+        <w:t>,</w:t>
+      </w:r>
+    </w:p>
+    <w:p>
+      <w:pPr>
+        <w:pStyle w:val="Prrafodelista"/>
+        <w:numPr>
+          <w:ilvl w:val="0"/>
+          <w:numId w:val="13"/>
+        </w:numPr>
+        <w:jc w:val="both"/>
+        <w:rPr>
+          <w:rFonts w:cstheme="minorHAnsi"/>
+          <w:b/>
+          <w:color w:val="FF0000"/>
+          <w:shd w:val="clear" w:color="auto" w:fill="FFFFFF"/>
+        </w:rPr>
+      </w:pPr>
+      <w:r>
+        <w:rPr>
+          <w:rFonts w:cstheme="minorHAnsi"/>
+          <w:color w:val="FF0000"/>
+          <w:shd w:val="clear" w:color="auto" w:fill="FFFFFF"/>
+        </w:rPr>
+        <w:t xml:space="preserve"> </w:t>
+      </w:r>
+      <w:proofErr w:type="spellStart"/>
+      <w:r>
+        <w:rPr>
+          <w:rFonts w:cstheme="minorHAnsi"/>
+          <w:color w:val="FF0000"/>
+          <w:shd w:val="clear" w:color="auto" w:fill="FFFFFF"/>
+        </w:rPr>
+        <w:t>GitHub</w:t>
+      </w:r>
+      <w:proofErr w:type="spellEnd"/>
+      <w:r>
+        <w:rPr>
+          <w:rFonts w:cstheme="minorHAnsi"/>
+          <w:color w:val="FF0000"/>
+          <w:shd w:val="clear" w:color="auto" w:fill="FFFFFF"/>
+        </w:rPr>
+        <w:t xml:space="preserve"> ofrece múltiples servicios para el trabajo colaborativo no sólo de </w:t>
+      </w:r>
+      <w:r>
+        <w:rPr>
+          <w:color w:val="FF0000"/>
+        </w:rPr>
+        <w:t>repositorios, sino también de documentación, gestión de incidencias, gestión de equipos, chats, notificaciones, páginas web, tableros, asignación de tareas, etc. que pueden ser utilizados para el desarrollo de la actividad académica.</w:t>
+      </w:r>
+    </w:p>
+    <w:p>
+      <w:pPr>
+        <w:pStyle w:val="Prrafodelista"/>
+        <w:numPr>
+          <w:ilvl w:val="0"/>
+          <w:numId w:val="13"/>
+        </w:numPr>
+        <w:jc w:val="both"/>
+        <w:rPr>
+          <w:rFonts w:cstheme="minorHAnsi"/>
+          <w:b/>
+          <w:color w:val="FF0000"/>
+          <w:shd w:val="clear" w:color="auto" w:fill="FFFFFF"/>
+        </w:rPr>
+      </w:pPr>
+      <w:r>
+        <w:rPr>
+          <w:rFonts w:cstheme="minorHAnsi"/>
+          <w:color w:val="FF0000"/>
+        </w:rPr>
+        <w:t xml:space="preserve">Podemos decir que </w:t>
+      </w:r>
+      <w:proofErr w:type="spellStart"/>
+      <w:r>
+        <w:rPr>
+          <w:rFonts w:cstheme="minorHAnsi"/>
+          <w:color w:val="FF0000"/>
+        </w:rPr>
+        <w:t>Git</w:t>
+      </w:r>
+      <w:proofErr w:type="spellEnd"/>
+      <w:r>
+        <w:rPr>
+          <w:rFonts w:cstheme="minorHAnsi"/>
+          <w:color w:val="FF0000"/>
+        </w:rPr>
+        <w:t xml:space="preserve"> es algo más general que nos sirve para controlar el estado de un desarrollo a lo largo del tiempo, mientras que </w:t>
+      </w:r>
+      <w:proofErr w:type="spellStart"/>
+      <w:r>
+        <w:rPr>
+          <w:rFonts w:cstheme="minorHAnsi"/>
+          <w:color w:val="FF0000"/>
+        </w:rPr>
+        <w:t>Github</w:t>
+      </w:r>
+      <w:proofErr w:type="spellEnd"/>
+      <w:r>
+        <w:rPr>
+          <w:rFonts w:cstheme="minorHAnsi"/>
+          <w:color w:val="FF0000"/>
+        </w:rPr>
+        <w:t xml:space="preserve"> es algo más particular: un sitio web que usa </w:t>
+      </w:r>
+      <w:proofErr w:type="spellStart"/>
+      <w:r>
+        <w:rPr>
+          <w:rFonts w:cstheme="minorHAnsi"/>
+          <w:color w:val="FF0000"/>
+        </w:rPr>
+        <w:t>Git</w:t>
+      </w:r>
+      <w:proofErr w:type="spellEnd"/>
+      <w:r>
+        <w:rPr>
+          <w:rFonts w:cstheme="minorHAnsi"/>
+          <w:color w:val="FF0000"/>
+        </w:rPr>
+        <w:t xml:space="preserve"> para ofrecer a la comunidad de desarrolladores repositorios de software.</w:t>
+      </w:r>
+    </w:p>
+    <w:p>
+      <w:pPr>
+        <w:jc w:val="both"/>
         <w:rPr>
           <w:rFonts w:eastAsia="Times New Roman" w:cstheme="minorHAnsi"/>
           <w:color w:val="333333"/>
@@ -3277,43 +4046,19 @@
           <w:lang w:eastAsia="es-CO"/>
         </w:rPr>
       </w:pPr>
-      <w:r>
-        <w:rPr>
-          <w:rStyle w:val="Textoennegrita"/>
-          <w:rFonts w:cstheme="minorHAnsi"/>
-          <w:color w:val="111111"/>
-          <w:shd w:val="clear" w:color="auto" w:fill="FFFFFF"/>
-        </w:rPr>
-        <w:t>Maven</w:t>
-      </w:r>
-      <w:r>
-        <w:rPr>
-          <w:rFonts w:cstheme="minorHAnsi"/>
-          <w:color w:val="111111"/>
-          <w:shd w:val="clear" w:color="auto" w:fill="FFFFFF"/>
-        </w:rPr>
-        <w:t xml:space="preserve"> se utiliza en la gestión y construcción de software. Posee la capacidad de realizar ciertas tareas claramente definidas, como la compilación del código y su empaquetado. Es decir, hace posible la creación de software con dependencias incluidas dentro de la estructura del JAR. </w:t>
-      </w:r>
-      <w:r>
-        <w:rPr>
-          <w:rFonts w:cstheme="minorHAnsi"/>
-          <w:color w:val="111111"/>
-          <w:shd w:val="clear" w:color="auto" w:fill="FFFFFF"/>
+    </w:p>
+    <w:p>
+      <w:pPr>
+        <w:jc w:val="both"/>
+        <w:rPr>
+          <w:b/>
+        </w:rPr>
+      </w:pPr>
+      <w:r>
+        <w:rPr>
+          <w:b/>
         </w:rPr>
         <w:lastRenderedPageBreak/>
-        <w:t>Es necesario definir todas las dependencias del proyecto (librerías externas utilizadas) en un fichero propio de todo proyecto Maven, el POM (Project Object Model). Este es un archivo en formato XML que contiene todo lo necesario para que a la hora de generar el fichero ejecutable de nuestra aplicación este contenga todo lo que necesita para su ejecución en su interior.</w:t>
-      </w:r>
-    </w:p>
-    <w:p>
-      <w:pPr>
-        <w:rPr>
-          <w:b/>
-        </w:rPr>
-      </w:pPr>
-      <w:r>
-        <w:rPr>
-          <w:b/>
-        </w:rPr>
         <w:t>Referencias</w:t>
       </w:r>
     </w:p>
@@ -3322,6 +4067,7 @@
         <w:pStyle w:val="Ttulo3"/>
         <w:shd w:val="clear" w:color="auto" w:fill="FFFFFF"/>
         <w:spacing w:before="0" w:line="288" w:lineRule="atLeast"/>
+        <w:jc w:val="both"/>
         <w:rPr>
           <w:rFonts w:ascii="Arial" w:hAnsi="Arial" w:cs="Arial"/>
           <w:color w:val="1A1A1A"/>
@@ -3350,6 +4096,7 @@
         <w:pStyle w:val="NormalWeb"/>
         <w:shd w:val="clear" w:color="auto" w:fill="FFFFFF"/>
         <w:spacing w:before="0" w:beforeAutospacing="0" w:after="0" w:afterAutospacing="0"/>
+        <w:jc w:val="both"/>
         <w:rPr>
           <w:rFonts w:ascii="Arial" w:hAnsi="Arial" w:cs="Arial"/>
           <w:color w:val="3A3A3A"/>
@@ -3379,6 +4126,7 @@
         </w:numPr>
         <w:shd w:val="clear" w:color="auto" w:fill="FFFFFF"/>
         <w:spacing w:after="0" w:line="240" w:lineRule="auto"/>
+        <w:jc w:val="both"/>
         <w:rPr>
           <w:rFonts w:ascii="Arial" w:hAnsi="Arial" w:cs="Arial"/>
           <w:color w:val="3A3A3A"/>
@@ -3419,6 +4167,7 @@
         <w:pStyle w:val="Ttulo3"/>
         <w:shd w:val="clear" w:color="auto" w:fill="FFFFFF"/>
         <w:spacing w:before="0" w:line="288" w:lineRule="atLeast"/>
+        <w:jc w:val="both"/>
         <w:rPr>
           <w:rFonts w:ascii="Arial" w:hAnsi="Arial" w:cs="Arial"/>
           <w:color w:val="1A1A1A"/>
@@ -3447,6 +4196,7 @@
         <w:pStyle w:val="NormalWeb"/>
         <w:shd w:val="clear" w:color="auto" w:fill="FFFFFF"/>
         <w:spacing w:before="0" w:beforeAutospacing="0" w:after="0" w:afterAutospacing="0"/>
+        <w:jc w:val="both"/>
         <w:rPr>
           <w:rFonts w:ascii="Arial" w:hAnsi="Arial" w:cs="Arial"/>
           <w:color w:val="3A3A3A"/>
@@ -3476,6 +4226,7 @@
         </w:numPr>
         <w:shd w:val="clear" w:color="auto" w:fill="FFFFFF"/>
         <w:spacing w:after="0" w:line="240" w:lineRule="auto"/>
+        <w:jc w:val="both"/>
         <w:rPr>
           <w:rFonts w:ascii="Arial" w:hAnsi="Arial" w:cs="Arial"/>
           <w:color w:val="3A3A3A"/>
@@ -3516,6 +4267,7 @@
         <w:pStyle w:val="Ttulo3"/>
         <w:shd w:val="clear" w:color="auto" w:fill="FFFFFF"/>
         <w:spacing w:before="0" w:line="288" w:lineRule="atLeast"/>
+        <w:jc w:val="both"/>
         <w:rPr>
           <w:rFonts w:ascii="Arial" w:hAnsi="Arial" w:cs="Arial"/>
           <w:color w:val="1A1A1A"/>
@@ -3544,6 +4296,7 @@
         <w:pStyle w:val="NormalWeb"/>
         <w:shd w:val="clear" w:color="auto" w:fill="FFFFFF"/>
         <w:spacing w:before="0" w:beforeAutospacing="0" w:after="0" w:afterAutospacing="0"/>
+        <w:jc w:val="both"/>
         <w:rPr>
           <w:rFonts w:ascii="Arial" w:hAnsi="Arial" w:cs="Arial"/>
           <w:color w:val="3A3A3A"/>
@@ -3573,6 +4326,7 @@
         </w:numPr>
         <w:shd w:val="clear" w:color="auto" w:fill="FFFFFF"/>
         <w:spacing w:after="0" w:line="240" w:lineRule="auto"/>
+        <w:jc w:val="both"/>
         <w:rPr>
           <w:rFonts w:ascii="Arial" w:hAnsi="Arial" w:cs="Arial"/>
           <w:color w:val="3A3A3A"/>
@@ -3613,6 +4367,7 @@
         <w:pStyle w:val="Ttulo3"/>
         <w:shd w:val="clear" w:color="auto" w:fill="FFFFFF"/>
         <w:spacing w:before="0" w:line="288" w:lineRule="atLeast"/>
+        <w:jc w:val="both"/>
         <w:rPr>
           <w:rFonts w:ascii="Arial" w:hAnsi="Arial" w:cs="Arial"/>
           <w:color w:val="1A1A1A"/>
@@ -3641,6 +4396,7 @@
         <w:pStyle w:val="NormalWeb"/>
         <w:shd w:val="clear" w:color="auto" w:fill="FFFFFF"/>
         <w:spacing w:before="0" w:beforeAutospacing="0" w:after="0" w:afterAutospacing="0"/>
+        <w:jc w:val="both"/>
         <w:rPr>
           <w:rFonts w:ascii="Arial" w:hAnsi="Arial" w:cs="Arial"/>
           <w:color w:val="3A3A3A"/>
@@ -3670,6 +4426,7 @@
         </w:numPr>
         <w:shd w:val="clear" w:color="auto" w:fill="FFFFFF"/>
         <w:spacing w:after="0" w:line="240" w:lineRule="auto"/>
+        <w:jc w:val="both"/>
         <w:rPr>
           <w:rFonts w:ascii="Arial" w:hAnsi="Arial" w:cs="Arial"/>
           <w:color w:val="3A3A3A"/>
@@ -3710,6 +4467,7 @@
         <w:pStyle w:val="Ttulo3"/>
         <w:shd w:val="clear" w:color="auto" w:fill="FFFFFF"/>
         <w:spacing w:before="0" w:line="288" w:lineRule="atLeast"/>
+        <w:jc w:val="both"/>
         <w:rPr>
           <w:rFonts w:ascii="Arial" w:hAnsi="Arial" w:cs="Arial"/>
           <w:color w:val="1A1A1A"/>
@@ -3738,6 +4496,7 @@
         <w:pStyle w:val="NormalWeb"/>
         <w:shd w:val="clear" w:color="auto" w:fill="FFFFFF"/>
         <w:spacing w:before="0" w:beforeAutospacing="0" w:after="0" w:afterAutospacing="0"/>
+        <w:jc w:val="both"/>
         <w:rPr>
           <w:rFonts w:ascii="Arial" w:hAnsi="Arial" w:cs="Arial"/>
           <w:color w:val="3A3A3A"/>
@@ -3767,6 +4526,7 @@
         </w:numPr>
         <w:shd w:val="clear" w:color="auto" w:fill="FFFFFF"/>
         <w:spacing w:after="0" w:line="240" w:lineRule="auto"/>
+        <w:jc w:val="both"/>
         <w:rPr>
           <w:rFonts w:ascii="Arial" w:hAnsi="Arial" w:cs="Arial"/>
           <w:color w:val="3A3A3A"/>
@@ -3802,7 +4562,11 @@
         <w:t>Referencias APA. (s.f.) Recuperado de https://lasnormasapa.com/referencias-apa</w:t>
       </w:r>
     </w:p>
-    <w:p/>
+    <w:p>
+      <w:pPr>
+        <w:jc w:val="both"/>
+      </w:pPr>
+    </w:p>
     <w:sectPr>
       <w:pgSz w:w="12240" w:h="15840" w:code="1"/>
       <w:pgMar w:top="1418" w:right="1418" w:bottom="1418" w:left="1418" w:header="709" w:footer="709" w:gutter="0"/>
@@ -5493,6 +6257,119 @@
       <w:rPr>
         <w:rFonts w:ascii="Symbol" w:hAnsi="Symbol" w:hint="default"/>
         <w:sz w:val="20"/>
+      </w:rPr>
+    </w:lvl>
+  </w:abstractNum>
+  <w:abstractNum w:abstractNumId="12" w15:restartNumberingAfterBreak="0">
+    <w:nsid w:val="7D23775A"/>
+    <w:multiLevelType w:val="hybridMultilevel"/>
+    <w:tmpl w:val="0F7661F8"/>
+    <w:lvl w:ilvl="0" w:tplc="240A0001">
+      <w:start w:val="1"/>
+      <w:numFmt w:val="bullet"/>
+      <w:lvlText w:val=""/>
+      <w:lvlJc w:val="left"/>
+      <w:pPr>
+        <w:ind w:left="1004" w:hanging="360"/>
+      </w:pPr>
+      <w:rPr>
+        <w:rFonts w:ascii="Symbol" w:hAnsi="Symbol" w:hint="default"/>
+      </w:rPr>
+    </w:lvl>
+    <w:lvl w:ilvl="1" w:tplc="240A0003" w:tentative="1">
+      <w:start w:val="1"/>
+      <w:numFmt w:val="bullet"/>
+      <w:lvlText w:val="o"/>
+      <w:lvlJc w:val="left"/>
+      <w:pPr>
+        <w:ind w:left="1724" w:hanging="360"/>
+      </w:pPr>
+      <w:rPr>
+        <w:rFonts w:ascii="Courier New" w:hAnsi="Courier New" w:cs="Courier New" w:hint="default"/>
+      </w:rPr>
+    </w:lvl>
+    <w:lvl w:ilvl="2" w:tplc="240A0005" w:tentative="1">
+      <w:start w:val="1"/>
+      <w:numFmt w:val="bullet"/>
+      <w:lvlText w:val=""/>
+      <w:lvlJc w:val="left"/>
+      <w:pPr>
+        <w:ind w:left="2444" w:hanging="360"/>
+      </w:pPr>
+      <w:rPr>
+        <w:rFonts w:ascii="Wingdings" w:hAnsi="Wingdings" w:hint="default"/>
+      </w:rPr>
+    </w:lvl>
+    <w:lvl w:ilvl="3" w:tplc="240A0001" w:tentative="1">
+      <w:start w:val="1"/>
+      <w:numFmt w:val="bullet"/>
+      <w:lvlText w:val=""/>
+      <w:lvlJc w:val="left"/>
+      <w:pPr>
+        <w:ind w:left="3164" w:hanging="360"/>
+      </w:pPr>
+      <w:rPr>
+        <w:rFonts w:ascii="Symbol" w:hAnsi="Symbol" w:hint="default"/>
+      </w:rPr>
+    </w:lvl>
+    <w:lvl w:ilvl="4" w:tplc="240A0003" w:tentative="1">
+      <w:start w:val="1"/>
+      <w:numFmt w:val="bullet"/>
+      <w:lvlText w:val="o"/>
+      <w:lvlJc w:val="left"/>
+      <w:pPr>
+        <w:ind w:left="3884" w:hanging="360"/>
+      </w:pPr>
+      <w:rPr>
+        <w:rFonts w:ascii="Courier New" w:hAnsi="Courier New" w:cs="Courier New" w:hint="default"/>
+      </w:rPr>
+    </w:lvl>
+    <w:lvl w:ilvl="5" w:tplc="240A0005" w:tentative="1">
+      <w:start w:val="1"/>
+      <w:numFmt w:val="bullet"/>
+      <w:lvlText w:val=""/>
+      <w:lvlJc w:val="left"/>
+      <w:pPr>
+        <w:ind w:left="4604" w:hanging="360"/>
+      </w:pPr>
+      <w:rPr>
+        <w:rFonts w:ascii="Wingdings" w:hAnsi="Wingdings" w:hint="default"/>
+      </w:rPr>
+    </w:lvl>
+    <w:lvl w:ilvl="6" w:tplc="240A0001" w:tentative="1">
+      <w:start w:val="1"/>
+      <w:numFmt w:val="bullet"/>
+      <w:lvlText w:val=""/>
+      <w:lvlJc w:val="left"/>
+      <w:pPr>
+        <w:ind w:left="5324" w:hanging="360"/>
+      </w:pPr>
+      <w:rPr>
+        <w:rFonts w:ascii="Symbol" w:hAnsi="Symbol" w:hint="default"/>
+      </w:rPr>
+    </w:lvl>
+    <w:lvl w:ilvl="7" w:tplc="240A0003" w:tentative="1">
+      <w:start w:val="1"/>
+      <w:numFmt w:val="bullet"/>
+      <w:lvlText w:val="o"/>
+      <w:lvlJc w:val="left"/>
+      <w:pPr>
+        <w:ind w:left="6044" w:hanging="360"/>
+      </w:pPr>
+      <w:rPr>
+        <w:rFonts w:ascii="Courier New" w:hAnsi="Courier New" w:cs="Courier New" w:hint="default"/>
+      </w:rPr>
+    </w:lvl>
+    <w:lvl w:ilvl="8" w:tplc="240A0005" w:tentative="1">
+      <w:start w:val="1"/>
+      <w:numFmt w:val="bullet"/>
+      <w:lvlText w:val=""/>
+      <w:lvlJc w:val="left"/>
+      <w:pPr>
+        <w:ind w:left="6764" w:hanging="360"/>
+      </w:pPr>
+      <w:rPr>
+        <w:rFonts w:ascii="Wingdings" w:hAnsi="Wingdings" w:hint="default"/>
       </w:rPr>
     </w:lvl>
   </w:abstractNum>
@@ -5531,6 +6408,9 @@
   </w:num>
   <w:num w:numId="12">
     <w:abstractNumId w:val="0"/>
+  </w:num>
+  <w:num w:numId="13">
+    <w:abstractNumId w:val="12"/>
   </w:num>
 </w:numbering>
 </file>

</xml_diff>